<commit_message>
fix : Delete - final fix
</commit_message>
<xml_diff>
--- a/2024402055_DS_project2.docx
+++ b/2024402055_DS_project2.docx
@@ -676,13 +676,14 @@
         <w:tblLook w:val="04A0" w:firstRow="1" w:lastRow="0" w:firstColumn="1" w:lastColumn="0" w:noHBand="0" w:noVBand="1"/>
       </w:tblPr>
       <w:tblGrid>
-        <w:gridCol w:w="1383"/>
-        <w:gridCol w:w="6753"/>
+        <w:gridCol w:w="1437"/>
+        <w:gridCol w:w="6699"/>
       </w:tblGrid>
       <w:tr>
         <w:tc>
           <w:tcPr>
             <w:tcW w:w="1383" w:type="dxa"/>
+            <w:shd w:val="clear" w:color="auto" w:fill="D9D9D9" w:themeFill="background1" w:themeFillShade="D9"/>
           </w:tcPr>
           <w:p>
             <w:pPr>
@@ -690,11 +691,15 @@
               <w:ind w:left="0"/>
               <w:rPr>
                 <w:rFonts w:hint="eastAsia"/>
+                <w:b/>
+                <w:bCs/>
               </w:rPr>
             </w:pPr>
             <w:r>
               <w:rPr>
                 <w:rFonts w:hint="eastAsia"/>
+                <w:b/>
+                <w:bCs/>
               </w:rPr>
               <w:t>명령어</w:t>
             </w:r>
@@ -703,6 +708,7 @@
         <w:tc>
           <w:tcPr>
             <w:tcW w:w="6753" w:type="dxa"/>
+            <w:shd w:val="clear" w:color="auto" w:fill="D9D9D9" w:themeFill="background1" w:themeFillShade="D9"/>
           </w:tcPr>
           <w:p>
             <w:pPr>
@@ -710,11 +716,15 @@
               <w:ind w:left="0"/>
               <w:rPr>
                 <w:rFonts w:hint="eastAsia"/>
+                <w:b/>
+                <w:bCs/>
               </w:rPr>
             </w:pPr>
             <w:r>
               <w:rPr>
                 <w:rFonts w:hint="eastAsia"/>
+                <w:b/>
+                <w:bCs/>
               </w:rPr>
               <w:t>기능</w:t>
             </w:r>
@@ -732,11 +742,15 @@
               <w:ind w:left="0"/>
               <w:rPr>
                 <w:rFonts w:hint="eastAsia"/>
+                <w:b/>
+                <w:bCs/>
               </w:rPr>
             </w:pPr>
             <w:r>
               <w:rPr>
                 <w:rFonts w:hint="eastAsia"/>
+                <w:b/>
+                <w:bCs/>
               </w:rPr>
               <w:t>LOAD</w:t>
             </w:r>
@@ -777,11 +791,15 @@
               <w:ind w:left="0"/>
               <w:rPr>
                 <w:rFonts w:hint="eastAsia"/>
+                <w:b/>
+                <w:bCs/>
               </w:rPr>
             </w:pPr>
             <w:r>
               <w:rPr>
                 <w:rFonts w:hint="eastAsia"/>
+                <w:b/>
+                <w:bCs/>
               </w:rPr>
               <w:t>ADD_BP</w:t>
             </w:r>
@@ -819,11 +837,15 @@
               <w:ind w:left="0"/>
               <w:rPr>
                 <w:rFonts w:hint="eastAsia"/>
+                <w:b/>
+                <w:bCs/>
               </w:rPr>
             </w:pPr>
             <w:r>
               <w:rPr>
                 <w:rFonts w:hint="eastAsia"/>
+                <w:b/>
+                <w:bCs/>
               </w:rPr>
               <w:t>SEARCH_BP</w:t>
             </w:r>
@@ -861,11 +883,15 @@
               <w:ind w:left="0"/>
               <w:rPr>
                 <w:rFonts w:hint="eastAsia"/>
+                <w:b/>
+                <w:bCs/>
               </w:rPr>
             </w:pPr>
             <w:r>
               <w:rPr>
                 <w:rFonts w:hint="eastAsia"/>
+                <w:b/>
+                <w:bCs/>
               </w:rPr>
               <w:t>PRINT_BP</w:t>
             </w:r>
@@ -903,11 +929,15 @@
               <w:ind w:left="0"/>
               <w:rPr>
                 <w:rFonts w:hint="eastAsia"/>
+                <w:b/>
+                <w:bCs/>
               </w:rPr>
             </w:pPr>
             <w:r>
               <w:rPr>
                 <w:rFonts w:hint="eastAsia"/>
+                <w:b/>
+                <w:bCs/>
               </w:rPr>
               <w:t>ADD_ST</w:t>
             </w:r>
@@ -945,11 +975,15 @@
               <w:ind w:left="0"/>
               <w:rPr>
                 <w:rFonts w:hint="eastAsia"/>
+                <w:b/>
+                <w:bCs/>
               </w:rPr>
             </w:pPr>
             <w:r>
               <w:rPr>
                 <w:rFonts w:hint="eastAsia"/>
+                <w:b/>
+                <w:bCs/>
               </w:rPr>
               <w:t>PRINT_ST</w:t>
             </w:r>
@@ -987,11 +1021,15 @@
               <w:ind w:left="0"/>
               <w:rPr>
                 <w:rFonts w:hint="eastAsia"/>
+                <w:b/>
+                <w:bCs/>
               </w:rPr>
             </w:pPr>
             <w:r>
               <w:rPr>
                 <w:rFonts w:hint="eastAsia"/>
+                <w:b/>
+                <w:bCs/>
               </w:rPr>
               <w:t>DELETE</w:t>
             </w:r>
@@ -1043,11 +1081,15 @@
               <w:ind w:left="0"/>
               <w:rPr>
                 <w:rFonts w:hint="eastAsia"/>
+                <w:b/>
+                <w:bCs/>
               </w:rPr>
             </w:pPr>
             <w:r>
               <w:rPr>
                 <w:rFonts w:hint="eastAsia"/>
+                <w:b/>
+                <w:bCs/>
               </w:rPr>
               <w:t>EXIT</w:t>
             </w:r>
@@ -1128,7 +1170,7 @@
       <w:pPr>
         <w:pStyle w:val="a6"/>
         <w:numPr>
-          <w:ilvl w:val="0"/>
+          <w:ilvl w:val="1"/>
           <w:numId w:val="2"/>
         </w:numPr>
         <w:rPr>
@@ -1136,32 +1178,121 @@
           <w:bCs/>
         </w:rPr>
       </w:pPr>
-      <w:r>
-        <w:rPr>
-          <w:rFonts w:hint="eastAsia"/>
-          <w:b/>
-          <w:bCs/>
-          <w:sz w:val="28"/>
-          <w:szCs w:val="28"/>
-        </w:rPr>
-        <w:t>Algorithm</w:t>
-      </w:r>
-    </w:p>
-    <w:p>
-      <w:pPr>
-        <w:pStyle w:val="a6"/>
-        <w:ind w:left="360"/>
-        <w:rPr>
-          <w:rFonts w:hint="eastAsia"/>
-          <w:szCs w:val="22"/>
-        </w:rPr>
-      </w:pPr>
-      <w:r>
-        <w:rPr>
-          <w:rFonts w:hint="eastAsia"/>
-          <w:szCs w:val="22"/>
-        </w:rPr>
-        <w:t>본 프로젝트는 B+ Tree, Selection Tree, Heap 세 가지 자료구조를 연동하여 작동한다. 각 구조는 서로 다른 기준으로 데이터를 관리하며, Manager 클래스가 모든 명령어를 제어한다. 아래에서는 각 자료구조의 핵심 알고리즘과 동작 방식을 설명한다.</w:t>
+      <w:proofErr w:type="spellStart"/>
+      <w:r>
+        <w:rPr>
+          <w:rFonts w:hint="eastAsia"/>
+          <w:szCs w:val="22"/>
+        </w:rPr>
+        <w:t>B+Tree</w:t>
+      </w:r>
+      <w:proofErr w:type="spellEnd"/>
+      <w:r>
+        <w:rPr>
+          <w:rFonts w:hint="eastAsia"/>
+          <w:szCs w:val="22"/>
+        </w:rPr>
+        <w:t xml:space="preserve"> 관련 명령어 (</w:t>
+      </w:r>
+      <w:proofErr w:type="gramStart"/>
+      <w:r>
+        <w:rPr>
+          <w:rFonts w:hint="eastAsia"/>
+          <w:szCs w:val="22"/>
+        </w:rPr>
+        <w:t>LOAD /</w:t>
+      </w:r>
+      <w:proofErr w:type="gramEnd"/>
+      <w:r>
+        <w:rPr>
+          <w:rFonts w:hint="eastAsia"/>
+          <w:szCs w:val="22"/>
+        </w:rPr>
+        <w:t xml:space="preserve"> ADD_</w:t>
+      </w:r>
+      <w:proofErr w:type="gramStart"/>
+      <w:r>
+        <w:rPr>
+          <w:rFonts w:hint="eastAsia"/>
+          <w:szCs w:val="22"/>
+        </w:rPr>
+        <w:t>BP /</w:t>
+      </w:r>
+      <w:proofErr w:type="gramEnd"/>
+      <w:r>
+        <w:rPr>
+          <w:rFonts w:hint="eastAsia"/>
+          <w:szCs w:val="22"/>
+        </w:rPr>
+        <w:t xml:space="preserve"> SEARCH_</w:t>
+      </w:r>
+      <w:proofErr w:type="gramStart"/>
+      <w:r>
+        <w:rPr>
+          <w:rFonts w:hint="eastAsia"/>
+          <w:szCs w:val="22"/>
+        </w:rPr>
+        <w:t>BP /</w:t>
+      </w:r>
+      <w:proofErr w:type="gramEnd"/>
+      <w:r>
+        <w:rPr>
+          <w:rFonts w:hint="eastAsia"/>
+          <w:szCs w:val="22"/>
+        </w:rPr>
+        <w:t xml:space="preserve"> PRINT_BP)</w:t>
+      </w:r>
+    </w:p>
+    <w:p>
+      <w:pPr>
+        <w:pStyle w:val="a6"/>
+        <w:ind w:left="880"/>
+        <w:rPr>
+          <w:rFonts w:hint="eastAsia"/>
+          <w:b/>
+          <w:bCs/>
+        </w:rPr>
+      </w:pPr>
+      <w:r>
+        <w:rPr>
+          <w:b/>
+          <w:bCs/>
+        </w:rPr>
+        <w:drawing>
+          <wp:inline distT="0" distB="0" distL="0" distR="0" wp14:anchorId="579F09DE" wp14:editId="3FFEC6C6">
+            <wp:extent cx="5731510" cy="3339465"/>
+            <wp:effectExtent l="0" t="0" r="2540" b="0"/>
+            <wp:docPr id="1261856903" name="그림 1" descr="도표, 텍스트, 라인, 평면도이(가) 표시된 사진&#10;&#10;AI 생성 콘텐츠는 정확하지 않을 수 있습니다."/>
+            <wp:cNvGraphicFramePr>
+              <a:graphicFrameLocks xmlns:a="http://schemas.openxmlformats.org/drawingml/2006/main" noChangeAspect="1"/>
+            </wp:cNvGraphicFramePr>
+            <a:graphic xmlns:a="http://schemas.openxmlformats.org/drawingml/2006/main">
+              <a:graphicData uri="http://schemas.openxmlformats.org/drawingml/2006/picture">
+                <pic:pic xmlns:pic="http://schemas.openxmlformats.org/drawingml/2006/picture">
+                  <pic:nvPicPr>
+                    <pic:cNvPr id="1261856903" name="그림 1" descr="도표, 텍스트, 라인, 평면도이(가) 표시된 사진&#10;&#10;AI 생성 콘텐츠는 정확하지 않을 수 있습니다."/>
+                    <pic:cNvPicPr/>
+                  </pic:nvPicPr>
+                  <pic:blipFill>
+                    <a:blip r:embed="rId5"/>
+                    <a:stretch>
+                      <a:fillRect/>
+                    </a:stretch>
+                  </pic:blipFill>
+                  <pic:spPr>
+                    <a:xfrm>
+                      <a:off x="0" y="0"/>
+                      <a:ext cx="5735650" cy="3341877"/>
+                    </a:xfrm>
+                    <a:prstGeom prst="rect">
+                      <a:avLst/>
+                    </a:prstGeom>
+                  </pic:spPr>
+                </pic:pic>
+              </a:graphicData>
+            </a:graphic>
+          </wp:inline>
+        </w:drawing>
       </w:r>
     </w:p>
     <w:p>
@@ -1172,13 +1303,252 @@
           <w:numId w:val="2"/>
         </w:numPr>
         <w:rPr>
-          <w:b/>
-          <w:bCs/>
-        </w:rPr>
-      </w:pPr>
-      <w:r>
-        <w:rPr>
-          <w:rFonts w:hint="eastAsia"/>
+          <w:rFonts w:hint="eastAsia"/>
+          <w:b/>
+          <w:bCs/>
+        </w:rPr>
+      </w:pPr>
+      <w:r>
+        <w:rPr>
+          <w:rFonts w:hint="eastAsia"/>
+          <w:szCs w:val="22"/>
+        </w:rPr>
+        <w:t>Selection Tree 관련 명령어(ADD_</w:t>
+      </w:r>
+      <w:proofErr w:type="gramStart"/>
+      <w:r>
+        <w:rPr>
+          <w:rFonts w:hint="eastAsia"/>
+          <w:szCs w:val="22"/>
+        </w:rPr>
+        <w:t>ST /</w:t>
+      </w:r>
+      <w:proofErr w:type="gramEnd"/>
+      <w:r>
+        <w:rPr>
+          <w:rFonts w:hint="eastAsia"/>
+          <w:szCs w:val="22"/>
+        </w:rPr>
+        <w:t xml:space="preserve"> PRINT_ST</w:t>
+      </w:r>
+      <w:proofErr w:type="gramStart"/>
+      <w:r>
+        <w:rPr>
+          <w:rFonts w:hint="eastAsia"/>
+          <w:szCs w:val="22"/>
+        </w:rPr>
+        <w:t>)</w:t>
+      </w:r>
+      <w:r>
+        <w:rPr>
+          <w:rFonts w:hint="eastAsia"/>
+          <w:szCs w:val="22"/>
+        </w:rPr>
+        <w:t xml:space="preserve"> /</w:t>
+      </w:r>
+      <w:proofErr w:type="gramEnd"/>
+      <w:r>
+        <w:rPr>
+          <w:rFonts w:hint="eastAsia"/>
+          <w:szCs w:val="22"/>
+        </w:rPr>
+        <w:t xml:space="preserve"> 삭제 및 종료 </w:t>
+      </w:r>
+      <w:r>
+        <w:rPr>
+          <w:szCs w:val="22"/>
+        </w:rPr>
+        <w:t>(</w:t>
+      </w:r>
+      <w:proofErr w:type="gramStart"/>
+      <w:r>
+        <w:rPr>
+          <w:szCs w:val="22"/>
+        </w:rPr>
+        <w:t>DELETE /</w:t>
+      </w:r>
+      <w:proofErr w:type="gramEnd"/>
+      <w:r>
+        <w:rPr>
+          <w:szCs w:val="22"/>
+        </w:rPr>
+        <w:t xml:space="preserve"> EXIT)</w:t>
+      </w:r>
+    </w:p>
+    <w:p>
+      <w:pPr>
+        <w:ind w:left="440"/>
+        <w:rPr>
+          <w:b/>
+          <w:bCs/>
+        </w:rPr>
+      </w:pPr>
+      <w:r>
+        <w:drawing>
+          <wp:inline distT="0" distB="0" distL="0" distR="0" wp14:anchorId="398B7F70" wp14:editId="5856BB75">
+            <wp:extent cx="3002280" cy="3396774"/>
+            <wp:effectExtent l="0" t="0" r="7620" b="0"/>
+            <wp:docPr id="1429377766" name="그림 1" descr="텍스트, 스크린샷, 폰트, 도표이(가) 표시된 사진&#10;&#10;AI 생성 콘텐츠는 정확하지 않을 수 있습니다."/>
+            <wp:cNvGraphicFramePr>
+              <a:graphicFrameLocks xmlns:a="http://schemas.openxmlformats.org/drawingml/2006/main" noChangeAspect="1"/>
+            </wp:cNvGraphicFramePr>
+            <a:graphic xmlns:a="http://schemas.openxmlformats.org/drawingml/2006/main">
+              <a:graphicData uri="http://schemas.openxmlformats.org/drawingml/2006/picture">
+                <pic:pic xmlns:pic="http://schemas.openxmlformats.org/drawingml/2006/picture">
+                  <pic:nvPicPr>
+                    <pic:cNvPr id="1429377766" name="그림 1" descr="텍스트, 스크린샷, 폰트, 도표이(가) 표시된 사진&#10;&#10;AI 생성 콘텐츠는 정확하지 않을 수 있습니다."/>
+                    <pic:cNvPicPr/>
+                  </pic:nvPicPr>
+                  <pic:blipFill>
+                    <a:blip r:embed="rId6"/>
+                    <a:stretch>
+                      <a:fillRect/>
+                    </a:stretch>
+                  </pic:blipFill>
+                  <pic:spPr>
+                    <a:xfrm>
+                      <a:off x="0" y="0"/>
+                      <a:ext cx="3023895" cy="3421229"/>
+                    </a:xfrm>
+                    <a:prstGeom prst="rect">
+                      <a:avLst/>
+                    </a:prstGeom>
+                  </pic:spPr>
+                </pic:pic>
+              </a:graphicData>
+            </a:graphic>
+          </wp:inline>
+        </w:drawing>
+      </w:r>
+      <w:r>
+        <w:rPr>
+          <w:rFonts w:hint="eastAsia"/>
+          <w:b/>
+          <w:bCs/>
+        </w:rPr>
+        <w:t xml:space="preserve"> </w:t>
+      </w:r>
+      <w:r>
+        <w:rPr>
+          <w:b/>
+          <w:bCs/>
+        </w:rPr>
+        <w:drawing>
+          <wp:inline distT="0" distB="0" distL="0" distR="0" wp14:anchorId="429F213E" wp14:editId="11782B99">
+            <wp:extent cx="2125867" cy="2773680"/>
+            <wp:effectExtent l="0" t="0" r="8255" b="7620"/>
+            <wp:docPr id="1886491383" name="그림 1" descr="텍스트, 스크린샷, 폰트, 도표이(가) 표시된 사진&#10;&#10;AI 생성 콘텐츠는 정확하지 않을 수 있습니다."/>
+            <wp:cNvGraphicFramePr>
+              <a:graphicFrameLocks xmlns:a="http://schemas.openxmlformats.org/drawingml/2006/main" noChangeAspect="1"/>
+            </wp:cNvGraphicFramePr>
+            <a:graphic xmlns:a="http://schemas.openxmlformats.org/drawingml/2006/main">
+              <a:graphicData uri="http://schemas.openxmlformats.org/drawingml/2006/picture">
+                <pic:pic xmlns:pic="http://schemas.openxmlformats.org/drawingml/2006/picture">
+                  <pic:nvPicPr>
+                    <pic:cNvPr id="1886491383" name="그림 1" descr="텍스트, 스크린샷, 폰트, 도표이(가) 표시된 사진&#10;&#10;AI 생성 콘텐츠는 정확하지 않을 수 있습니다."/>
+                    <pic:cNvPicPr/>
+                  </pic:nvPicPr>
+                  <pic:blipFill>
+                    <a:blip r:embed="rId7"/>
+                    <a:stretch>
+                      <a:fillRect/>
+                    </a:stretch>
+                  </pic:blipFill>
+                  <pic:spPr>
+                    <a:xfrm>
+                      <a:off x="0" y="0"/>
+                      <a:ext cx="2134122" cy="2784451"/>
+                    </a:xfrm>
+                    <a:prstGeom prst="rect">
+                      <a:avLst/>
+                    </a:prstGeom>
+                  </pic:spPr>
+                </pic:pic>
+              </a:graphicData>
+            </a:graphic>
+          </wp:inline>
+        </w:drawing>
+      </w:r>
+    </w:p>
+    <w:p>
+      <w:pPr>
+        <w:ind w:left="440"/>
+        <w:rPr>
+          <w:rFonts w:hint="eastAsia"/>
+          <w:b/>
+          <w:bCs/>
+        </w:rPr>
+      </w:pPr>
+    </w:p>
+    <w:p>
+      <w:pPr>
+        <w:pStyle w:val="a6"/>
+        <w:ind w:left="880"/>
+        <w:rPr>
+          <w:rFonts w:hint="eastAsia"/>
+          <w:b/>
+          <w:bCs/>
+        </w:rPr>
+      </w:pPr>
+    </w:p>
+    <w:p>
+      <w:pPr>
+        <w:pStyle w:val="a6"/>
+        <w:numPr>
+          <w:ilvl w:val="0"/>
+          <w:numId w:val="2"/>
+        </w:numPr>
+        <w:rPr>
+          <w:b/>
+          <w:bCs/>
+        </w:rPr>
+      </w:pPr>
+      <w:r>
+        <w:rPr>
+          <w:rFonts w:hint="eastAsia"/>
+          <w:b/>
+          <w:bCs/>
+          <w:sz w:val="28"/>
+          <w:szCs w:val="28"/>
+        </w:rPr>
+        <w:lastRenderedPageBreak/>
+        <w:t>Algorithm</w:t>
+      </w:r>
+    </w:p>
+    <w:p>
+      <w:pPr>
+        <w:pStyle w:val="a6"/>
+        <w:ind w:left="360"/>
+        <w:rPr>
+          <w:rFonts w:hint="eastAsia"/>
+          <w:szCs w:val="22"/>
+        </w:rPr>
+      </w:pPr>
+      <w:r>
+        <w:rPr>
+          <w:rFonts w:hint="eastAsia"/>
+          <w:szCs w:val="22"/>
+        </w:rPr>
+        <w:t>본 프로젝트는 B+ Tree, Selection Tree, Heap 세 가지 자료구조를 연동하여 작동한다. 각 구조는 서로 다른 기준으로 데이터를 관리하며, Manager 클래스가 모든 명령어를 제어한다. 아래에서는 각 자료구조의 핵심 알고리즘과 동작 방식을 설명한다.</w:t>
+      </w:r>
+    </w:p>
+    <w:p>
+      <w:pPr>
+        <w:pStyle w:val="a6"/>
+        <w:numPr>
+          <w:ilvl w:val="1"/>
+          <w:numId w:val="2"/>
+        </w:numPr>
+        <w:rPr>
+          <w:b/>
+          <w:bCs/>
+        </w:rPr>
+      </w:pPr>
+      <w:r>
+        <w:rPr>
+          <w:rFonts w:hint="eastAsia"/>
+          <w:b/>
+          <w:bCs/>
           <w:szCs w:val="22"/>
         </w:rPr>
         <w:t>B+ Tree</w:t>
@@ -1199,6 +1569,8 @@
       <w:r>
         <w:rPr>
           <w:rFonts w:hint="eastAsia"/>
+          <w:b/>
+          <w:bCs/>
           <w:szCs w:val="22"/>
         </w:rPr>
         <w:t>구조 및 역할</w:t>
@@ -1249,6 +1621,13 @@
           <w:szCs w:val="22"/>
         </w:rPr>
         <w:t>*&gt;</w:t>
+      </w:r>
+      <w:r>
+        <w:rPr>
+          <w:rFonts w:hint="eastAsia"/>
+          <w:szCs w:val="22"/>
+        </w:rPr>
+        <w:t xml:space="preserve"> 형태로 이름(key)과 객체(value)를 관리하며, 탐색 효율성을 높이기 위해 인덱스 노드와 데이터 노드로 분리되어 있다.</w:t>
       </w:r>
     </w:p>
     <w:p>
@@ -1266,9 +1645,194 @@
       <w:r>
         <w:rPr>
           <w:rFonts w:hint="eastAsia"/>
+          <w:b/>
+          <w:bCs/>
           <w:szCs w:val="22"/>
         </w:rPr>
         <w:t>삽입 (Insert)</w:t>
+      </w:r>
+      <w:r>
+        <w:rPr>
+          <w:rFonts w:hint="eastAsia"/>
+          <w:b/>
+          <w:bCs/>
+          <w:szCs w:val="22"/>
+        </w:rPr>
+        <w:t xml:space="preserve"> </w:t>
+      </w:r>
+    </w:p>
+    <w:p>
+      <w:pPr>
+        <w:pStyle w:val="a6"/>
+        <w:ind w:left="1320"/>
+        <w:rPr>
+          <w:szCs w:val="22"/>
+        </w:rPr>
+      </w:pPr>
+      <w:r>
+        <w:rPr>
+          <w:rFonts w:hint="eastAsia"/>
+          <w:i/>
+          <w:iCs/>
+          <w:szCs w:val="22"/>
+        </w:rPr>
+        <w:t>LOAD</w:t>
+      </w:r>
+      <w:r>
+        <w:rPr>
+          <w:rFonts w:hint="eastAsia"/>
+          <w:szCs w:val="22"/>
+        </w:rPr>
+        <w:t xml:space="preserve">나 </w:t>
+      </w:r>
+      <w:r>
+        <w:rPr>
+          <w:rFonts w:hint="eastAsia"/>
+          <w:i/>
+          <w:iCs/>
+          <w:szCs w:val="22"/>
+        </w:rPr>
+        <w:t>ADD_BP</w:t>
+      </w:r>
+      <w:r>
+        <w:rPr>
+          <w:rFonts w:hint="eastAsia"/>
+          <w:szCs w:val="22"/>
+        </w:rPr>
+        <w:t xml:space="preserve"> 명령어에서 호출되며 다음 단계에 따라 수행된다.</w:t>
+      </w:r>
+    </w:p>
+    <w:p>
+      <w:pPr>
+        <w:pStyle w:val="a6"/>
+        <w:numPr>
+          <w:ilvl w:val="3"/>
+          <w:numId w:val="2"/>
+        </w:numPr>
+        <w:rPr>
+          <w:b/>
+          <w:bCs/>
+        </w:rPr>
+      </w:pPr>
+      <w:r>
+        <w:rPr>
+          <w:rFonts w:hint="eastAsia"/>
+          <w:szCs w:val="22"/>
+        </w:rPr>
+        <w:t xml:space="preserve">루트가 비어 있을 경우 새로운 </w:t>
+      </w:r>
+      <w:proofErr w:type="spellStart"/>
+      <w:r>
+        <w:rPr>
+          <w:rFonts w:hint="eastAsia"/>
+          <w:szCs w:val="22"/>
+        </w:rPr>
+        <w:t>BpTreeDataNode</w:t>
+      </w:r>
+      <w:proofErr w:type="spellEnd"/>
+      <w:r>
+        <w:rPr>
+          <w:rFonts w:hint="eastAsia"/>
+          <w:szCs w:val="22"/>
+        </w:rPr>
+        <w:t>를 생성하고 첫 데이터를 삽입한다.</w:t>
+      </w:r>
+    </w:p>
+    <w:p>
+      <w:pPr>
+        <w:pStyle w:val="a6"/>
+        <w:numPr>
+          <w:ilvl w:val="3"/>
+          <w:numId w:val="2"/>
+        </w:numPr>
+        <w:rPr>
+          <w:b/>
+          <w:bCs/>
+        </w:rPr>
+      </w:pPr>
+      <w:r>
+        <w:rPr>
+          <w:rFonts w:hint="eastAsia"/>
+          <w:szCs w:val="22"/>
+        </w:rPr>
+        <w:t xml:space="preserve">루트가 존재하면 </w:t>
+      </w:r>
+      <w:proofErr w:type="spellStart"/>
+      <w:r>
+        <w:rPr>
+          <w:rFonts w:hint="eastAsia"/>
+          <w:szCs w:val="22"/>
+        </w:rPr>
+        <w:t>searchDataNode</w:t>
+      </w:r>
+      <w:proofErr w:type="spellEnd"/>
+      <w:r>
+        <w:rPr>
+          <w:rFonts w:hint="eastAsia"/>
+          <w:szCs w:val="22"/>
+        </w:rPr>
+        <w:t>(name) 함수를 통해 해당 이름이 속할 위치의 데이터 노드를 찾는다.</w:t>
+      </w:r>
+    </w:p>
+    <w:p>
+      <w:pPr>
+        <w:pStyle w:val="a6"/>
+        <w:numPr>
+          <w:ilvl w:val="3"/>
+          <w:numId w:val="2"/>
+        </w:numPr>
+        <w:rPr>
+          <w:b/>
+          <w:bCs/>
+        </w:rPr>
+      </w:pPr>
+      <w:r>
+        <w:rPr>
+          <w:rFonts w:hint="eastAsia"/>
+          <w:szCs w:val="22"/>
+        </w:rPr>
+        <w:t>찾은 노드에 데이터를 삽입하고, 노드의 데이터 개수가 차수(order-1)를 초과하면 분할(split) 수행.</w:t>
+      </w:r>
+    </w:p>
+    <w:p>
+      <w:pPr>
+        <w:pStyle w:val="a6"/>
+        <w:numPr>
+          <w:ilvl w:val="3"/>
+          <w:numId w:val="2"/>
+        </w:numPr>
+        <w:rPr>
+          <w:b/>
+          <w:bCs/>
+        </w:rPr>
+      </w:pPr>
+      <w:r>
+        <w:rPr>
+          <w:rFonts w:hint="eastAsia"/>
+          <w:szCs w:val="22"/>
+        </w:rPr>
+        <w:t>분할 시 중앙 인덱스를 기준으로 왼쪽/오른쪽 노드로 나누고, 부모 노드에 분기 키를 삽입한다.</w:t>
+      </w:r>
+    </w:p>
+    <w:p>
+      <w:pPr>
+        <w:pStyle w:val="a6"/>
+        <w:numPr>
+          <w:ilvl w:val="3"/>
+          <w:numId w:val="2"/>
+        </w:numPr>
+        <w:rPr>
+          <w:rFonts w:hint="eastAsia"/>
+          <w:b/>
+          <w:bCs/>
+        </w:rPr>
+      </w:pPr>
+      <w:r>
+        <w:rPr>
+          <w:rFonts w:hint="eastAsia"/>
+          <w:szCs w:val="22"/>
+        </w:rPr>
+        <w:t>부모 노드 역시 초과 시에는 재귀적으로 상위 인덱스 분할을 수행하여 균형을 유지한다.</w:t>
       </w:r>
     </w:p>
     <w:p>
@@ -1279,14 +1843,15 @@
           <w:numId w:val="2"/>
         </w:numPr>
         <w:rPr>
-          <w:rFonts w:hint="eastAsia"/>
-          <w:b/>
-          <w:bCs/>
-        </w:rPr>
-      </w:pPr>
-      <w:r>
-        <w:rPr>
-          <w:rFonts w:hint="eastAsia"/>
+          <w:b/>
+          <w:bCs/>
+        </w:rPr>
+      </w:pPr>
+      <w:r>
+        <w:rPr>
+          <w:rFonts w:hint="eastAsia"/>
+          <w:b/>
+          <w:bCs/>
           <w:szCs w:val="22"/>
         </w:rPr>
         <w:t>탐색 (</w:t>
@@ -1295,6 +1860,8 @@
       <w:r>
         <w:rPr>
           <w:rFonts w:hint="eastAsia"/>
+          <w:b/>
+          <w:bCs/>
           <w:szCs w:val="22"/>
         </w:rPr>
         <w:t>Search /</w:t>
@@ -1303,9 +1870,210 @@
       <w:r>
         <w:rPr>
           <w:rFonts w:hint="eastAsia"/>
+          <w:b/>
+          <w:bCs/>
           <w:szCs w:val="22"/>
         </w:rPr>
         <w:t xml:space="preserve"> Range Search)</w:t>
+      </w:r>
+    </w:p>
+    <w:p>
+      <w:pPr>
+        <w:pStyle w:val="a6"/>
+        <w:numPr>
+          <w:ilvl w:val="3"/>
+          <w:numId w:val="2"/>
+        </w:numPr>
+        <w:rPr>
+          <w:b/>
+          <w:bCs/>
+        </w:rPr>
+      </w:pPr>
+      <w:r>
+        <w:rPr>
+          <w:rFonts w:hint="eastAsia"/>
+          <w:b/>
+          <w:bCs/>
+          <w:szCs w:val="22"/>
+        </w:rPr>
+        <w:t>단일 검색 (SEARCH_BP name)</w:t>
+      </w:r>
+    </w:p>
+    <w:p>
+      <w:pPr>
+        <w:pStyle w:val="a6"/>
+        <w:ind w:left="1760"/>
+        <w:rPr>
+          <w:rFonts w:hint="eastAsia"/>
+        </w:rPr>
+      </w:pPr>
+      <w:r>
+        <w:rPr>
+          <w:rFonts w:hint="eastAsia"/>
+        </w:rPr>
+        <w:t>인자로 받은 이름을 기반으로 데이터 노드를 탐색 후 일치하는 key를 찾아 해당 직원 정보를 출력한다.</w:t>
+      </w:r>
+    </w:p>
+    <w:p>
+      <w:pPr>
+        <w:pStyle w:val="a6"/>
+        <w:numPr>
+          <w:ilvl w:val="3"/>
+          <w:numId w:val="2"/>
+        </w:numPr>
+        <w:rPr>
+          <w:b/>
+          <w:bCs/>
+        </w:rPr>
+      </w:pPr>
+      <w:r>
+        <w:rPr>
+          <w:rFonts w:hint="eastAsia"/>
+          <w:b/>
+          <w:bCs/>
+          <w:szCs w:val="22"/>
+        </w:rPr>
+        <w:t>범위 검색 (SEARCH_BP start end)</w:t>
+      </w:r>
+    </w:p>
+    <w:p>
+      <w:pPr>
+        <w:pStyle w:val="a6"/>
+        <w:ind w:left="1760"/>
+        <w:rPr>
+          <w:szCs w:val="22"/>
+        </w:rPr>
+      </w:pPr>
+      <w:r>
+        <w:rPr>
+          <w:szCs w:val="22"/>
+        </w:rPr>
+        <w:t>S</w:t>
+      </w:r>
+      <w:r>
+        <w:rPr>
+          <w:rFonts w:hint="eastAsia"/>
+          <w:szCs w:val="22"/>
+        </w:rPr>
+        <w:t xml:space="preserve">tart </w:t>
+      </w:r>
+      <w:r>
+        <w:rPr>
+          <w:rFonts w:hint="eastAsia"/>
+          <w:szCs w:val="22"/>
+        </w:rPr>
+        <w:t>≤</w:t>
+      </w:r>
+      <w:r>
+        <w:rPr>
+          <w:rFonts w:hint="eastAsia"/>
+          <w:szCs w:val="22"/>
+        </w:rPr>
+        <w:t xml:space="preserve"> name </w:t>
+      </w:r>
+      <w:r>
+        <w:rPr>
+          <w:rFonts w:hint="eastAsia"/>
+          <w:szCs w:val="22"/>
+        </w:rPr>
+        <w:t>≤</w:t>
+      </w:r>
+      <w:r>
+        <w:rPr>
+          <w:rFonts w:hint="eastAsia"/>
+          <w:szCs w:val="22"/>
+        </w:rPr>
+        <w:t xml:space="preserve"> end 범위 내의 모든 이름을 순차 탐색한다. 데이터 노드 간 연결 리스트(</w:t>
+      </w:r>
+      <w:proofErr w:type="spellStart"/>
+      <w:r>
+        <w:rPr>
+          <w:rFonts w:hint="eastAsia"/>
+          <w:szCs w:val="22"/>
+        </w:rPr>
+        <w:t>pNext</w:t>
+      </w:r>
+      <w:proofErr w:type="spellEnd"/>
+      <w:r>
+        <w:rPr>
+          <w:rFonts w:hint="eastAsia"/>
+          <w:szCs w:val="22"/>
+        </w:rPr>
+        <w:t xml:space="preserve">, </w:t>
+      </w:r>
+      <w:proofErr w:type="spellStart"/>
+      <w:r>
+        <w:rPr>
+          <w:rFonts w:hint="eastAsia"/>
+          <w:szCs w:val="22"/>
+        </w:rPr>
+        <w:t>pPrev</w:t>
+      </w:r>
+      <w:proofErr w:type="spellEnd"/>
+      <w:r>
+        <w:rPr>
+          <w:rFonts w:hint="eastAsia"/>
+          <w:szCs w:val="22"/>
+        </w:rPr>
+        <w:t>)</w:t>
+      </w:r>
+      <w:proofErr w:type="spellStart"/>
+      <w:r>
+        <w:rPr>
+          <w:rFonts w:hint="eastAsia"/>
+          <w:szCs w:val="22"/>
+        </w:rPr>
+        <w:t>를</w:t>
+      </w:r>
+      <w:proofErr w:type="spellEnd"/>
+      <w:r>
+        <w:rPr>
+          <w:rFonts w:hint="eastAsia"/>
+          <w:szCs w:val="22"/>
+        </w:rPr>
+        <w:t xml:space="preserve"> 활용하여 순차 접근으로 효율적인 검색을 수행한다.</w:t>
+      </w:r>
+    </w:p>
+    <w:p>
+      <w:pPr>
+        <w:pStyle w:val="a6"/>
+        <w:numPr>
+          <w:ilvl w:val="2"/>
+          <w:numId w:val="2"/>
+        </w:numPr>
+        <w:rPr>
+          <w:b/>
+          <w:bCs/>
+        </w:rPr>
+      </w:pPr>
+      <w:r>
+        <w:rPr>
+          <w:rFonts w:hint="eastAsia"/>
+          <w:b/>
+          <w:bCs/>
+        </w:rPr>
+        <w:t>출력 (Print)</w:t>
+      </w:r>
+    </w:p>
+    <w:p>
+      <w:pPr>
+        <w:pStyle w:val="a6"/>
+        <w:ind w:left="1320"/>
+        <w:rPr>
+          <w:rFonts w:hint="eastAsia"/>
+        </w:rPr>
+      </w:pPr>
+      <w:r>
+        <w:rPr>
+          <w:rFonts w:hint="eastAsia"/>
+        </w:rPr>
+        <w:t>PRINT_BP 명령어는 루트에서 가장 왼쪽 데이터 노드로 이동한 후, 연결된 모든 노드를 순차적으로 순회하며 데이터를 이름 오</w:t>
+      </w:r>
+      <w:r>
+        <w:rPr>
+          <w:rFonts w:hint="eastAsia"/>
+        </w:rPr>
+        <w:t>름차순으로 출력한다.</w:t>
       </w:r>
     </w:p>
     <w:p>
@@ -1332,6 +2100,455 @@
       <w:pPr>
         <w:pStyle w:val="a6"/>
         <w:numPr>
+          <w:ilvl w:val="2"/>
+          <w:numId w:val="2"/>
+        </w:numPr>
+        <w:rPr>
+          <w:b/>
+          <w:bCs/>
+        </w:rPr>
+      </w:pPr>
+      <w:r>
+        <w:rPr>
+          <w:rFonts w:hint="eastAsia"/>
+          <w:szCs w:val="22"/>
+        </w:rPr>
+        <w:t>구조 및 역할</w:t>
+      </w:r>
+    </w:p>
+    <w:p>
+      <w:pPr>
+        <w:pStyle w:val="a6"/>
+        <w:ind w:left="1320"/>
+        <w:rPr>
+          <w:rFonts w:hint="eastAsia"/>
+          <w:b/>
+          <w:bCs/>
+        </w:rPr>
+      </w:pPr>
+      <w:r>
+        <w:rPr>
+          <w:rFonts w:hint="eastAsia"/>
+          <w:szCs w:val="22"/>
+        </w:rPr>
+        <w:lastRenderedPageBreak/>
+        <w:t xml:space="preserve">Selection Tree는 부서별 연봉 순위를 관리하기 위한 Max Winner Tree 구조로 구현되었다. 각 부서(100~800)는 Leaf 노드(run)로 대응되며, 각 run 내부에 </w:t>
+      </w:r>
+      <w:proofErr w:type="spellStart"/>
+      <w:r>
+        <w:rPr>
+          <w:rFonts w:hint="eastAsia"/>
+          <w:szCs w:val="22"/>
+        </w:rPr>
+        <w:t>EmployeeHeap</w:t>
+      </w:r>
+      <w:proofErr w:type="spellEnd"/>
+      <w:r>
+        <w:rPr>
+          <w:rFonts w:hint="eastAsia"/>
+          <w:szCs w:val="22"/>
+        </w:rPr>
+        <w:t>이 존재한다 내부 노드는 자식 노드 중 더 높은 연봉을 가진 직원을 부모로 올려, 루트가 전체 부서 중 최고 연봉 직원을 나타내게 된다.</w:t>
+      </w:r>
+    </w:p>
+    <w:p>
+      <w:pPr>
+        <w:pStyle w:val="a6"/>
+        <w:numPr>
+          <w:ilvl w:val="2"/>
+          <w:numId w:val="2"/>
+        </w:numPr>
+        <w:rPr>
+          <w:b/>
+          <w:bCs/>
+        </w:rPr>
+      </w:pPr>
+      <w:r>
+        <w:rPr>
+          <w:rFonts w:hint="eastAsia"/>
+          <w:szCs w:val="22"/>
+        </w:rPr>
+        <w:t>삽입 (Insert)</w:t>
+      </w:r>
+    </w:p>
+    <w:p>
+      <w:pPr>
+        <w:pStyle w:val="a6"/>
+        <w:ind w:left="1320"/>
+        <w:rPr>
+          <w:b/>
+          <w:bCs/>
+        </w:rPr>
+      </w:pPr>
+      <w:r>
+        <w:rPr>
+          <w:rFonts w:hint="eastAsia"/>
+          <w:szCs w:val="22"/>
+        </w:rPr>
+        <w:t>ADD_ST 명령어를 통해 실행되며, 두 가지 방식으로 동작한다.</w:t>
+      </w:r>
+    </w:p>
+    <w:p>
+      <w:pPr>
+        <w:pStyle w:val="a6"/>
+        <w:numPr>
+          <w:ilvl w:val="3"/>
+          <w:numId w:val="2"/>
+        </w:numPr>
+        <w:rPr>
+          <w:color w:val="000000" w:themeColor="text1"/>
+        </w:rPr>
+      </w:pPr>
+      <w:r>
+        <w:rPr>
+          <w:rFonts w:hint="eastAsia"/>
+          <w:szCs w:val="22"/>
+        </w:rPr>
+        <w:t xml:space="preserve">부서 코드 입력 (ADD_ST </w:t>
+      </w:r>
+      <w:proofErr w:type="spellStart"/>
+      <w:r>
+        <w:rPr>
+          <w:rFonts w:hint="eastAsia"/>
+          <w:szCs w:val="22"/>
+        </w:rPr>
+        <w:t>dept_no</w:t>
+      </w:r>
+      <w:proofErr w:type="spellEnd"/>
+      <w:r>
+        <w:rPr>
+          <w:rFonts w:hint="eastAsia"/>
+          <w:szCs w:val="22"/>
+        </w:rPr>
+        <w:t xml:space="preserve"> 100)</w:t>
+      </w:r>
+    </w:p>
+    <w:p>
+      <w:pPr>
+        <w:pStyle w:val="a6"/>
+        <w:ind w:left="1760"/>
+        <w:rPr>
+          <w:color w:val="000000" w:themeColor="text1"/>
+        </w:rPr>
+      </w:pPr>
+      <w:r>
+        <w:rPr>
+          <w:rFonts w:hint="eastAsia"/>
+          <w:color w:val="000000" w:themeColor="text1"/>
+        </w:rPr>
+        <w:t>1) B+ Tree의 모든 직원 데이터를 순회.</w:t>
+      </w:r>
+    </w:p>
+    <w:p>
+      <w:pPr>
+        <w:pStyle w:val="a6"/>
+        <w:ind w:left="1760"/>
+        <w:rPr>
+          <w:color w:val="000000" w:themeColor="text1"/>
+        </w:rPr>
+      </w:pPr>
+      <w:r>
+        <w:rPr>
+          <w:rFonts w:hint="eastAsia"/>
+          <w:color w:val="000000" w:themeColor="text1"/>
+        </w:rPr>
+        <w:t>2) 해당 부서 코드와 일치하는 직원을 찾으면 run[부서번호]의 Heap에 삽입.</w:t>
+      </w:r>
+    </w:p>
+    <w:p>
+      <w:pPr>
+        <w:pStyle w:val="a6"/>
+        <w:ind w:left="1760"/>
+        <w:rPr>
+          <w:rFonts w:hint="eastAsia"/>
+          <w:color w:val="000000" w:themeColor="text1"/>
+        </w:rPr>
+      </w:pPr>
+      <w:r>
+        <w:rPr>
+          <w:rFonts w:hint="eastAsia"/>
+          <w:color w:val="000000" w:themeColor="text1"/>
+        </w:rPr>
+        <w:t>3) 각 삽입마다 Heap이 정렬되고, Selection Tree는 상향 승자 갱신을 수행한다.</w:t>
+      </w:r>
+    </w:p>
+    <w:p>
+      <w:pPr>
+        <w:pStyle w:val="a6"/>
+        <w:numPr>
+          <w:ilvl w:val="3"/>
+          <w:numId w:val="2"/>
+        </w:numPr>
+        <w:rPr>
+          <w:b/>
+          <w:bCs/>
+        </w:rPr>
+      </w:pPr>
+      <w:r>
+        <w:rPr>
+          <w:rFonts w:hint="eastAsia"/>
+          <w:szCs w:val="22"/>
+        </w:rPr>
+        <w:t xml:space="preserve">이름 입력 (ADD_ST name </w:t>
+      </w:r>
+      <w:proofErr w:type="spellStart"/>
+      <w:r>
+        <w:rPr>
+          <w:rFonts w:hint="eastAsia"/>
+          <w:szCs w:val="22"/>
+        </w:rPr>
+        <w:t>alex</w:t>
+      </w:r>
+      <w:proofErr w:type="spellEnd"/>
+      <w:r>
+        <w:rPr>
+          <w:rFonts w:hint="eastAsia"/>
+          <w:szCs w:val="22"/>
+        </w:rPr>
+        <w:t>)</w:t>
+      </w:r>
+    </w:p>
+    <w:p>
+      <w:pPr>
+        <w:pStyle w:val="a6"/>
+        <w:ind w:left="1760"/>
+        <w:rPr>
+          <w:szCs w:val="22"/>
+        </w:rPr>
+      </w:pPr>
+      <w:r>
+        <w:rPr>
+          <w:rFonts w:hint="eastAsia"/>
+          <w:szCs w:val="22"/>
+        </w:rPr>
+        <w:t>1) B+ Tree에서 해당 이름을 탐색.</w:t>
+      </w:r>
+    </w:p>
+    <w:p>
+      <w:pPr>
+        <w:pStyle w:val="a6"/>
+        <w:ind w:left="1760"/>
+        <w:rPr>
+          <w:szCs w:val="22"/>
+        </w:rPr>
+      </w:pPr>
+      <w:r>
+        <w:rPr>
+          <w:rFonts w:hint="eastAsia"/>
+          <w:szCs w:val="22"/>
+        </w:rPr>
+        <w:t>2) 직원 데이터를 찾아 해당 부서의 Heap에 삽입.</w:t>
+      </w:r>
+    </w:p>
+    <w:p>
+      <w:pPr>
+        <w:pStyle w:val="a6"/>
+        <w:ind w:left="1760"/>
+        <w:rPr>
+          <w:rFonts w:hint="eastAsia"/>
+          <w:b/>
+          <w:bCs/>
+        </w:rPr>
+      </w:pPr>
+      <w:r>
+        <w:rPr>
+          <w:rFonts w:hint="eastAsia"/>
+          <w:szCs w:val="22"/>
+        </w:rPr>
+        <w:t>3) Heap 삽입 후 부모 노드 방향으로 승자 전파가 이루어져 루트까지 갱신된다.</w:t>
+      </w:r>
+    </w:p>
+    <w:p>
+      <w:pPr>
+        <w:pStyle w:val="a6"/>
+        <w:numPr>
+          <w:ilvl w:val="2"/>
+          <w:numId w:val="2"/>
+        </w:numPr>
+        <w:rPr>
+          <w:b/>
+          <w:bCs/>
+        </w:rPr>
+      </w:pPr>
+      <w:r>
+        <w:rPr>
+          <w:rFonts w:hint="eastAsia"/>
+          <w:szCs w:val="22"/>
+        </w:rPr>
+        <w:t>삭제 (Delete)</w:t>
+      </w:r>
+    </w:p>
+    <w:p>
+      <w:pPr>
+        <w:pStyle w:val="a6"/>
+        <w:ind w:left="1320"/>
+        <w:rPr>
+          <w:rFonts w:hint="eastAsia"/>
+          <w:b/>
+          <w:bCs/>
+        </w:rPr>
+      </w:pPr>
+      <w:r>
+        <w:rPr>
+          <w:rFonts w:hint="eastAsia"/>
+          <w:szCs w:val="22"/>
+        </w:rPr>
+        <w:t xml:space="preserve">DELETE 명령 시 루트 노드의 직원(최고 </w:t>
+      </w:r>
+      <w:proofErr w:type="spellStart"/>
+      <w:r>
+        <w:rPr>
+          <w:rFonts w:hint="eastAsia"/>
+          <w:szCs w:val="22"/>
+        </w:rPr>
+        <w:t>연봉자</w:t>
+      </w:r>
+      <w:proofErr w:type="spellEnd"/>
+      <w:r>
+        <w:rPr>
+          <w:rFonts w:hint="eastAsia"/>
+          <w:szCs w:val="22"/>
+        </w:rPr>
+        <w:t>)을 삭제한다.</w:t>
+      </w:r>
+    </w:p>
+    <w:p>
+      <w:pPr>
+        <w:pStyle w:val="a6"/>
+        <w:numPr>
+          <w:ilvl w:val="3"/>
+          <w:numId w:val="2"/>
+        </w:numPr>
+        <w:rPr>
+          <w:b/>
+          <w:bCs/>
+        </w:rPr>
+      </w:pPr>
+      <w:r>
+        <w:rPr>
+          <w:rFonts w:hint="eastAsia"/>
+          <w:szCs w:val="22"/>
+        </w:rPr>
+        <w:t>루트의 직원 데이터를 확인하고, 해당 부서의 Heap에서 Top 데이터를 삭제.</w:t>
+      </w:r>
+    </w:p>
+    <w:p>
+      <w:pPr>
+        <w:pStyle w:val="a6"/>
+        <w:numPr>
+          <w:ilvl w:val="3"/>
+          <w:numId w:val="2"/>
+        </w:numPr>
+        <w:rPr>
+          <w:b/>
+          <w:bCs/>
+        </w:rPr>
+      </w:pPr>
+      <w:r>
+        <w:rPr>
+          <w:rFonts w:hint="eastAsia"/>
+          <w:szCs w:val="22"/>
+        </w:rPr>
+        <w:t>Heap 재정렬 후, run 노드의 대표 직원을 다시 설정.</w:t>
+      </w:r>
+    </w:p>
+    <w:p>
+      <w:pPr>
+        <w:pStyle w:val="a6"/>
+        <w:numPr>
+          <w:ilvl w:val="3"/>
+          <w:numId w:val="2"/>
+        </w:numPr>
+        <w:rPr>
+          <w:b/>
+          <w:bCs/>
+        </w:rPr>
+      </w:pPr>
+      <w:r>
+        <w:rPr>
+          <w:rFonts w:hint="eastAsia"/>
+          <w:szCs w:val="22"/>
+        </w:rPr>
+        <w:t>부모 방향으로 재귀적으로 비교하여 새로운 승자를 갱신한다.</w:t>
+      </w:r>
+    </w:p>
+    <w:p>
+      <w:pPr>
+        <w:pStyle w:val="a6"/>
+        <w:numPr>
+          <w:ilvl w:val="3"/>
+          <w:numId w:val="2"/>
+        </w:numPr>
+        <w:rPr>
+          <w:b/>
+          <w:bCs/>
+        </w:rPr>
+      </w:pPr>
+      <w:r>
+        <w:rPr>
+          <w:rFonts w:hint="eastAsia"/>
+          <w:szCs w:val="22"/>
+        </w:rPr>
+        <w:t xml:space="preserve">데이터가 모두 비면 루트는 </w:t>
+      </w:r>
+      <w:proofErr w:type="spellStart"/>
+      <w:r>
+        <w:rPr>
+          <w:rFonts w:hint="eastAsia"/>
+          <w:szCs w:val="22"/>
+        </w:rPr>
+        <w:t>nullptr</w:t>
+      </w:r>
+      <w:proofErr w:type="spellEnd"/>
+      <w:r>
+        <w:rPr>
+          <w:rFonts w:hint="eastAsia"/>
+          <w:szCs w:val="22"/>
+        </w:rPr>
+        <w:t xml:space="preserve"> 상태로 초기화된다.</w:t>
+      </w:r>
+    </w:p>
+    <w:p>
+      <w:pPr>
+        <w:pStyle w:val="a6"/>
+        <w:numPr>
+          <w:ilvl w:val="2"/>
+          <w:numId w:val="2"/>
+        </w:numPr>
+        <w:rPr>
+          <w:b/>
+          <w:bCs/>
+        </w:rPr>
+      </w:pPr>
+      <w:r>
+        <w:rPr>
+          <w:rFonts w:hint="eastAsia"/>
+          <w:szCs w:val="22"/>
+        </w:rPr>
+        <w:t>출력 (PRINT_ST)</w:t>
+      </w:r>
+    </w:p>
+    <w:p>
+      <w:pPr>
+        <w:pStyle w:val="a6"/>
+        <w:ind w:left="1320"/>
+        <w:rPr>
+          <w:rFonts w:hint="eastAsia"/>
+          <w:szCs w:val="22"/>
+        </w:rPr>
+      </w:pPr>
+      <w:r>
+        <w:rPr>
+          <w:rFonts w:hint="eastAsia"/>
+          <w:szCs w:val="22"/>
+        </w:rPr>
+        <w:t>PRINT_ST 명령은 입력된 부서 코드의 Heap을 복사한 후, 모든 데이터를 추출하여 연봉 기준으로 내림차순 정렬한다. 정렬된 결과를 log.txt에 출력한다. 이때 복사본을 사용하기 때문에 원본 Heap의 구조에는 영향을 주지 않는다. 이는 Selection Tree와 Heap 간 데이터 일관성을 유지하기 위한 설계적 고려이다.</w:t>
+      </w:r>
+    </w:p>
+    <w:p>
+      <w:pPr>
+        <w:pStyle w:val="a6"/>
+        <w:numPr>
           <w:ilvl w:val="1"/>
           <w:numId w:val="2"/>
         </w:numPr>
@@ -1362,6 +2579,363 @@
           <w:szCs w:val="22"/>
         </w:rPr>
         <w:t>)</w:t>
+      </w:r>
+    </w:p>
+    <w:p>
+      <w:pPr>
+        <w:pStyle w:val="a6"/>
+        <w:numPr>
+          <w:ilvl w:val="2"/>
+          <w:numId w:val="2"/>
+        </w:numPr>
+        <w:rPr>
+          <w:b/>
+          <w:bCs/>
+        </w:rPr>
+      </w:pPr>
+      <w:r>
+        <w:rPr>
+          <w:rFonts w:hint="eastAsia"/>
+          <w:szCs w:val="22"/>
+        </w:rPr>
+        <w:t>구조 및 역할</w:t>
+      </w:r>
+    </w:p>
+    <w:p>
+      <w:pPr>
+        <w:pStyle w:val="a6"/>
+        <w:ind w:left="1320"/>
+        <w:rPr>
+          <w:rFonts w:hint="eastAsia"/>
+          <w:b/>
+          <w:bCs/>
+        </w:rPr>
+      </w:pPr>
+      <w:r>
+        <w:rPr>
+          <w:rFonts w:hint="eastAsia"/>
+          <w:szCs w:val="22"/>
+        </w:rPr>
+        <w:t>각 부서별 run은 내부적으로 Max Heap 구조를 사용하여 직원의 연봉을 기준으로 정렬한다. 배열 기반으로 구현되며, index 1을 루트로 하여 자식 노</w:t>
+      </w:r>
+      <w:r>
+        <w:rPr>
+          <w:rFonts w:hint="eastAsia"/>
+          <w:szCs w:val="22"/>
+        </w:rPr>
+        <w:lastRenderedPageBreak/>
+        <w:t>드는 2*</w:t>
+      </w:r>
+      <w:proofErr w:type="spellStart"/>
+      <w:r>
+        <w:rPr>
+          <w:rFonts w:hint="eastAsia"/>
+          <w:szCs w:val="22"/>
+        </w:rPr>
+        <w:t>i</w:t>
+      </w:r>
+      <w:proofErr w:type="spellEnd"/>
+      <w:r>
+        <w:rPr>
+          <w:rFonts w:hint="eastAsia"/>
+          <w:szCs w:val="22"/>
+        </w:rPr>
+        <w:t xml:space="preserve"> 와 2*i+</w:t>
+      </w:r>
+      <w:proofErr w:type="gramStart"/>
+      <w:r>
+        <w:rPr>
+          <w:rFonts w:hint="eastAsia"/>
+          <w:szCs w:val="22"/>
+        </w:rPr>
+        <w:t>1 에</w:t>
+      </w:r>
+      <w:proofErr w:type="gramEnd"/>
+      <w:r>
+        <w:rPr>
+          <w:rFonts w:hint="eastAsia"/>
+          <w:szCs w:val="22"/>
+        </w:rPr>
+        <w:t xml:space="preserve"> 위치한다.</w:t>
+      </w:r>
+    </w:p>
+    <w:p>
+      <w:pPr>
+        <w:pStyle w:val="a6"/>
+        <w:numPr>
+          <w:ilvl w:val="2"/>
+          <w:numId w:val="2"/>
+        </w:numPr>
+        <w:rPr>
+          <w:b/>
+          <w:bCs/>
+        </w:rPr>
+      </w:pPr>
+      <w:r>
+        <w:rPr>
+          <w:rFonts w:hint="eastAsia"/>
+          <w:szCs w:val="22"/>
+        </w:rPr>
+        <w:t>삽입 (Insert)</w:t>
+      </w:r>
+    </w:p>
+    <w:p>
+      <w:pPr>
+        <w:pStyle w:val="a6"/>
+        <w:numPr>
+          <w:ilvl w:val="3"/>
+          <w:numId w:val="2"/>
+        </w:numPr>
+        <w:rPr>
+          <w:b/>
+          <w:bCs/>
+        </w:rPr>
+      </w:pPr>
+      <w:r>
+        <w:rPr>
+          <w:rFonts w:hint="eastAsia"/>
+          <w:szCs w:val="22"/>
+        </w:rPr>
+        <w:t>새로운 데이터를 배열의 마지막 인덱스에 삽입.</w:t>
+      </w:r>
+    </w:p>
+    <w:p>
+      <w:pPr>
+        <w:pStyle w:val="a6"/>
+        <w:numPr>
+          <w:ilvl w:val="3"/>
+          <w:numId w:val="2"/>
+        </w:numPr>
+        <w:rPr>
+          <w:b/>
+          <w:bCs/>
+        </w:rPr>
+      </w:pPr>
+      <w:r>
+        <w:rPr>
+          <w:rFonts w:hint="eastAsia"/>
+          <w:szCs w:val="22"/>
+        </w:rPr>
+        <w:t>부모 노드의 연봉과 비교하여 더 큰 경우 위치를 교환.</w:t>
+      </w:r>
+    </w:p>
+    <w:p>
+      <w:pPr>
+        <w:pStyle w:val="a6"/>
+        <w:numPr>
+          <w:ilvl w:val="3"/>
+          <w:numId w:val="2"/>
+        </w:numPr>
+        <w:rPr>
+          <w:b/>
+          <w:bCs/>
+        </w:rPr>
+      </w:pPr>
+      <w:r>
+        <w:rPr>
+          <w:rFonts w:hint="eastAsia"/>
+          <w:szCs w:val="22"/>
+        </w:rPr>
+        <w:t>부모 방향으로 재귀적으로 올라가며 정렬을 완료한다.</w:t>
+      </w:r>
+    </w:p>
+    <w:p>
+      <w:pPr>
+        <w:pStyle w:val="a6"/>
+        <w:ind w:left="1760"/>
+        <w:rPr>
+          <w:rFonts w:hint="eastAsia"/>
+          <w:b/>
+          <w:bCs/>
+        </w:rPr>
+      </w:pPr>
+      <w:r>
+        <w:rPr>
+          <w:rFonts w:hint="eastAsia"/>
+          <w:szCs w:val="22"/>
+        </w:rPr>
+        <w:t xml:space="preserve">이 과정을 </w:t>
+      </w:r>
+      <w:proofErr w:type="spellStart"/>
+      <w:r>
+        <w:rPr>
+          <w:rFonts w:hint="eastAsia"/>
+          <w:szCs w:val="22"/>
+        </w:rPr>
+        <w:t>UpHeap</w:t>
+      </w:r>
+      <w:proofErr w:type="spellEnd"/>
+      <w:r>
+        <w:rPr>
+          <w:rFonts w:hint="eastAsia"/>
+          <w:szCs w:val="22"/>
+        </w:rPr>
+        <w:t>이라 한다.</w:t>
+      </w:r>
+    </w:p>
+    <w:p>
+      <w:pPr>
+        <w:pStyle w:val="a6"/>
+        <w:numPr>
+          <w:ilvl w:val="2"/>
+          <w:numId w:val="2"/>
+        </w:numPr>
+        <w:rPr>
+          <w:b/>
+          <w:bCs/>
+        </w:rPr>
+      </w:pPr>
+      <w:r>
+        <w:rPr>
+          <w:rFonts w:hint="eastAsia"/>
+          <w:szCs w:val="22"/>
+        </w:rPr>
+        <w:t>삭제 (Delete)</w:t>
+      </w:r>
+    </w:p>
+    <w:p>
+      <w:pPr>
+        <w:pStyle w:val="a6"/>
+        <w:numPr>
+          <w:ilvl w:val="3"/>
+          <w:numId w:val="2"/>
+        </w:numPr>
+        <w:rPr>
+          <w:b/>
+          <w:bCs/>
+        </w:rPr>
+      </w:pPr>
+      <w:r>
+        <w:rPr>
+          <w:rFonts w:hint="eastAsia"/>
+          <w:szCs w:val="22"/>
+        </w:rPr>
+        <w:t>루트 노드를 제거하고 마지막 노드를 루트 위치로 이동.</w:t>
+      </w:r>
+    </w:p>
+    <w:p>
+      <w:pPr>
+        <w:pStyle w:val="a6"/>
+        <w:numPr>
+          <w:ilvl w:val="3"/>
+          <w:numId w:val="2"/>
+        </w:numPr>
+        <w:rPr>
+          <w:b/>
+          <w:bCs/>
+        </w:rPr>
+      </w:pPr>
+      <w:r>
+        <w:rPr>
+          <w:rFonts w:hint="eastAsia"/>
+          <w:szCs w:val="22"/>
+        </w:rPr>
+        <w:t>두 자식 노드 중 더 큰 연봉과 비교하여 교환.</w:t>
+      </w:r>
+    </w:p>
+    <w:p>
+      <w:pPr>
+        <w:pStyle w:val="a6"/>
+        <w:numPr>
+          <w:ilvl w:val="3"/>
+          <w:numId w:val="2"/>
+        </w:numPr>
+        <w:rPr>
+          <w:b/>
+          <w:bCs/>
+        </w:rPr>
+      </w:pPr>
+      <w:r>
+        <w:rPr>
+          <w:rFonts w:hint="eastAsia"/>
+          <w:szCs w:val="22"/>
+        </w:rPr>
+        <w:t>하향식으로 반복하며 정렬을 복원한다.</w:t>
+      </w:r>
+    </w:p>
+    <w:p>
+      <w:pPr>
+        <w:pStyle w:val="a6"/>
+        <w:ind w:left="1760"/>
+        <w:rPr>
+          <w:rFonts w:hint="eastAsia"/>
+          <w:b/>
+          <w:bCs/>
+        </w:rPr>
+      </w:pPr>
+      <w:r>
+        <w:rPr>
+          <w:rFonts w:hint="eastAsia"/>
+          <w:szCs w:val="22"/>
+        </w:rPr>
+        <w:t xml:space="preserve">이 과정을 </w:t>
+      </w:r>
+      <w:proofErr w:type="spellStart"/>
+      <w:r>
+        <w:rPr>
+          <w:rFonts w:hint="eastAsia"/>
+          <w:szCs w:val="22"/>
+        </w:rPr>
+        <w:t>DownHeap</w:t>
+      </w:r>
+      <w:proofErr w:type="spellEnd"/>
+      <w:r>
+        <w:rPr>
+          <w:rFonts w:hint="eastAsia"/>
+          <w:szCs w:val="22"/>
+        </w:rPr>
+        <w:t>이라 한다.</w:t>
+      </w:r>
+    </w:p>
+    <w:p>
+      <w:pPr>
+        <w:pStyle w:val="a6"/>
+        <w:numPr>
+          <w:ilvl w:val="2"/>
+          <w:numId w:val="2"/>
+        </w:numPr>
+        <w:rPr>
+          <w:b/>
+          <w:bCs/>
+        </w:rPr>
+      </w:pPr>
+      <w:r>
+        <w:rPr>
+          <w:rFonts w:hint="eastAsia"/>
+          <w:szCs w:val="22"/>
+        </w:rPr>
+        <w:t>정렬의 유지</w:t>
+      </w:r>
+    </w:p>
+    <w:p>
+      <w:pPr>
+        <w:pStyle w:val="a6"/>
+        <w:ind w:left="1320"/>
+        <w:rPr>
+          <w:rFonts w:hint="eastAsia"/>
+          <w:b/>
+          <w:bCs/>
+        </w:rPr>
+      </w:pPr>
+      <w:r>
+        <w:rPr>
+          <w:rFonts w:hint="eastAsia"/>
+          <w:szCs w:val="22"/>
+        </w:rPr>
+        <w:t>Heap의 삽입과 삭제는 S</w:t>
+      </w:r>
+      <w:r>
+        <w:rPr>
+          <w:szCs w:val="22"/>
+        </w:rPr>
+        <w:t>e</w:t>
+      </w:r>
+      <w:r>
+        <w:rPr>
+          <w:rFonts w:hint="eastAsia"/>
+          <w:szCs w:val="22"/>
+        </w:rPr>
+        <w:t>lection Tree 전체의 승자 계산에 직접 연결되어 있어, 각 run의 Heap 상태가 바뀔 때마다 Selection Tree의 루트 갱신이 즉시 이루어진다.</w:t>
       </w:r>
     </w:p>
     <w:p>
@@ -1390,6 +2964,1396 @@
     <w:p>
       <w:pPr>
         <w:pStyle w:val="a6"/>
+        <w:ind w:left="360"/>
+      </w:pPr>
+      <w:r>
+        <w:rPr>
+          <w:rFonts w:hint="eastAsia"/>
+        </w:rPr>
+        <w:t>다음은 실제 실행 후 생성된 log.txt의 주요 내용과 각 명령어의 동작을 분석한 결과이다. 모든 명령어는 지정된 출력 포맷에 따라 정상적으로 기록되었으며, 프로그램은 요구된 기능을 순차적으로 수행하였다.</w:t>
+      </w:r>
+    </w:p>
+    <w:tbl>
+      <w:tblPr>
+        <w:tblStyle w:val="ab"/>
+        <w:tblW w:w="0" w:type="auto"/>
+        <w:tblInd w:w="360" w:type="dxa"/>
+        <w:tblLook w:val="04A0" w:firstRow="1" w:lastRow="0" w:firstColumn="1" w:lastColumn="0" w:noHBand="0" w:noVBand="1"/>
+      </w:tblPr>
+      <w:tblGrid>
+        <w:gridCol w:w="4356"/>
+        <w:gridCol w:w="4300"/>
+      </w:tblGrid>
+      <w:tr>
+        <w:tc>
+          <w:tcPr>
+            <w:tcW w:w="8656" w:type="dxa"/>
+            <w:gridSpan w:val="2"/>
+          </w:tcPr>
+          <w:p>
+            <w:pPr>
+              <w:pStyle w:val="a6"/>
+              <w:ind w:left="0"/>
+              <w:rPr>
+                <w:rFonts w:hint="eastAsia"/>
+              </w:rPr>
+            </w:pPr>
+            <w:r>
+              <w:rPr>
+                <w:rFonts w:hint="eastAsia"/>
+              </w:rPr>
+              <w:t>LOAD</w:t>
+            </w:r>
+            <w:r>
+              <w:rPr>
+                <w:rFonts w:hint="eastAsia"/>
+              </w:rPr>
+              <w:t xml:space="preserve"> employee.txt 로드</w:t>
+            </w:r>
+          </w:p>
+        </w:tc>
+      </w:tr>
+      <w:tr>
+        <w:trPr>
+          <w:trHeight w:val="994"/>
+        </w:trPr>
+        <w:tc>
+          <w:tcPr>
+            <w:tcW w:w="4328" w:type="dxa"/>
+          </w:tcPr>
+          <w:p>
+            <w:pPr>
+              <w:pStyle w:val="a6"/>
+              <w:ind w:left="0"/>
+              <w:rPr>
+                <w:rFonts w:hint="eastAsia"/>
+              </w:rPr>
+            </w:pPr>
+            <w:r>
+              <w:drawing>
+                <wp:inline distT="0" distB="0" distL="0" distR="0" wp14:anchorId="79D6DC16" wp14:editId="42C62922">
+                  <wp:extent cx="2105319" cy="638264"/>
+                  <wp:effectExtent l="0" t="0" r="9525" b="9525"/>
+                  <wp:docPr id="1652737286" name="그림 1"/>
+                  <wp:cNvGraphicFramePr>
+                    <a:graphicFrameLocks xmlns:a="http://schemas.openxmlformats.org/drawingml/2006/main" noChangeAspect="1"/>
+                  </wp:cNvGraphicFramePr>
+                  <a:graphic xmlns:a="http://schemas.openxmlformats.org/drawingml/2006/main">
+                    <a:graphicData uri="http://schemas.openxmlformats.org/drawingml/2006/picture">
+                      <pic:pic xmlns:pic="http://schemas.openxmlformats.org/drawingml/2006/picture">
+                        <pic:nvPicPr>
+                          <pic:cNvPr id="1652737286" name=""/>
+                          <pic:cNvPicPr/>
+                        </pic:nvPicPr>
+                        <pic:blipFill>
+                          <a:blip r:embed="rId8"/>
+                          <a:stretch>
+                            <a:fillRect/>
+                          </a:stretch>
+                        </pic:blipFill>
+                        <pic:spPr>
+                          <a:xfrm>
+                            <a:off x="0" y="0"/>
+                            <a:ext cx="2105319" cy="638264"/>
+                          </a:xfrm>
+                          <a:prstGeom prst="rect">
+                            <a:avLst/>
+                          </a:prstGeom>
+                        </pic:spPr>
+                      </pic:pic>
+                    </a:graphicData>
+                  </a:graphic>
+                </wp:inline>
+              </w:drawing>
+            </w:r>
+          </w:p>
+        </w:tc>
+        <w:tc>
+          <w:tcPr>
+            <w:tcW w:w="4328" w:type="dxa"/>
+          </w:tcPr>
+          <w:p>
+            <w:pPr>
+              <w:pStyle w:val="a6"/>
+              <w:ind w:left="0"/>
+            </w:pPr>
+            <w:r>
+              <w:rPr>
+                <w:rFonts w:hint="eastAsia"/>
+              </w:rPr>
+              <w:t xml:space="preserve">프로그램 시작 후 LOAD 명령어가 실행되어 employee.txt 파일의 데이터를 </w:t>
+            </w:r>
+            <w:proofErr w:type="spellStart"/>
+            <w:r>
+              <w:rPr>
+                <w:rFonts w:hint="eastAsia"/>
+              </w:rPr>
+              <w:t>읽어들였다</w:t>
+            </w:r>
+            <w:proofErr w:type="spellEnd"/>
+            <w:r>
+              <w:rPr>
+                <w:rFonts w:hint="eastAsia"/>
+              </w:rPr>
+              <w:t xml:space="preserve">. 총 7명의 직원 데이터가 </w:t>
+            </w:r>
+            <w:proofErr w:type="spellStart"/>
+            <w:r>
+              <w:rPr>
+                <w:rFonts w:hint="eastAsia"/>
+              </w:rPr>
+              <w:t>EmployeeData</w:t>
+            </w:r>
+            <w:proofErr w:type="spellEnd"/>
+            <w:r>
+              <w:rPr>
+                <w:rFonts w:hint="eastAsia"/>
+              </w:rPr>
+              <w:t xml:space="preserve"> 객체로 생성되어 B+ Tree에 삽입되었다. Tree가 비어 있는 상태에서만 LOAD가 가능하므로, 정상 로딩 시 </w:t>
+            </w:r>
+            <w:r>
+              <w:t>“</w:t>
+            </w:r>
+            <w:r>
+              <w:rPr>
+                <w:rFonts w:hint="eastAsia"/>
+              </w:rPr>
+              <w:t>Success</w:t>
+            </w:r>
+            <w:r>
+              <w:t>”</w:t>
+            </w:r>
+            <w:r>
+              <w:rPr>
+                <w:rFonts w:hint="eastAsia"/>
+              </w:rPr>
+              <w:t xml:space="preserve"> 메시지를 출력한다.</w:t>
+            </w:r>
+          </w:p>
+          <w:p>
+            <w:pPr>
+              <w:pStyle w:val="a6"/>
+              <w:ind w:left="0"/>
+              <w:rPr>
+                <w:rFonts w:hint="eastAsia"/>
+              </w:rPr>
+            </w:pPr>
+            <w:r>
+              <w:rPr>
+                <w:rFonts w:hint="eastAsia"/>
+              </w:rPr>
+              <w:t>이 시점에서 B+ Tree 내부에서는 이름 기준으로 정렬된 7명의 직원이 저장되었다.</w:t>
+            </w:r>
+          </w:p>
+        </w:tc>
+      </w:tr>
+      <w:tr>
+        <w:tc>
+          <w:tcPr>
+            <w:tcW w:w="8656" w:type="dxa"/>
+            <w:gridSpan w:val="2"/>
+          </w:tcPr>
+          <w:p>
+            <w:pPr>
+              <w:pStyle w:val="a6"/>
+              <w:ind w:left="0"/>
+              <w:rPr>
+                <w:rFonts w:hint="eastAsia"/>
+              </w:rPr>
+            </w:pPr>
+            <w:r>
+              <w:rPr>
+                <w:rFonts w:hint="eastAsia"/>
+              </w:rPr>
+              <w:t>ADD_BP</w:t>
+            </w:r>
+            <w:r>
+              <w:rPr>
+                <w:rFonts w:hint="eastAsia"/>
+              </w:rPr>
+              <w:t xml:space="preserve"> 신규 직원 4명 추가</w:t>
+            </w:r>
+          </w:p>
+        </w:tc>
+      </w:tr>
+      <w:tr>
+        <w:tc>
+          <w:tcPr>
+            <w:tcW w:w="4328" w:type="dxa"/>
+          </w:tcPr>
+          <w:p>
+            <w:pPr>
+              <w:pStyle w:val="a6"/>
+              <w:ind w:left="0"/>
+              <w:rPr>
+                <w:rFonts w:hint="eastAsia"/>
+              </w:rPr>
+            </w:pPr>
+            <w:r>
+              <w:lastRenderedPageBreak/>
+              <w:drawing>
+                <wp:inline distT="0" distB="0" distL="0" distR="0" wp14:anchorId="46A8DE74" wp14:editId="576AD6D0">
+                  <wp:extent cx="2314898" cy="2867425"/>
+                  <wp:effectExtent l="0" t="0" r="9525" b="9525"/>
+                  <wp:docPr id="514653079" name="그림 1"/>
+                  <wp:cNvGraphicFramePr>
+                    <a:graphicFrameLocks xmlns:a="http://schemas.openxmlformats.org/drawingml/2006/main" noChangeAspect="1"/>
+                  </wp:cNvGraphicFramePr>
+                  <a:graphic xmlns:a="http://schemas.openxmlformats.org/drawingml/2006/main">
+                    <a:graphicData uri="http://schemas.openxmlformats.org/drawingml/2006/picture">
+                      <pic:pic xmlns:pic="http://schemas.openxmlformats.org/drawingml/2006/picture">
+                        <pic:nvPicPr>
+                          <pic:cNvPr id="514653079" name=""/>
+                          <pic:cNvPicPr/>
+                        </pic:nvPicPr>
+                        <pic:blipFill>
+                          <a:blip r:embed="rId9"/>
+                          <a:stretch>
+                            <a:fillRect/>
+                          </a:stretch>
+                        </pic:blipFill>
+                        <pic:spPr>
+                          <a:xfrm>
+                            <a:off x="0" y="0"/>
+                            <a:ext cx="2314898" cy="2867425"/>
+                          </a:xfrm>
+                          <a:prstGeom prst="rect">
+                            <a:avLst/>
+                          </a:prstGeom>
+                        </pic:spPr>
+                      </pic:pic>
+                    </a:graphicData>
+                  </a:graphic>
+                </wp:inline>
+              </w:drawing>
+            </w:r>
+          </w:p>
+        </w:tc>
+        <w:tc>
+          <w:tcPr>
+            <w:tcW w:w="4328" w:type="dxa"/>
+          </w:tcPr>
+          <w:p>
+            <w:pPr>
+              <w:pStyle w:val="a6"/>
+              <w:ind w:left="0"/>
+            </w:pPr>
+            <w:r>
+              <w:rPr>
+                <w:rFonts w:hint="eastAsia"/>
+              </w:rPr>
+              <w:t>4명의 새로운 직원(</w:t>
+            </w:r>
+            <w:proofErr w:type="spellStart"/>
+            <w:r>
+              <w:rPr>
+                <w:rFonts w:hint="eastAsia"/>
+              </w:rPr>
+              <w:t>luis</w:t>
+            </w:r>
+            <w:proofErr w:type="spellEnd"/>
+            <w:r>
+              <w:rPr>
+                <w:rFonts w:hint="eastAsia"/>
+              </w:rPr>
+              <w:t xml:space="preserve">, </w:t>
+            </w:r>
+            <w:proofErr w:type="spellStart"/>
+            <w:r>
+              <w:rPr>
+                <w:rFonts w:hint="eastAsia"/>
+              </w:rPr>
+              <w:t>alex</w:t>
+            </w:r>
+            <w:proofErr w:type="spellEnd"/>
+            <w:r>
+              <w:rPr>
+                <w:rFonts w:hint="eastAsia"/>
+              </w:rPr>
+              <w:t xml:space="preserve">, </w:t>
+            </w:r>
+            <w:r>
+              <w:t>교무</w:t>
+            </w:r>
+            <w:r>
+              <w:rPr>
+                <w:rFonts w:hint="eastAsia"/>
+              </w:rPr>
+              <w:t>, steven)이 추가되었다. ADD_BP 명령은 이름이 기존 B+ Tree에 없을 경우 새 노드를 생성하고 삽입한다. 모두 유효한 부서 코드(100~800)을 가지고 있으므로, 에러 없이 성공적으로 추가되었다.</w:t>
+            </w:r>
+          </w:p>
+          <w:p>
+            <w:pPr>
+              <w:pStyle w:val="a6"/>
+              <w:ind w:left="0"/>
+              <w:rPr>
+                <w:rFonts w:hint="eastAsia"/>
+              </w:rPr>
+            </w:pPr>
+            <w:r>
+              <w:rPr>
+                <w:rFonts w:hint="eastAsia"/>
+              </w:rPr>
+              <w:t xml:space="preserve">추가 이후 </w:t>
+            </w:r>
+            <w:proofErr w:type="spellStart"/>
+            <w:r>
+              <w:rPr>
+                <w:rFonts w:hint="eastAsia"/>
+              </w:rPr>
+              <w:t>B+Tree</w:t>
+            </w:r>
+            <w:proofErr w:type="spellEnd"/>
+            <w:r>
+              <w:rPr>
+                <w:rFonts w:hint="eastAsia"/>
+              </w:rPr>
+              <w:t>에는 기존 7명 + 신규 4명 = 총 11명의 데이터가 저장되었다.</w:t>
+            </w:r>
+          </w:p>
+        </w:tc>
+      </w:tr>
+      <w:tr>
+        <w:tc>
+          <w:tcPr>
+            <w:tcW w:w="8656" w:type="dxa"/>
+            <w:gridSpan w:val="2"/>
+          </w:tcPr>
+          <w:p>
+            <w:pPr>
+              <w:pStyle w:val="a6"/>
+              <w:ind w:left="0"/>
+              <w:rPr>
+                <w:rFonts w:hint="eastAsia"/>
+              </w:rPr>
+            </w:pPr>
+            <w:r>
+              <w:rPr>
+                <w:rFonts w:hint="eastAsia"/>
+              </w:rPr>
+              <w:t>SEARCH_BP</w:t>
+            </w:r>
+            <w:r>
+              <w:rPr>
+                <w:rFonts w:hint="eastAsia"/>
+              </w:rPr>
+              <w:t xml:space="preserve"> 단일/범위 검색</w:t>
+            </w:r>
+          </w:p>
+        </w:tc>
+      </w:tr>
+      <w:tr>
+        <w:tc>
+          <w:tcPr>
+            <w:tcW w:w="4328" w:type="dxa"/>
+          </w:tcPr>
+          <w:p>
+            <w:pPr>
+              <w:pStyle w:val="a6"/>
+              <w:ind w:left="0"/>
+              <w:rPr>
+                <w:rFonts w:hint="eastAsia"/>
+              </w:rPr>
+            </w:pPr>
+            <w:r>
+              <w:drawing>
+                <wp:inline distT="0" distB="0" distL="0" distR="0" wp14:anchorId="2297AE9C" wp14:editId="30126114">
+                  <wp:extent cx="2600688" cy="1914792"/>
+                  <wp:effectExtent l="0" t="0" r="9525" b="9525"/>
+                  <wp:docPr id="1992000978" name="그림 1"/>
+                  <wp:cNvGraphicFramePr>
+                    <a:graphicFrameLocks xmlns:a="http://schemas.openxmlformats.org/drawingml/2006/main" noChangeAspect="1"/>
+                  </wp:cNvGraphicFramePr>
+                  <a:graphic xmlns:a="http://schemas.openxmlformats.org/drawingml/2006/main">
+                    <a:graphicData uri="http://schemas.openxmlformats.org/drawingml/2006/picture">
+                      <pic:pic xmlns:pic="http://schemas.openxmlformats.org/drawingml/2006/picture">
+                        <pic:nvPicPr>
+                          <pic:cNvPr id="1992000978" name=""/>
+                          <pic:cNvPicPr/>
+                        </pic:nvPicPr>
+                        <pic:blipFill>
+                          <a:blip r:embed="rId10"/>
+                          <a:stretch>
+                            <a:fillRect/>
+                          </a:stretch>
+                        </pic:blipFill>
+                        <pic:spPr>
+                          <a:xfrm>
+                            <a:off x="0" y="0"/>
+                            <a:ext cx="2600688" cy="1914792"/>
+                          </a:xfrm>
+                          <a:prstGeom prst="rect">
+                            <a:avLst/>
+                          </a:prstGeom>
+                        </pic:spPr>
+                      </pic:pic>
+                    </a:graphicData>
+                  </a:graphic>
+                </wp:inline>
+              </w:drawing>
+            </w:r>
+          </w:p>
+        </w:tc>
+        <w:tc>
+          <w:tcPr>
+            <w:tcW w:w="4328" w:type="dxa"/>
+          </w:tcPr>
+          <w:p>
+            <w:r>
+              <w:rPr>
+                <w:rFonts w:hint="eastAsia"/>
+              </w:rPr>
+              <w:t>1. 단일 검색</w:t>
+            </w:r>
+          </w:p>
+          <w:p>
+            <w:r>
+              <w:rPr>
+                <w:rFonts w:hint="eastAsia"/>
+              </w:rPr>
+              <w:t xml:space="preserve"> 이름 </w:t>
+            </w:r>
+            <w:r>
+              <w:t>“</w:t>
+            </w:r>
+            <w:proofErr w:type="spellStart"/>
+            <w:r>
+              <w:rPr>
+                <w:rFonts w:hint="eastAsia"/>
+              </w:rPr>
+              <w:t>alex</w:t>
+            </w:r>
+            <w:proofErr w:type="spellEnd"/>
+            <w:r>
+              <w:t>”</w:t>
+            </w:r>
+            <w:proofErr w:type="spellStart"/>
+            <w:r>
+              <w:rPr>
+                <w:rFonts w:hint="eastAsia"/>
+              </w:rPr>
+              <w:t>를</w:t>
+            </w:r>
+            <w:proofErr w:type="spellEnd"/>
+            <w:r>
+              <w:rPr>
+                <w:rFonts w:hint="eastAsia"/>
+              </w:rPr>
+              <w:t xml:space="preserve"> 입력하여 B+ Tree 내에서 정확히 일치하는 데이터를 탐색하였다. 해당 이름을 Key로 가진 노드가 존재하므로, 부서코드/사번/연봉 정보가 출력되었다.</w:t>
+            </w:r>
+          </w:p>
+          <w:p>
+            <w:pPr>
+              <w:rPr>
+                <w:rFonts w:hint="eastAsia"/>
+              </w:rPr>
+            </w:pPr>
+            <w:r>
+              <w:rPr>
+                <w:rFonts w:hint="eastAsia"/>
+              </w:rPr>
+              <w:t>탐색 결과는 올바르게 한 명의 직원 정보만 출력되었다.</w:t>
+            </w:r>
+          </w:p>
+          <w:p>
+            <w:r>
+              <w:rPr>
+                <w:rFonts w:hint="eastAsia"/>
+              </w:rPr>
+              <w:t>2. 범위 검색</w:t>
+            </w:r>
+          </w:p>
+          <w:p>
+            <w:pPr>
+              <w:rPr>
+                <w:rFonts w:hint="eastAsia"/>
+              </w:rPr>
+            </w:pPr>
+            <w:r>
+              <w:rPr>
+                <w:rFonts w:hint="eastAsia"/>
+              </w:rPr>
+              <w:t xml:space="preserve"> SEARCH_BP c g 명령은 이름이 c 이상 g 이하인 모든 직원을 범위 검색한다. 출력 결과 </w:t>
+            </w:r>
+            <w:r>
+              <w:t>Cristiano</w:t>
+            </w:r>
+            <w:r>
+              <w:rPr>
+                <w:rFonts w:hint="eastAsia"/>
+              </w:rPr>
+              <w:t xml:space="preserve">, eric, </w:t>
+            </w:r>
+            <w:proofErr w:type="spellStart"/>
+            <w:r>
+              <w:rPr>
+                <w:rFonts w:hint="eastAsia"/>
+              </w:rPr>
+              <w:t>florian</w:t>
+            </w:r>
+            <w:proofErr w:type="spellEnd"/>
+            <w:r>
+              <w:rPr>
+                <w:rFonts w:hint="eastAsia"/>
+              </w:rPr>
+              <w:t>이 포함되며, 알파벳 순서 기준으로 정확히 범위 내의 이름들이 검색되었다. B+ Tree의 데이터 노드 간 연결(</w:t>
+            </w:r>
+            <w:proofErr w:type="spellStart"/>
+            <w:r>
+              <w:rPr>
+                <w:rFonts w:hint="eastAsia"/>
+              </w:rPr>
+              <w:t>pNext</w:t>
+            </w:r>
+            <w:proofErr w:type="spellEnd"/>
+            <w:r>
+              <w:rPr>
+                <w:rFonts w:hint="eastAsia"/>
+              </w:rPr>
+              <w:t>)을 활용하여 순차적으로 탐색이 이루어졌음을 확인할 수 있다.</w:t>
+            </w:r>
+          </w:p>
+        </w:tc>
+      </w:tr>
+      <w:tr>
+        <w:tc>
+          <w:tcPr>
+            <w:tcW w:w="8656" w:type="dxa"/>
+            <w:gridSpan w:val="2"/>
+          </w:tcPr>
+          <w:p>
+            <w:pPr>
+              <w:pStyle w:val="a6"/>
+              <w:ind w:left="0"/>
+              <w:rPr>
+                <w:rFonts w:hint="eastAsia"/>
+              </w:rPr>
+            </w:pPr>
+            <w:r>
+              <w:rPr>
+                <w:rFonts w:hint="eastAsia"/>
+              </w:rPr>
+              <w:t>PRINT_BP</w:t>
+            </w:r>
+            <w:r>
+              <w:rPr>
+                <w:rFonts w:hint="eastAsia"/>
+              </w:rPr>
+              <w:t xml:space="preserve"> 이름 오름차순 전체 출력</w:t>
+            </w:r>
+          </w:p>
+        </w:tc>
+      </w:tr>
+      <w:tr>
+        <w:tc>
+          <w:tcPr>
+            <w:tcW w:w="4328" w:type="dxa"/>
+          </w:tcPr>
+          <w:p>
+            <w:pPr>
+              <w:pStyle w:val="a6"/>
+              <w:ind w:left="0"/>
+              <w:rPr>
+                <w:rFonts w:hint="eastAsia"/>
+              </w:rPr>
+            </w:pPr>
+            <w:r>
+              <w:lastRenderedPageBreak/>
+              <w:drawing>
+                <wp:inline distT="0" distB="0" distL="0" distR="0" wp14:anchorId="32BC1F86" wp14:editId="789D741A">
+                  <wp:extent cx="2377440" cy="2818346"/>
+                  <wp:effectExtent l="0" t="0" r="3810" b="1270"/>
+                  <wp:docPr id="1997969551" name="그림 1"/>
+                  <wp:cNvGraphicFramePr>
+                    <a:graphicFrameLocks xmlns:a="http://schemas.openxmlformats.org/drawingml/2006/main" noChangeAspect="1"/>
+                  </wp:cNvGraphicFramePr>
+                  <a:graphic xmlns:a="http://schemas.openxmlformats.org/drawingml/2006/main">
+                    <a:graphicData uri="http://schemas.openxmlformats.org/drawingml/2006/picture">
+                      <pic:pic xmlns:pic="http://schemas.openxmlformats.org/drawingml/2006/picture">
+                        <pic:nvPicPr>
+                          <pic:cNvPr id="1997969551" name=""/>
+                          <pic:cNvPicPr/>
+                        </pic:nvPicPr>
+                        <pic:blipFill>
+                          <a:blip r:embed="rId11"/>
+                          <a:stretch>
+                            <a:fillRect/>
+                          </a:stretch>
+                        </pic:blipFill>
+                        <pic:spPr>
+                          <a:xfrm>
+                            <a:off x="0" y="0"/>
+                            <a:ext cx="2379632" cy="2820944"/>
+                          </a:xfrm>
+                          <a:prstGeom prst="rect">
+                            <a:avLst/>
+                          </a:prstGeom>
+                        </pic:spPr>
+                      </pic:pic>
+                    </a:graphicData>
+                  </a:graphic>
+                </wp:inline>
+              </w:drawing>
+            </w:r>
+          </w:p>
+        </w:tc>
+        <w:tc>
+          <w:tcPr>
+            <w:tcW w:w="4328" w:type="dxa"/>
+          </w:tcPr>
+          <w:p>
+            <w:pPr>
+              <w:pStyle w:val="a6"/>
+              <w:ind w:left="0"/>
+              <w:rPr>
+                <w:rFonts w:hint="eastAsia"/>
+              </w:rPr>
+            </w:pPr>
+            <w:r>
+              <w:rPr>
+                <w:rFonts w:hint="eastAsia"/>
+              </w:rPr>
+              <w:t xml:space="preserve">PRINT_BP 명령은 </w:t>
+            </w:r>
+            <w:proofErr w:type="spellStart"/>
+            <w:r>
+              <w:rPr>
+                <w:rFonts w:hint="eastAsia"/>
+              </w:rPr>
+              <w:t>B+Tree</w:t>
+            </w:r>
+            <w:proofErr w:type="spellEnd"/>
+            <w:r>
+              <w:rPr>
+                <w:rFonts w:hint="eastAsia"/>
+              </w:rPr>
+              <w:t>의 모든 직원 데이터를 이름 오름차순으로 출력한다. 출력 결과가 정확히 알파벳 순으로 정렬되어 있으며, 삽입된 모든 직원(11명)이 누락 없이 기록되었다. 이는 데이터 노드 간 연결 리스트를 순차 순회하며 출력하는 알고리즘이 정상적으로 작동함을 의미한다.</w:t>
+            </w:r>
+          </w:p>
+        </w:tc>
+      </w:tr>
+      <w:tr>
+        <w:tc>
+          <w:tcPr>
+            <w:tcW w:w="8656" w:type="dxa"/>
+            <w:gridSpan w:val="2"/>
+          </w:tcPr>
+          <w:p>
+            <w:pPr>
+              <w:pStyle w:val="a6"/>
+              <w:ind w:left="0"/>
+              <w:rPr>
+                <w:rFonts w:hint="eastAsia"/>
+              </w:rPr>
+            </w:pPr>
+            <w:r>
+              <w:rPr>
+                <w:rFonts w:hint="eastAsia"/>
+              </w:rPr>
+              <w:t>ADD_ST</w:t>
+            </w:r>
+            <w:r>
+              <w:rPr>
+                <w:rFonts w:hint="eastAsia"/>
+              </w:rPr>
+              <w:t xml:space="preserve"> 부서 및 이름 삽입</w:t>
+            </w:r>
+          </w:p>
+        </w:tc>
+      </w:tr>
+      <w:tr>
+        <w:tc>
+          <w:tcPr>
+            <w:tcW w:w="4328" w:type="dxa"/>
+          </w:tcPr>
+          <w:p>
+            <w:pPr>
+              <w:pStyle w:val="a6"/>
+              <w:ind w:left="0"/>
+              <w:rPr>
+                <w:rFonts w:hint="eastAsia"/>
+              </w:rPr>
+            </w:pPr>
+            <w:r>
+              <w:drawing>
+                <wp:inline distT="0" distB="0" distL="0" distR="0" wp14:anchorId="6B96CA40" wp14:editId="12D9F735">
+                  <wp:extent cx="2343477" cy="2867425"/>
+                  <wp:effectExtent l="0" t="0" r="0" b="9525"/>
+                  <wp:docPr id="1800495617" name="그림 1"/>
+                  <wp:cNvGraphicFramePr>
+                    <a:graphicFrameLocks xmlns:a="http://schemas.openxmlformats.org/drawingml/2006/main" noChangeAspect="1"/>
+                  </wp:cNvGraphicFramePr>
+                  <a:graphic xmlns:a="http://schemas.openxmlformats.org/drawingml/2006/main">
+                    <a:graphicData uri="http://schemas.openxmlformats.org/drawingml/2006/picture">
+                      <pic:pic xmlns:pic="http://schemas.openxmlformats.org/drawingml/2006/picture">
+                        <pic:nvPicPr>
+                          <pic:cNvPr id="1800495617" name=""/>
+                          <pic:cNvPicPr/>
+                        </pic:nvPicPr>
+                        <pic:blipFill>
+                          <a:blip r:embed="rId12"/>
+                          <a:stretch>
+                            <a:fillRect/>
+                          </a:stretch>
+                        </pic:blipFill>
+                        <pic:spPr>
+                          <a:xfrm>
+                            <a:off x="0" y="0"/>
+                            <a:ext cx="2343477" cy="2867425"/>
+                          </a:xfrm>
+                          <a:prstGeom prst="rect">
+                            <a:avLst/>
+                          </a:prstGeom>
+                        </pic:spPr>
+                      </pic:pic>
+                    </a:graphicData>
+                  </a:graphic>
+                </wp:inline>
+              </w:drawing>
+            </w:r>
+          </w:p>
+        </w:tc>
+        <w:tc>
+          <w:tcPr>
+            <w:tcW w:w="4328" w:type="dxa"/>
+          </w:tcPr>
+          <w:p>
+            <w:pPr>
+              <w:pStyle w:val="a6"/>
+              <w:ind w:left="0"/>
+            </w:pPr>
+            <w:r>
+              <w:rPr>
+                <w:rFonts w:hint="eastAsia"/>
+              </w:rPr>
+              <w:t>총 4회의 ADD_ST 명령이 실행되었다.</w:t>
+            </w:r>
+          </w:p>
+          <w:p>
+            <w:pPr>
+              <w:pStyle w:val="a6"/>
+              <w:numPr>
+                <w:ilvl w:val="0"/>
+                <w:numId w:val="5"/>
+              </w:numPr>
+            </w:pPr>
+            <w:proofErr w:type="spellStart"/>
+            <w:r>
+              <w:t>D</w:t>
+            </w:r>
+            <w:r>
+              <w:rPr>
+                <w:rFonts w:hint="eastAsia"/>
+              </w:rPr>
+              <w:t>ept_no</w:t>
+            </w:r>
+            <w:proofErr w:type="spellEnd"/>
+            <w:r>
+              <w:rPr>
+                <w:rFonts w:hint="eastAsia"/>
+              </w:rPr>
+              <w:t xml:space="preserve"> 100</w:t>
+            </w:r>
+          </w:p>
+          <w:p>
+            <w:pPr>
+              <w:pStyle w:val="a6"/>
+              <w:ind w:left="800"/>
+              <w:rPr>
+                <w:rFonts w:hint="eastAsia"/>
+              </w:rPr>
+            </w:pPr>
+            <w:r>
+              <w:rPr>
+                <w:rFonts w:hint="eastAsia"/>
+              </w:rPr>
+              <w:t>부서코드가 100인 모든 직원 (</w:t>
+            </w:r>
+            <w:r>
+              <w:t>Cristiano</w:t>
+            </w:r>
+            <w:r>
+              <w:rPr>
+                <w:rFonts w:hint="eastAsia"/>
+              </w:rPr>
+              <w:t xml:space="preserve">, </w:t>
+            </w:r>
+            <w:proofErr w:type="spellStart"/>
+            <w:r>
+              <w:rPr>
+                <w:rFonts w:hint="eastAsia"/>
+              </w:rPr>
+              <w:t>lionel</w:t>
+            </w:r>
+            <w:proofErr w:type="spellEnd"/>
+            <w:r>
+              <w:rPr>
+                <w:rFonts w:hint="eastAsia"/>
+              </w:rPr>
+              <w:t xml:space="preserve">, bob, </w:t>
+            </w:r>
+            <w:proofErr w:type="spellStart"/>
+            <w:r>
+              <w:rPr>
+                <w:rFonts w:hint="eastAsia"/>
+              </w:rPr>
+              <w:t>luis</w:t>
+            </w:r>
+            <w:proofErr w:type="spellEnd"/>
+            <w:r>
+              <w:rPr>
+                <w:rFonts w:hint="eastAsia"/>
+              </w:rPr>
+              <w:t>, eric)이 해당 Heap(run[0])에 삽입됨.</w:t>
+            </w:r>
+          </w:p>
+          <w:p>
+            <w:pPr>
+              <w:pStyle w:val="a6"/>
+              <w:numPr>
+                <w:ilvl w:val="0"/>
+                <w:numId w:val="5"/>
+              </w:numPr>
+            </w:pPr>
+            <w:r>
+              <w:t>N</w:t>
+            </w:r>
+            <w:r>
+              <w:rPr>
+                <w:rFonts w:hint="eastAsia"/>
+              </w:rPr>
+              <w:t xml:space="preserve">ame steven, name </w:t>
+            </w:r>
+            <w:proofErr w:type="spellStart"/>
+            <w:r>
+              <w:rPr>
+                <w:rFonts w:hint="eastAsia"/>
+              </w:rPr>
+              <w:t>ryan</w:t>
+            </w:r>
+            <w:proofErr w:type="spellEnd"/>
+            <w:r>
+              <w:rPr>
+                <w:rFonts w:hint="eastAsia"/>
+              </w:rPr>
+              <w:t xml:space="preserve">, name </w:t>
+            </w:r>
+            <w:proofErr w:type="spellStart"/>
+            <w:r>
+              <w:rPr>
+                <w:rFonts w:hint="eastAsia"/>
+              </w:rPr>
+              <w:t>alex</w:t>
+            </w:r>
+            <w:proofErr w:type="spellEnd"/>
+          </w:p>
+          <w:p>
+            <w:pPr>
+              <w:pStyle w:val="a6"/>
+              <w:ind w:left="800"/>
+            </w:pPr>
+            <w:r>
+              <w:rPr>
+                <w:rFonts w:hint="eastAsia"/>
+              </w:rPr>
+              <w:t>각각 이름으로 개별 직원이 추가됨. 각 삽입 시마다 Selection Tree의 상위 노드가 재계산되어 전체 트리의 루트에는 최고 연봉 직원이 유지된다.</w:t>
+            </w:r>
+          </w:p>
+          <w:p>
+            <w:pPr>
+              <w:rPr>
+                <w:rFonts w:hint="eastAsia"/>
+              </w:rPr>
+            </w:pPr>
+            <w:r>
+              <w:rPr>
+                <w:rFonts w:hint="eastAsia"/>
+              </w:rPr>
+              <w:t xml:space="preserve">모든 삽입이 성공하였음을 </w:t>
+            </w:r>
+            <w:r>
+              <w:t>“</w:t>
+            </w:r>
+            <w:r>
+              <w:rPr>
+                <w:rFonts w:hint="eastAsia"/>
+              </w:rPr>
+              <w:t>Success</w:t>
+            </w:r>
+            <w:r>
+              <w:t>”</w:t>
+            </w:r>
+            <w:r>
+              <w:rPr>
+                <w:rFonts w:hint="eastAsia"/>
+              </w:rPr>
+              <w:t>로그로 확인할 수 있다.</w:t>
+            </w:r>
+          </w:p>
+        </w:tc>
+      </w:tr>
+      <w:tr>
+        <w:tc>
+          <w:tcPr>
+            <w:tcW w:w="8656" w:type="dxa"/>
+            <w:gridSpan w:val="2"/>
+          </w:tcPr>
+          <w:p>
+            <w:pPr>
+              <w:pStyle w:val="a6"/>
+              <w:ind w:left="0"/>
+              <w:rPr>
+                <w:rFonts w:hint="eastAsia"/>
+              </w:rPr>
+            </w:pPr>
+            <w:r>
+              <w:rPr>
+                <w:rFonts w:hint="eastAsia"/>
+              </w:rPr>
+              <w:t>PRINT_ST</w:t>
+            </w:r>
+            <w:r>
+              <w:rPr>
+                <w:rFonts w:hint="eastAsia"/>
+              </w:rPr>
+              <w:t xml:space="preserve"> 연봉 내림차순 정렬 출력</w:t>
+            </w:r>
+          </w:p>
+        </w:tc>
+      </w:tr>
+      <w:tr>
+        <w:tc>
+          <w:tcPr>
+            <w:tcW w:w="4328" w:type="dxa"/>
+          </w:tcPr>
+          <w:p>
+            <w:pPr>
+              <w:pStyle w:val="a6"/>
+              <w:ind w:left="0"/>
+              <w:rPr>
+                <w:rFonts w:hint="eastAsia"/>
+              </w:rPr>
+            </w:pPr>
+            <w:r>
+              <w:drawing>
+                <wp:inline distT="0" distB="0" distL="0" distR="0" wp14:anchorId="691B455E" wp14:editId="564108DB">
+                  <wp:extent cx="2629267" cy="1638529"/>
+                  <wp:effectExtent l="0" t="0" r="0" b="0"/>
+                  <wp:docPr id="1906783044" name="그림 1"/>
+                  <wp:cNvGraphicFramePr>
+                    <a:graphicFrameLocks xmlns:a="http://schemas.openxmlformats.org/drawingml/2006/main" noChangeAspect="1"/>
+                  </wp:cNvGraphicFramePr>
+                  <a:graphic xmlns:a="http://schemas.openxmlformats.org/drawingml/2006/main">
+                    <a:graphicData uri="http://schemas.openxmlformats.org/drawingml/2006/picture">
+                      <pic:pic xmlns:pic="http://schemas.openxmlformats.org/drawingml/2006/picture">
+                        <pic:nvPicPr>
+                          <pic:cNvPr id="1906783044" name=""/>
+                          <pic:cNvPicPr/>
+                        </pic:nvPicPr>
+                        <pic:blipFill>
+                          <a:blip r:embed="rId13"/>
+                          <a:stretch>
+                            <a:fillRect/>
+                          </a:stretch>
+                        </pic:blipFill>
+                        <pic:spPr>
+                          <a:xfrm>
+                            <a:off x="0" y="0"/>
+                            <a:ext cx="2629267" cy="1638529"/>
+                          </a:xfrm>
+                          <a:prstGeom prst="rect">
+                            <a:avLst/>
+                          </a:prstGeom>
+                        </pic:spPr>
+                      </pic:pic>
+                    </a:graphicData>
+                  </a:graphic>
+                </wp:inline>
+              </w:drawing>
+            </w:r>
+          </w:p>
+        </w:tc>
+        <w:tc>
+          <w:tcPr>
+            <w:tcW w:w="4328" w:type="dxa"/>
+          </w:tcPr>
+          <w:p>
+            <w:pPr>
+              <w:pStyle w:val="a6"/>
+              <w:ind w:left="0"/>
+            </w:pPr>
+            <w:r>
+              <w:rPr>
+                <w:rFonts w:hint="eastAsia"/>
+              </w:rPr>
+              <w:t xml:space="preserve">부서 코드 100의 직원 목록을 출력한 결과이다. 출력 순서는 연봉 기준으로 내림차순 정렬되어 있으며, 이는 </w:t>
+            </w:r>
+            <w:proofErr w:type="spellStart"/>
+            <w:proofErr w:type="gramStart"/>
+            <w:r>
+              <w:rPr>
+                <w:rFonts w:hint="eastAsia"/>
+              </w:rPr>
+              <w:t>SelectionTree</w:t>
+            </w:r>
+            <w:proofErr w:type="spellEnd"/>
+            <w:r>
+              <w:rPr>
+                <w:rFonts w:hint="eastAsia"/>
+              </w:rPr>
+              <w:t>::</w:t>
+            </w:r>
+            <w:proofErr w:type="spellStart"/>
+            <w:proofErr w:type="gramEnd"/>
+            <w:r>
+              <w:rPr>
+                <w:rFonts w:hint="eastAsia"/>
+              </w:rPr>
+              <w:t>printEmployeeData</w:t>
+            </w:r>
+            <w:proofErr w:type="spellEnd"/>
+            <w:r>
+              <w:rPr>
+                <w:rFonts w:hint="eastAsia"/>
+              </w:rPr>
+              <w:t>() 내</w:t>
+            </w:r>
+            <w:r>
+              <w:t>에서</w:t>
+            </w:r>
+            <w:r>
+              <w:rPr>
+                <w:rFonts w:hint="eastAsia"/>
+              </w:rPr>
+              <w:t xml:space="preserve"> 수행된다.</w:t>
+            </w:r>
+          </w:p>
+          <w:p>
+            <w:pPr>
+              <w:pStyle w:val="a6"/>
+              <w:ind w:left="0"/>
+              <w:rPr>
+                <w:rFonts w:hint="eastAsia"/>
+              </w:rPr>
+            </w:pPr>
+            <w:r>
+              <w:rPr>
+                <w:rFonts w:hint="eastAsia"/>
+              </w:rPr>
+              <w:t>따라서 연봉이 높은 순서대로 출력되었음을 확인할 수 있다.</w:t>
+            </w:r>
+          </w:p>
+        </w:tc>
+      </w:tr>
+      <w:tr>
+        <w:tc>
+          <w:tcPr>
+            <w:tcW w:w="8656" w:type="dxa"/>
+            <w:gridSpan w:val="2"/>
+          </w:tcPr>
+          <w:p>
+            <w:pPr>
+              <w:pStyle w:val="a6"/>
+              <w:ind w:left="0"/>
+              <w:rPr>
+                <w:rFonts w:hint="eastAsia"/>
+              </w:rPr>
+            </w:pPr>
+            <w:r>
+              <w:rPr>
+                <w:rFonts w:hint="eastAsia"/>
+              </w:rPr>
+              <w:t>DELETE</w:t>
+            </w:r>
+            <w:r>
+              <w:rPr>
+                <w:rFonts w:hint="eastAsia"/>
+              </w:rPr>
+              <w:t xml:space="preserve"> 최고 </w:t>
+            </w:r>
+            <w:proofErr w:type="spellStart"/>
+            <w:r>
+              <w:rPr>
+                <w:rFonts w:hint="eastAsia"/>
+              </w:rPr>
+              <w:t>연봉자</w:t>
+            </w:r>
+            <w:proofErr w:type="spellEnd"/>
+            <w:r>
+              <w:rPr>
+                <w:rFonts w:hint="eastAsia"/>
+              </w:rPr>
+              <w:t xml:space="preserve"> 제거 및 Heap 재정렬</w:t>
+            </w:r>
+          </w:p>
+        </w:tc>
+      </w:tr>
+      <w:tr>
+        <w:tc>
+          <w:tcPr>
+            <w:tcW w:w="4328" w:type="dxa"/>
+          </w:tcPr>
+          <w:p>
+            <w:pPr>
+              <w:pStyle w:val="a6"/>
+              <w:ind w:left="0"/>
+              <w:rPr>
+                <w:rFonts w:hint="eastAsia"/>
+              </w:rPr>
+            </w:pPr>
+            <w:r>
+              <w:lastRenderedPageBreak/>
+              <w:drawing>
+                <wp:inline distT="0" distB="0" distL="0" distR="0" wp14:anchorId="53955003" wp14:editId="222B530A">
+                  <wp:extent cx="2505425" cy="2124371"/>
+                  <wp:effectExtent l="0" t="0" r="9525" b="0"/>
+                  <wp:docPr id="1868016091" name="그림 1"/>
+                  <wp:cNvGraphicFramePr>
+                    <a:graphicFrameLocks xmlns:a="http://schemas.openxmlformats.org/drawingml/2006/main" noChangeAspect="1"/>
+                  </wp:cNvGraphicFramePr>
+                  <a:graphic xmlns:a="http://schemas.openxmlformats.org/drawingml/2006/main">
+                    <a:graphicData uri="http://schemas.openxmlformats.org/drawingml/2006/picture">
+                      <pic:pic xmlns:pic="http://schemas.openxmlformats.org/drawingml/2006/picture">
+                        <pic:nvPicPr>
+                          <pic:cNvPr id="1868016091" name=""/>
+                          <pic:cNvPicPr/>
+                        </pic:nvPicPr>
+                        <pic:blipFill>
+                          <a:blip r:embed="rId14"/>
+                          <a:stretch>
+                            <a:fillRect/>
+                          </a:stretch>
+                        </pic:blipFill>
+                        <pic:spPr>
+                          <a:xfrm>
+                            <a:off x="0" y="0"/>
+                            <a:ext cx="2505425" cy="2124371"/>
+                          </a:xfrm>
+                          <a:prstGeom prst="rect">
+                            <a:avLst/>
+                          </a:prstGeom>
+                        </pic:spPr>
+                      </pic:pic>
+                    </a:graphicData>
+                  </a:graphic>
+                </wp:inline>
+              </w:drawing>
+            </w:r>
+          </w:p>
+        </w:tc>
+        <w:tc>
+          <w:tcPr>
+            <w:tcW w:w="4328" w:type="dxa"/>
+          </w:tcPr>
+          <w:p>
+            <w:pPr>
+              <w:pStyle w:val="a6"/>
+              <w:ind w:left="0"/>
+            </w:pPr>
+            <w:r>
+              <w:rPr>
+                <w:rFonts w:hint="eastAsia"/>
+              </w:rPr>
+              <w:t xml:space="preserve">Selection Tree의 루트(최고 </w:t>
+            </w:r>
+            <w:proofErr w:type="spellStart"/>
+            <w:r>
+              <w:rPr>
+                <w:rFonts w:hint="eastAsia"/>
+              </w:rPr>
+              <w:t>연봉자</w:t>
+            </w:r>
+            <w:proofErr w:type="spellEnd"/>
+            <w:r>
+              <w:rPr>
+                <w:rFonts w:hint="eastAsia"/>
+              </w:rPr>
+              <w:t>)를 삭제하였다. 루트의 직원(</w:t>
+            </w:r>
+            <w:r>
+              <w:t>Cristiano</w:t>
+            </w:r>
+            <w:r>
+              <w:rPr>
+                <w:rFonts w:hint="eastAsia"/>
+              </w:rPr>
+              <w:t xml:space="preserve">)이 제거된 후, 해당 부서의 Heap이 </w:t>
+            </w:r>
+            <w:proofErr w:type="gramStart"/>
+            <w:r>
+              <w:rPr>
+                <w:rFonts w:hint="eastAsia"/>
+              </w:rPr>
+              <w:t>재정렬되며  Selection</w:t>
+            </w:r>
+            <w:proofErr w:type="gramEnd"/>
+            <w:r>
+              <w:rPr>
+                <w:rFonts w:hint="eastAsia"/>
+              </w:rPr>
+              <w:t xml:space="preserve"> Tree의 루트는 다음으로 높은 연봉을 가진 직원으로 갱신된다.</w:t>
+            </w:r>
+          </w:p>
+          <w:p>
+            <w:pPr>
+              <w:pStyle w:val="a6"/>
+              <w:ind w:left="0"/>
+              <w:rPr>
+                <w:rFonts w:hint="eastAsia"/>
+              </w:rPr>
+            </w:pPr>
+            <w:r>
+              <w:rPr>
+                <w:rFonts w:hint="eastAsia"/>
+              </w:rPr>
+              <w:t xml:space="preserve">삭제 이후 동일한 부서(100)의 연봉 순위를 </w:t>
+            </w:r>
+            <w:proofErr w:type="spellStart"/>
+            <w:r>
+              <w:rPr>
+                <w:rFonts w:hint="eastAsia"/>
+              </w:rPr>
+              <w:t>재출력하였다</w:t>
+            </w:r>
+            <w:proofErr w:type="spellEnd"/>
+            <w:r>
+              <w:rPr>
+                <w:rFonts w:hint="eastAsia"/>
+              </w:rPr>
+              <w:t xml:space="preserve">. 그 다음 순위인 </w:t>
+            </w:r>
+            <w:proofErr w:type="spellStart"/>
+            <w:r>
+              <w:rPr>
+                <w:rFonts w:hint="eastAsia"/>
+              </w:rPr>
+              <w:t>lionel</w:t>
+            </w:r>
+            <w:proofErr w:type="spellEnd"/>
+            <w:r>
+              <w:rPr>
+                <w:rFonts w:hint="eastAsia"/>
+              </w:rPr>
+              <w:t>이 맨 위에 표시되었다.</w:t>
+            </w:r>
+          </w:p>
+        </w:tc>
+      </w:tr>
+      <w:tr>
+        <w:tc>
+          <w:tcPr>
+            <w:tcW w:w="8656" w:type="dxa"/>
+            <w:gridSpan w:val="2"/>
+          </w:tcPr>
+          <w:p>
+            <w:pPr>
+              <w:pStyle w:val="a6"/>
+              <w:ind w:left="0"/>
+              <w:rPr>
+                <w:rFonts w:hint="eastAsia"/>
+              </w:rPr>
+            </w:pPr>
+            <w:r>
+              <w:rPr>
+                <w:rFonts w:hint="eastAsia"/>
+              </w:rPr>
+              <w:t>EXIT</w:t>
+            </w:r>
+            <w:r>
+              <w:rPr>
+                <w:rFonts w:hint="eastAsia"/>
+              </w:rPr>
+              <w:t xml:space="preserve"> 프로그램 정상 종료</w:t>
+            </w:r>
+          </w:p>
+        </w:tc>
+      </w:tr>
+      <w:tr>
+        <w:tc>
+          <w:tcPr>
+            <w:tcW w:w="4328" w:type="dxa"/>
+          </w:tcPr>
+          <w:p>
+            <w:pPr>
+              <w:pStyle w:val="a6"/>
+              <w:ind w:left="0"/>
+              <w:rPr>
+                <w:rFonts w:hint="eastAsia"/>
+              </w:rPr>
+            </w:pPr>
+            <w:r>
+              <w:drawing>
+                <wp:inline distT="0" distB="0" distL="0" distR="0" wp14:anchorId="493D3596" wp14:editId="4C3DA690">
+                  <wp:extent cx="2114845" cy="704948"/>
+                  <wp:effectExtent l="0" t="0" r="0" b="0"/>
+                  <wp:docPr id="456393818" name="그림 1"/>
+                  <wp:cNvGraphicFramePr>
+                    <a:graphicFrameLocks xmlns:a="http://schemas.openxmlformats.org/drawingml/2006/main" noChangeAspect="1"/>
+                  </wp:cNvGraphicFramePr>
+                  <a:graphic xmlns:a="http://schemas.openxmlformats.org/drawingml/2006/main">
+                    <a:graphicData uri="http://schemas.openxmlformats.org/drawingml/2006/picture">
+                      <pic:pic xmlns:pic="http://schemas.openxmlformats.org/drawingml/2006/picture">
+                        <pic:nvPicPr>
+                          <pic:cNvPr id="456393818" name=""/>
+                          <pic:cNvPicPr/>
+                        </pic:nvPicPr>
+                        <pic:blipFill>
+                          <a:blip r:embed="rId15"/>
+                          <a:stretch>
+                            <a:fillRect/>
+                          </a:stretch>
+                        </pic:blipFill>
+                        <pic:spPr>
+                          <a:xfrm>
+                            <a:off x="0" y="0"/>
+                            <a:ext cx="2114845" cy="704948"/>
+                          </a:xfrm>
+                          <a:prstGeom prst="rect">
+                            <a:avLst/>
+                          </a:prstGeom>
+                        </pic:spPr>
+                      </pic:pic>
+                    </a:graphicData>
+                  </a:graphic>
+                </wp:inline>
+              </w:drawing>
+            </w:r>
+          </w:p>
+        </w:tc>
+        <w:tc>
+          <w:tcPr>
+            <w:tcW w:w="4328" w:type="dxa"/>
+          </w:tcPr>
+          <w:p>
+            <w:pPr>
+              <w:pStyle w:val="a6"/>
+              <w:ind w:left="0"/>
+              <w:rPr>
+                <w:rFonts w:hint="eastAsia"/>
+              </w:rPr>
+            </w:pPr>
+            <w:r>
+              <w:rPr>
+                <w:rFonts w:hint="eastAsia"/>
+              </w:rPr>
+              <w:t>모든 명령 실행이 완료된 후, EXIT 명령을 통해 프로그램이 종료되었다. Manager 소멸자에서 객체가 해제되어 메모리 누수가 없도록 마무리하였다.</w:t>
+            </w:r>
+          </w:p>
+        </w:tc>
+      </w:tr>
+    </w:tbl>
+    <w:p>
+      <w:pPr>
+        <w:pStyle w:val="a6"/>
+        <w:ind w:left="360"/>
+        <w:rPr>
+          <w:rFonts w:hint="eastAsia"/>
+        </w:rPr>
+      </w:pPr>
+    </w:p>
+    <w:p>
+      <w:pPr>
+        <w:pStyle w:val="a6"/>
         <w:numPr>
           <w:ilvl w:val="0"/>
           <w:numId w:val="2"/>
@@ -1410,7 +4374,79 @@
         <w:t>Consideration</w:t>
       </w:r>
     </w:p>
-    <w:p/>
+    <w:p>
+      <w:pPr>
+        <w:pStyle w:val="a6"/>
+        <w:ind w:left="360"/>
+        <w:rPr>
+          <w:rFonts w:hint="eastAsia"/>
+          <w:szCs w:val="22"/>
+        </w:rPr>
+      </w:pPr>
+      <w:r>
+        <w:rPr>
+          <w:rFonts w:hint="eastAsia"/>
+          <w:szCs w:val="22"/>
+        </w:rPr>
+        <w:t>본</w:t>
+      </w:r>
+      <w:r>
+        <w:rPr>
+          <w:szCs w:val="22"/>
+        </w:rPr>
+        <w:t xml:space="preserve"> 프로젝트를 통해 B+ Tree와 Selection Tree, Heap을 결합하여 효율적인 데이터 검색과 정렬 시스템을 구현하였다. 구현 과정에서 가장 큰 문제는 메모리 관리와 자료구조 간 데이터 공유였다. B+ Tree가 </w:t>
+      </w:r>
+      <w:proofErr w:type="spellStart"/>
+      <w:r>
+        <w:rPr>
+          <w:szCs w:val="22"/>
+        </w:rPr>
+        <w:t>EmployeeData</w:t>
+      </w:r>
+      <w:proofErr w:type="spellEnd"/>
+      <w:r>
+        <w:rPr>
+          <w:szCs w:val="22"/>
+        </w:rPr>
+        <w:t xml:space="preserve"> 객체를 소유하고, Heap과 </w:t>
+      </w:r>
+      <w:r>
+        <w:rPr>
+          <w:rFonts w:hint="eastAsia"/>
+          <w:szCs w:val="22"/>
+        </w:rPr>
+        <w:t>se</w:t>
+      </w:r>
+      <w:r>
+        <w:rPr>
+          <w:szCs w:val="22"/>
+        </w:rPr>
+        <w:t>lection Tree는 이를 참조하는 구조로 변경하여 중복 해제 및 포인터 오류를 해결하였다. 또한 Selection Tree의 Delete 명령어에서 발생한 shallow copy 문제를 방지하기 위해 Heap의 복사를 금지하고 안전한 접근 함수를 추가함으로써 안정성을 확보했다.</w:t>
+      </w:r>
+    </w:p>
+    <w:p>
+      <w:pPr>
+        <w:pStyle w:val="a6"/>
+        <w:ind w:left="360"/>
+        <w:rPr>
+          <w:rFonts w:hint="eastAsia"/>
+          <w:szCs w:val="22"/>
+        </w:rPr>
+      </w:pPr>
+      <w:r>
+        <w:rPr>
+          <w:rFonts w:hint="eastAsia"/>
+          <w:szCs w:val="22"/>
+        </w:rPr>
+        <w:t>이번</w:t>
+      </w:r>
+      <w:r>
+        <w:rPr>
+          <w:szCs w:val="22"/>
+        </w:rPr>
+        <w:t xml:space="preserve"> 과제를 통해 단일 자료구조의 구현보다 여러 구조를 유기적으로 연결하는 설계가 훨씬 더 복잡하고 중요하다는 점을 체감했다. 각 자료구조의 역할과 소유권을 명확히 구분해야 전체 시스템이 안정적으로 동작할 수 있었다. 특히 B+ Tree의 검색 효율성과 Heap의 정렬 속도를 실제 프로그램 성능 향상으로 연결할 수 있었던 점이 의미 있었다.</w:t>
+      </w:r>
+    </w:p>
     <w:sectPr>
       <w:pgSz w:w="11906" w:h="16838"/>
       <w:pgMar w:top="1701" w:right="1440" w:bottom="1440" w:left="1440" w:header="851" w:footer="992" w:gutter="0"/>
@@ -1424,6 +4460,273 @@
 <file path=word/numbering.xml><?xml version="1.0" encoding="utf-8"?>
 <w:numbering xmlns:wpc="http://schemas.microsoft.com/office/word/2010/wordprocessingCanvas" xmlns:cx="http://schemas.microsoft.com/office/drawing/2014/chartex" xmlns:cx1="http://schemas.microsoft.com/office/drawing/2015/9/8/chartex" xmlns:cx2="http://schemas.microsoft.com/office/drawing/2015/10/21/chartex" xmlns:cx3="http://schemas.microsoft.com/office/drawing/2016/5/9/chartex" xmlns:cx4="http://schemas.microsoft.com/office/drawing/2016/5/10/chartex" xmlns:cx5="http://schemas.microsoft.com/office/drawing/2016/5/11/chartex" xmlns:cx6="http://schemas.microsoft.com/office/drawing/2016/5/12/chartex" xmlns:cx7="http://schemas.microsoft.com/office/drawing/2016/5/13/chartex" xmlns:cx8="http://schemas.microsoft.com/office/drawing/2016/5/14/chartex" xmlns:mc="http://schemas.openxmlformats.org/markup-compatibility/2006" xmlns:aink="http://schemas.microsoft.com/office/drawing/2016/ink" xmlns:am3d="http://schemas.microsoft.com/office/drawing/2017/model3d" xmlns:o="urn:schemas-microsoft-com:office:office" xmlns:oel="http://schemas.microsoft.com/office/2019/extlst" xmlns:r="http://schemas.openxmlformats.org/officeDocument/2006/relationships" xmlns:m="http://schemas.openxmlformats.org/officeDocument/2006/math" xmlns:v="urn:schemas-microsoft-com:vml" xmlns:wp14="http://schemas.microsoft.com/office/word/2010/wordprocessingDrawing" xmlns:wp="http://schemas.openxmlformats.org/drawingml/2006/wordprocessingDrawing" xmlns:w10="urn:schemas-microsoft-com:office:word" xmlns:w="http://schemas.openxmlformats.org/wordprocessingml/2006/main" xmlns:w14="http://schemas.microsoft.com/office/word/2010/wordml" xmlns:w15="http://schemas.microsoft.com/office/word/2012/wordml" xmlns:w16cex="http://schemas.microsoft.com/office/word/2018/wordml/cex" xmlns:w16cid="http://schemas.microsoft.com/office/word/2016/wordml/cid" xmlns:w16="http://schemas.microsoft.com/office/word/2018/wordml" xmlns:w16du="http://schemas.microsoft.com/office/word/2023/wordml/word16du" xmlns:w16sdtdh="http://schemas.microsoft.com/office/word/2020/wordml/sdtdatahash" xmlns:w16sdtfl="http://schemas.microsoft.com/office/word/2024/wordml/sdtformatlock" xmlns:w16se="http://schemas.microsoft.com/office/word/2015/wordml/symex" xmlns:wpg="http://schemas.microsoft.com/office/word/2010/wordprocessingGroup" xmlns:wpi="http://schemas.microsoft.com/office/word/2010/wordprocessingInk" xmlns:wne="http://schemas.microsoft.com/office/word/2006/wordml" xmlns:wps="http://schemas.microsoft.com/office/word/2010/wordprocessingShape" mc:Ignorable="w14 w15 w16se w16cid w16 w16cex w16sdtdh w16sdtfl w16du wp14">
   <w:abstractNum w:abstractNumId="0" w15:restartNumberingAfterBreak="0">
+    <w:nsid w:val="0AD2443F"/>
+    <w:multiLevelType w:val="hybridMultilevel"/>
+    <w:tmpl w:val="96B40FFC"/>
+    <w:lvl w:ilvl="0" w:tplc="208E5050">
+      <w:start w:val="1"/>
+      <w:numFmt w:val="decimal"/>
+      <w:lvlText w:val="%1."/>
+      <w:lvlJc w:val="left"/>
+      <w:pPr>
+        <w:ind w:left="800" w:hanging="360"/>
+      </w:pPr>
+      <w:rPr>
+        <w:rFonts w:hint="default"/>
+      </w:rPr>
+    </w:lvl>
+    <w:lvl w:ilvl="1" w:tplc="04090019" w:tentative="1">
+      <w:start w:val="1"/>
+      <w:numFmt w:val="upperLetter"/>
+      <w:lvlText w:val="%2."/>
+      <w:lvlJc w:val="left"/>
+      <w:pPr>
+        <w:ind w:left="1320" w:hanging="440"/>
+      </w:pPr>
+    </w:lvl>
+    <w:lvl w:ilvl="2" w:tplc="0409001B" w:tentative="1">
+      <w:start w:val="1"/>
+      <w:numFmt w:val="lowerRoman"/>
+      <w:lvlText w:val="%3."/>
+      <w:lvlJc w:val="right"/>
+      <w:pPr>
+        <w:ind w:left="1760" w:hanging="440"/>
+      </w:pPr>
+    </w:lvl>
+    <w:lvl w:ilvl="3" w:tplc="0409000F" w:tentative="1">
+      <w:start w:val="1"/>
+      <w:numFmt w:val="decimal"/>
+      <w:lvlText w:val="%4."/>
+      <w:lvlJc w:val="left"/>
+      <w:pPr>
+        <w:ind w:left="2200" w:hanging="440"/>
+      </w:pPr>
+    </w:lvl>
+    <w:lvl w:ilvl="4" w:tplc="04090019" w:tentative="1">
+      <w:start w:val="1"/>
+      <w:numFmt w:val="upperLetter"/>
+      <w:lvlText w:val="%5."/>
+      <w:lvlJc w:val="left"/>
+      <w:pPr>
+        <w:ind w:left="2640" w:hanging="440"/>
+      </w:pPr>
+    </w:lvl>
+    <w:lvl w:ilvl="5" w:tplc="0409001B" w:tentative="1">
+      <w:start w:val="1"/>
+      <w:numFmt w:val="lowerRoman"/>
+      <w:lvlText w:val="%6."/>
+      <w:lvlJc w:val="right"/>
+      <w:pPr>
+        <w:ind w:left="3080" w:hanging="440"/>
+      </w:pPr>
+    </w:lvl>
+    <w:lvl w:ilvl="6" w:tplc="0409000F" w:tentative="1">
+      <w:start w:val="1"/>
+      <w:numFmt w:val="decimal"/>
+      <w:lvlText w:val="%7."/>
+      <w:lvlJc w:val="left"/>
+      <w:pPr>
+        <w:ind w:left="3520" w:hanging="440"/>
+      </w:pPr>
+    </w:lvl>
+    <w:lvl w:ilvl="7" w:tplc="04090019" w:tentative="1">
+      <w:start w:val="1"/>
+      <w:numFmt w:val="upperLetter"/>
+      <w:lvlText w:val="%8."/>
+      <w:lvlJc w:val="left"/>
+      <w:pPr>
+        <w:ind w:left="3960" w:hanging="440"/>
+      </w:pPr>
+    </w:lvl>
+    <w:lvl w:ilvl="8" w:tplc="0409001B" w:tentative="1">
+      <w:start w:val="1"/>
+      <w:numFmt w:val="lowerRoman"/>
+      <w:lvlText w:val="%9."/>
+      <w:lvlJc w:val="right"/>
+      <w:pPr>
+        <w:ind w:left="4400" w:hanging="440"/>
+      </w:pPr>
+    </w:lvl>
+  </w:abstractNum>
+  <w:abstractNum w:abstractNumId="1" w15:restartNumberingAfterBreak="0">
+    <w:nsid w:val="0E602193"/>
+    <w:multiLevelType w:val="hybridMultilevel"/>
+    <w:tmpl w:val="D99CCECE"/>
+    <w:lvl w:ilvl="0" w:tplc="E662CD56">
+      <w:start w:val="1"/>
+      <w:numFmt w:val="decimal"/>
+      <w:lvlText w:val="%1."/>
+      <w:lvlJc w:val="left"/>
+      <w:pPr>
+        <w:ind w:left="800" w:hanging="360"/>
+      </w:pPr>
+      <w:rPr>
+        <w:rFonts w:hint="default"/>
+      </w:rPr>
+    </w:lvl>
+    <w:lvl w:ilvl="1" w:tplc="04090019" w:tentative="1">
+      <w:start w:val="1"/>
+      <w:numFmt w:val="upperLetter"/>
+      <w:lvlText w:val="%2."/>
+      <w:lvlJc w:val="left"/>
+      <w:pPr>
+        <w:ind w:left="1320" w:hanging="440"/>
+      </w:pPr>
+    </w:lvl>
+    <w:lvl w:ilvl="2" w:tplc="0409001B" w:tentative="1">
+      <w:start w:val="1"/>
+      <w:numFmt w:val="lowerRoman"/>
+      <w:lvlText w:val="%3."/>
+      <w:lvlJc w:val="right"/>
+      <w:pPr>
+        <w:ind w:left="1760" w:hanging="440"/>
+      </w:pPr>
+    </w:lvl>
+    <w:lvl w:ilvl="3" w:tplc="0409000F" w:tentative="1">
+      <w:start w:val="1"/>
+      <w:numFmt w:val="decimal"/>
+      <w:lvlText w:val="%4."/>
+      <w:lvlJc w:val="left"/>
+      <w:pPr>
+        <w:ind w:left="2200" w:hanging="440"/>
+      </w:pPr>
+    </w:lvl>
+    <w:lvl w:ilvl="4" w:tplc="04090019" w:tentative="1">
+      <w:start w:val="1"/>
+      <w:numFmt w:val="upperLetter"/>
+      <w:lvlText w:val="%5."/>
+      <w:lvlJc w:val="left"/>
+      <w:pPr>
+        <w:ind w:left="2640" w:hanging="440"/>
+      </w:pPr>
+    </w:lvl>
+    <w:lvl w:ilvl="5" w:tplc="0409001B" w:tentative="1">
+      <w:start w:val="1"/>
+      <w:numFmt w:val="lowerRoman"/>
+      <w:lvlText w:val="%6."/>
+      <w:lvlJc w:val="right"/>
+      <w:pPr>
+        <w:ind w:left="3080" w:hanging="440"/>
+      </w:pPr>
+    </w:lvl>
+    <w:lvl w:ilvl="6" w:tplc="0409000F" w:tentative="1">
+      <w:start w:val="1"/>
+      <w:numFmt w:val="decimal"/>
+      <w:lvlText w:val="%7."/>
+      <w:lvlJc w:val="left"/>
+      <w:pPr>
+        <w:ind w:left="3520" w:hanging="440"/>
+      </w:pPr>
+    </w:lvl>
+    <w:lvl w:ilvl="7" w:tplc="04090019" w:tentative="1">
+      <w:start w:val="1"/>
+      <w:numFmt w:val="upperLetter"/>
+      <w:lvlText w:val="%8."/>
+      <w:lvlJc w:val="left"/>
+      <w:pPr>
+        <w:ind w:left="3960" w:hanging="440"/>
+      </w:pPr>
+    </w:lvl>
+    <w:lvl w:ilvl="8" w:tplc="0409001B" w:tentative="1">
+      <w:start w:val="1"/>
+      <w:numFmt w:val="lowerRoman"/>
+      <w:lvlText w:val="%9."/>
+      <w:lvlJc w:val="right"/>
+      <w:pPr>
+        <w:ind w:left="4400" w:hanging="440"/>
+      </w:pPr>
+    </w:lvl>
+  </w:abstractNum>
+  <w:abstractNum w:abstractNumId="2" w15:restartNumberingAfterBreak="0">
+    <w:nsid w:val="4B647F5E"/>
+    <w:multiLevelType w:val="hybridMultilevel"/>
+    <w:tmpl w:val="151E5DDE"/>
+    <w:lvl w:ilvl="0" w:tplc="0414E246">
+      <w:start w:val="1"/>
+      <w:numFmt w:val="decimal"/>
+      <w:lvlText w:val="%1)"/>
+      <w:lvlJc w:val="left"/>
+      <w:pPr>
+        <w:ind w:left="800" w:hanging="360"/>
+      </w:pPr>
+      <w:rPr>
+        <w:rFonts w:hint="default"/>
+      </w:rPr>
+    </w:lvl>
+    <w:lvl w:ilvl="1" w:tplc="04090019" w:tentative="1">
+      <w:start w:val="1"/>
+      <w:numFmt w:val="upperLetter"/>
+      <w:lvlText w:val="%2."/>
+      <w:lvlJc w:val="left"/>
+      <w:pPr>
+        <w:ind w:left="1320" w:hanging="440"/>
+      </w:pPr>
+    </w:lvl>
+    <w:lvl w:ilvl="2" w:tplc="0409001B" w:tentative="1">
+      <w:start w:val="1"/>
+      <w:numFmt w:val="lowerRoman"/>
+      <w:lvlText w:val="%3."/>
+      <w:lvlJc w:val="right"/>
+      <w:pPr>
+        <w:ind w:left="1760" w:hanging="440"/>
+      </w:pPr>
+    </w:lvl>
+    <w:lvl w:ilvl="3" w:tplc="0409000F" w:tentative="1">
+      <w:start w:val="1"/>
+      <w:numFmt w:val="decimal"/>
+      <w:lvlText w:val="%4."/>
+      <w:lvlJc w:val="left"/>
+      <w:pPr>
+        <w:ind w:left="2200" w:hanging="440"/>
+      </w:pPr>
+    </w:lvl>
+    <w:lvl w:ilvl="4" w:tplc="04090019" w:tentative="1">
+      <w:start w:val="1"/>
+      <w:numFmt w:val="upperLetter"/>
+      <w:lvlText w:val="%5."/>
+      <w:lvlJc w:val="left"/>
+      <w:pPr>
+        <w:ind w:left="2640" w:hanging="440"/>
+      </w:pPr>
+    </w:lvl>
+    <w:lvl w:ilvl="5" w:tplc="0409001B" w:tentative="1">
+      <w:start w:val="1"/>
+      <w:numFmt w:val="lowerRoman"/>
+      <w:lvlText w:val="%6."/>
+      <w:lvlJc w:val="right"/>
+      <w:pPr>
+        <w:ind w:left="3080" w:hanging="440"/>
+      </w:pPr>
+    </w:lvl>
+    <w:lvl w:ilvl="6" w:tplc="0409000F" w:tentative="1">
+      <w:start w:val="1"/>
+      <w:numFmt w:val="decimal"/>
+      <w:lvlText w:val="%7."/>
+      <w:lvlJc w:val="left"/>
+      <w:pPr>
+        <w:ind w:left="3520" w:hanging="440"/>
+      </w:pPr>
+    </w:lvl>
+    <w:lvl w:ilvl="7" w:tplc="04090019" w:tentative="1">
+      <w:start w:val="1"/>
+      <w:numFmt w:val="upperLetter"/>
+      <w:lvlText w:val="%8."/>
+      <w:lvlJc w:val="left"/>
+      <w:pPr>
+        <w:ind w:left="3960" w:hanging="440"/>
+      </w:pPr>
+    </w:lvl>
+    <w:lvl w:ilvl="8" w:tplc="0409001B" w:tentative="1">
+      <w:start w:val="1"/>
+      <w:numFmt w:val="lowerRoman"/>
+      <w:lvlText w:val="%9."/>
+      <w:lvlJc w:val="right"/>
+      <w:pPr>
+        <w:ind w:left="4400" w:hanging="440"/>
+      </w:pPr>
+    </w:lvl>
+  </w:abstractNum>
+  <w:abstractNum w:abstractNumId="3" w15:restartNumberingAfterBreak="0">
     <w:nsid w:val="77CA5EBD"/>
     <w:multiLevelType w:val="hybridMultilevel"/>
     <w:tmpl w:val="FA204B9C"/>
@@ -1520,7 +4823,7 @@
       </w:pPr>
     </w:lvl>
   </w:abstractNum>
-  <w:abstractNum w:abstractNumId="1" w15:restartNumberingAfterBreak="0">
+  <w:abstractNum w:abstractNumId="4" w15:restartNumberingAfterBreak="0">
     <w:nsid w:val="7D51646D"/>
     <w:multiLevelType w:val="hybridMultilevel"/>
     <w:tmpl w:val="C1EC2B30"/>
@@ -1612,9 +4915,18 @@
     </w:lvl>
   </w:abstractNum>
   <w:num w:numId="1" w16cid:durableId="1156995754">
+    <w:abstractNumId w:val="4"/>
+  </w:num>
+  <w:num w:numId="2" w16cid:durableId="313066710">
+    <w:abstractNumId w:val="3"/>
+  </w:num>
+  <w:num w:numId="3" w16cid:durableId="399400619">
+    <w:abstractNumId w:val="2"/>
+  </w:num>
+  <w:num w:numId="4" w16cid:durableId="2020082610">
     <w:abstractNumId w:val="1"/>
   </w:num>
-  <w:num w:numId="2" w16cid:durableId="313066710">
+  <w:num w:numId="5" w16cid:durableId="466974608">
     <w:abstractNumId w:val="0"/>
   </w:num>
 </w:numbering>

</xml_diff>

<commit_message>
docs : add pdf file of  report
</commit_message>
<xml_diff>
--- a/2024402055_DS_project2.docx
+++ b/2024402055_DS_project2.docx
@@ -63,17 +63,7 @@
           <w:sz w:val="44"/>
           <w:szCs w:val="44"/>
         </w:rPr>
-        <w:t xml:space="preserve">프로젝트#2 </w:t>
-      </w:r>
-      <w:r>
-        <w:rPr>
-          <w:rFonts w:hint="eastAsia"/>
-          <w:b/>
-          <w:bCs/>
-          <w:sz w:val="44"/>
-          <w:szCs w:val="44"/>
-        </w:rPr>
-        <w:t>보고서</w:t>
+        <w:t>프로젝트#2 보고서</w:t>
       </w:r>
     </w:p>
     <w:p>
@@ -128,23 +118,24 @@
           <w:sz w:val="32"/>
           <w:szCs w:val="32"/>
         </w:rPr>
-        <w:t xml:space="preserve">담당교수: </w:t>
-      </w:r>
-      <w:r>
-        <w:rPr>
-          <w:rFonts w:hint="eastAsia"/>
+        <w:t>담당교수: 최상호 교수님</w:t>
+      </w:r>
+    </w:p>
+    <w:p>
+      <w:pPr>
+        <w:ind w:leftChars="2182" w:left="4800"/>
+        <w:rPr>
           <w:sz w:val="32"/>
           <w:szCs w:val="32"/>
         </w:rPr>
-        <w:t xml:space="preserve">최상호 </w:t>
-      </w:r>
+      </w:pPr>
       <w:r>
         <w:rPr>
           <w:rFonts w:hint="eastAsia"/>
           <w:sz w:val="32"/>
           <w:szCs w:val="32"/>
         </w:rPr>
-        <w:t>교수님</w:t>
+        <w:t>분반: 목요일</w:t>
       </w:r>
     </w:p>
     <w:p>
@@ -161,65 +152,24 @@
           <w:sz w:val="32"/>
           <w:szCs w:val="32"/>
         </w:rPr>
-        <w:t xml:space="preserve">분반: </w:t>
-      </w:r>
-      <w:r>
-        <w:rPr>
-          <w:rFonts w:hint="eastAsia"/>
+        <w:t>학번: 2024402055</w:t>
+      </w:r>
+    </w:p>
+    <w:p>
+      <w:pPr>
+        <w:ind w:leftChars="2182" w:left="4800"/>
+        <w:rPr>
           <w:sz w:val="32"/>
           <w:szCs w:val="32"/>
         </w:rPr>
-        <w:t>목요일</w:t>
-      </w:r>
-    </w:p>
-    <w:p>
-      <w:pPr>
-        <w:ind w:leftChars="2182" w:left="4800"/>
-        <w:rPr>
+      </w:pPr>
+      <w:r>
+        <w:rPr>
+          <w:rFonts w:hint="eastAsia"/>
           <w:sz w:val="32"/>
           <w:szCs w:val="32"/>
         </w:rPr>
-      </w:pPr>
-      <w:r>
-        <w:rPr>
-          <w:rFonts w:hint="eastAsia"/>
-          <w:sz w:val="32"/>
-          <w:szCs w:val="32"/>
-        </w:rPr>
-        <w:t xml:space="preserve">학번: </w:t>
-      </w:r>
-      <w:r>
-        <w:rPr>
-          <w:rFonts w:hint="eastAsia"/>
-          <w:sz w:val="32"/>
-          <w:szCs w:val="32"/>
-        </w:rPr>
-        <w:t>2024402055</w:t>
-      </w:r>
-    </w:p>
-    <w:p>
-      <w:pPr>
-        <w:ind w:leftChars="2182" w:left="4800"/>
-        <w:rPr>
-          <w:sz w:val="32"/>
-          <w:szCs w:val="32"/>
-        </w:rPr>
-      </w:pPr>
-      <w:r>
-        <w:rPr>
-          <w:rFonts w:hint="eastAsia"/>
-          <w:sz w:val="32"/>
-          <w:szCs w:val="32"/>
-        </w:rPr>
-        <w:t xml:space="preserve">성명: </w:t>
-      </w:r>
-      <w:r>
-        <w:rPr>
-          <w:rFonts w:hint="eastAsia"/>
-          <w:sz w:val="32"/>
-          <w:szCs w:val="32"/>
-        </w:rPr>
-        <w:t>박현지</w:t>
+        <w:t>성명: 박현지</w:t>
       </w:r>
     </w:p>
     <w:p>
@@ -243,17 +193,7 @@
           <w:szCs w:val="28"/>
         </w:rPr>
         <w:lastRenderedPageBreak/>
-        <w:t>Introductio</w:t>
-      </w:r>
-      <w:r>
-        <w:rPr>
-          <w:rFonts w:hint="eastAsia"/>
-          <w:b/>
-          <w:bCs/>
-          <w:sz w:val="28"/>
-          <w:szCs w:val="28"/>
-        </w:rPr>
-        <w:t>n</w:t>
+        <w:t>Introduction</w:t>
       </w:r>
     </w:p>
     <w:p>
@@ -261,46 +201,15 @@
         <w:pStyle w:val="a6"/>
         <w:ind w:left="360"/>
         <w:rPr>
-          <w:rFonts w:hint="eastAsia"/>
-          <w:szCs w:val="22"/>
-        </w:rPr>
-      </w:pPr>
-      <w:r>
-        <w:rPr>
-          <w:rFonts w:hint="eastAsia"/>
-          <w:szCs w:val="22"/>
-        </w:rPr>
-        <w:t xml:space="preserve">본 </w:t>
-      </w:r>
-      <w:r>
-        <w:rPr>
-          <w:rFonts w:hint="eastAsia"/>
-          <w:szCs w:val="22"/>
-        </w:rPr>
-        <w:t xml:space="preserve">프로젝트는 B+ Tree, Selection Tree, Heap </w:t>
-      </w:r>
-      <w:r>
-        <w:rPr>
-          <w:rFonts w:hint="eastAsia"/>
-          <w:szCs w:val="22"/>
-        </w:rPr>
-        <w:t xml:space="preserve">자료구조를 활용하여 회사 직원 관리 시스템을 구현하는 것을 목표로 한다. 시스템은 </w:t>
-      </w:r>
-      <w:r>
-        <w:rPr>
-          <w:rFonts w:hint="eastAsia"/>
-          <w:i/>
-          <w:iCs/>
-          <w:szCs w:val="22"/>
-        </w:rPr>
-        <w:t>employee.txt</w:t>
-      </w:r>
-      <w:r>
-        <w:rPr>
-          <w:rFonts w:hint="eastAsia"/>
-          <w:szCs w:val="22"/>
-        </w:rPr>
-        <w:t xml:space="preserve"> 파일로부터 직원의 이름(name), 부서코드(</w:t>
+          <w:szCs w:val="22"/>
+        </w:rPr>
+      </w:pPr>
+      <w:r>
+        <w:rPr>
+          <w:rFonts w:hint="eastAsia"/>
+          <w:szCs w:val="22"/>
+        </w:rPr>
+        <w:t>본 프로젝트는 B+ Tree, Selection Tree, Heap 자료구조를 활용하여 회사 직원 관리 시스템을 구현하는 것을 목표로 한다. 시스템은 employee.txt 파일로부터 직원의 이름(name), 부서코드(</w:t>
       </w:r>
       <w:proofErr w:type="spellStart"/>
       <w:r>
@@ -348,23 +257,7 @@
           <w:rFonts w:hint="eastAsia"/>
           <w:szCs w:val="22"/>
         </w:rPr>
-        <w:t xml:space="preserve">, 각 명령어를 통해 데이터를 탐색, 추가, 삭제, 출력한다. 프로그램의 모든 실행 결과는 </w:t>
-      </w:r>
-      <w:r>
-        <w:rPr>
-          <w:rFonts w:hint="eastAsia"/>
-          <w:i/>
-          <w:iCs/>
-          <w:szCs w:val="22"/>
-        </w:rPr>
-        <w:t>log.txt</w:t>
-      </w:r>
-      <w:r>
-        <w:rPr>
-          <w:rFonts w:hint="eastAsia"/>
-          <w:szCs w:val="22"/>
-        </w:rPr>
-        <w:t xml:space="preserve"> 파일에 기록된다.</w:t>
+        <w:t>, 각 명령어를 통해 데이터를 탐색, 추가, 삭제, 출력한다. 프로그램의 모든 실행 결과는 log.txt 파일에 기록된다.</w:t>
       </w:r>
     </w:p>
     <w:p>
@@ -413,43 +306,12 @@
       <w:pPr>
         <w:pStyle w:val="a6"/>
         <w:ind w:left="1320"/>
-        <w:rPr>
-          <w:rFonts w:hint="eastAsia"/>
-        </w:rPr>
-      </w:pPr>
-      <w:r>
-        <w:rPr>
-          <w:rFonts w:hint="eastAsia"/>
-        </w:rPr>
-        <w:t>직원의 이름을 기준으로 오름차순 정렬하여 데이터를 저장한다. 각 노드는 이름(key)을 기준으로 정렬된 map 형태로 구현되며, 탐색 및 삽입 시 노드 분할(split)을 수행한다. 이를 통해 이름 기반 검색(</w:t>
-      </w:r>
-      <w:r>
-        <w:rPr>
-          <w:rFonts w:hint="eastAsia"/>
-          <w:i/>
-          <w:iCs/>
-        </w:rPr>
-        <w:t>SEACH_BP</w:t>
-      </w:r>
-      <w:r>
-        <w:rPr>
-          <w:rFonts w:hint="eastAsia"/>
-        </w:rPr>
-        <w:t>)과 전체 출력(</w:t>
-      </w:r>
-      <w:r>
-        <w:rPr>
-          <w:rFonts w:hint="eastAsia"/>
-          <w:i/>
-          <w:iCs/>
-        </w:rPr>
-        <w:t>PRINT_BP</w:t>
-      </w:r>
-      <w:r>
-        <w:rPr>
-          <w:rFonts w:hint="eastAsia"/>
-        </w:rPr>
-        <w:t>) 기능을 지원한다.</w:t>
+      </w:pPr>
+      <w:r>
+        <w:rPr>
+          <w:rFonts w:hint="eastAsia"/>
+        </w:rPr>
+        <w:t>직원의 이름을 기준으로 오름차순 정렬하여 데이터를 저장한다. 각 노드는 이름(key)을 기준으로 정렬된 map 형태로 구현되며, 탐색 및 삽입 시 노드 분할(split)을 수행한다. 이를 통해 이름 기반 검색(SEACH_BP)과 전체 출력(PRINT_BP) 기능을 지원한다.</w:t>
       </w:r>
     </w:p>
     <w:p>
@@ -492,27 +354,12 @@
       <w:pPr>
         <w:pStyle w:val="a6"/>
         <w:ind w:left="1320"/>
-        <w:rPr>
-          <w:rFonts w:hint="eastAsia"/>
-        </w:rPr>
-      </w:pPr>
-      <w:r>
-        <w:rPr>
-          <w:rFonts w:hint="eastAsia"/>
-        </w:rPr>
-        <w:t xml:space="preserve">각 부서별(100~800)로 구성된 </w:t>
-      </w:r>
-      <w:r>
-        <w:rPr>
-          <w:rFonts w:hint="eastAsia"/>
-        </w:rPr>
-        <w:t>Heap</w:t>
-      </w:r>
-      <w:r>
-        <w:rPr>
-          <w:rFonts w:hint="eastAsia"/>
-        </w:rPr>
-        <w:t>들을 관리하며, 부서 내 연봉 순위를 관리한다. Selection Tree의 루트 노드는 전체 부서 중 가장 높은 연봉을 가진 직원을 나타내며, 부서별 Heap의 재정렬을 자동으로 반영한다.</w:t>
+      </w:pPr>
+      <w:r>
+        <w:rPr>
+          <w:rFonts w:hint="eastAsia"/>
+        </w:rPr>
+        <w:t>각 부서별(100~800)로 구성된 Heap들을 관리하며, 부서 내 연봉 순위를 관리한다. Selection Tree의 루트 노드는 전체 부서 중 가장 높은 연봉을 가진 직원을 나타내며, 부서별 Heap의 재정렬을 자동으로 반영한다.</w:t>
       </w:r>
     </w:p>
     <w:p>
@@ -540,9 +387,6 @@
       <w:pPr>
         <w:pStyle w:val="a6"/>
         <w:ind w:left="1320"/>
-        <w:rPr>
-          <w:rFonts w:hint="eastAsia"/>
-        </w:rPr>
       </w:pPr>
       <w:r>
         <w:rPr>
@@ -562,21 +406,7 @@
         <w:rPr>
           <w:rFonts w:hint="eastAsia"/>
         </w:rPr>
-        <w:t>(Max Heap)으로, 삽입(</w:t>
-      </w:r>
-      <w:r>
-        <w:rPr>
-          <w:rFonts w:hint="eastAsia"/>
-          <w:i/>
-          <w:iCs/>
-        </w:rPr>
-        <w:t>Insert</w:t>
-      </w:r>
-      <w:r>
-        <w:rPr>
-          <w:rFonts w:hint="eastAsia"/>
-        </w:rPr>
-        <w:t>) 시 상향 조정(</w:t>
+        <w:t>(Max Heap)으로, 삽입(Insert) 시 상향 조정(</w:t>
       </w:r>
       <w:proofErr w:type="spellStart"/>
       <w:r>
@@ -590,21 +420,7 @@
         <w:rPr>
           <w:rFonts w:hint="eastAsia"/>
         </w:rPr>
-        <w:t>), 삭제(</w:t>
-      </w:r>
-      <w:r>
-        <w:rPr>
-          <w:rFonts w:hint="eastAsia"/>
-          <w:i/>
-          <w:iCs/>
-        </w:rPr>
-        <w:t>Delete</w:t>
-      </w:r>
-      <w:r>
-        <w:rPr>
-          <w:rFonts w:hint="eastAsia"/>
-        </w:rPr>
-        <w:t>) 시 하향 조정(</w:t>
+        <w:t>), 삭제(Delete) 시 하향 조정(</w:t>
       </w:r>
       <w:proofErr w:type="spellStart"/>
       <w:r>
@@ -651,21 +467,7 @@
         <w:rPr>
           <w:rFonts w:hint="eastAsia"/>
         </w:rPr>
-        <w:t>Manager 클래스가 전체 프로그램의 제어를 담당하며</w:t>
-      </w:r>
-      <w:r>
-        <w:rPr>
-          <w:rFonts w:hint="eastAsia"/>
-          <w:i/>
-          <w:iCs/>
-        </w:rPr>
-        <w:t>, command.txt</w:t>
-      </w:r>
-      <w:r>
-        <w:rPr>
-          <w:rFonts w:hint="eastAsia"/>
-        </w:rPr>
-        <w:t>에 기록된 명령어를 순차적으로 읽어 각 자료구조의 기능을 호출한다. 지원되는 주요 명령어는 다음과 같다.</w:t>
+        <w:t>Manager 클래스가 전체 프로그램의 제어를 담당하며, command.txt에 기록된 명령어를 순차적으로 읽어 각 자료구조의 기능을 호출한다. 지원되는 주요 명령어는 다음과 같다.</w:t>
       </w:r>
     </w:p>
     <w:tbl>
@@ -690,7 +492,6 @@
               <w:pStyle w:val="a6"/>
               <w:ind w:left="0"/>
               <w:rPr>
-                <w:rFonts w:hint="eastAsia"/>
                 <w:b/>
                 <w:bCs/>
               </w:rPr>
@@ -715,7 +516,6 @@
               <w:pStyle w:val="a6"/>
               <w:ind w:left="0"/>
               <w:rPr>
-                <w:rFonts w:hint="eastAsia"/>
                 <w:b/>
                 <w:bCs/>
               </w:rPr>
@@ -741,7 +541,6 @@
               <w:pStyle w:val="a6"/>
               <w:ind w:left="0"/>
               <w:rPr>
-                <w:rFonts w:hint="eastAsia"/>
                 <w:b/>
                 <w:bCs/>
               </w:rPr>
@@ -764,9 +563,6 @@
             <w:pPr>
               <w:pStyle w:val="a6"/>
               <w:ind w:left="0"/>
-              <w:rPr>
-                <w:rFonts w:hint="eastAsia"/>
-              </w:rPr>
             </w:pPr>
             <w:r>
               <w:t>E</w:t>
@@ -790,7 +586,6 @@
               <w:pStyle w:val="a6"/>
               <w:ind w:left="0"/>
               <w:rPr>
-                <w:rFonts w:hint="eastAsia"/>
                 <w:b/>
                 <w:bCs/>
               </w:rPr>
@@ -813,9 +608,6 @@
             <w:pPr>
               <w:pStyle w:val="a6"/>
               <w:ind w:left="0"/>
-              <w:rPr>
-                <w:rFonts w:hint="eastAsia"/>
-              </w:rPr>
             </w:pPr>
             <w:r>
               <w:rPr>
@@ -836,7 +628,6 @@
               <w:pStyle w:val="a6"/>
               <w:ind w:left="0"/>
               <w:rPr>
-                <w:rFonts w:hint="eastAsia"/>
                 <w:b/>
                 <w:bCs/>
               </w:rPr>
@@ -859,9 +650,6 @@
             <w:pPr>
               <w:pStyle w:val="a6"/>
               <w:ind w:left="0"/>
-              <w:rPr>
-                <w:rFonts w:hint="eastAsia"/>
-              </w:rPr>
             </w:pPr>
             <w:r>
               <w:rPr>
@@ -882,7 +670,6 @@
               <w:pStyle w:val="a6"/>
               <w:ind w:left="0"/>
               <w:rPr>
-                <w:rFonts w:hint="eastAsia"/>
                 <w:b/>
                 <w:bCs/>
               </w:rPr>
@@ -905,9 +692,6 @@
             <w:pPr>
               <w:pStyle w:val="a6"/>
               <w:ind w:left="0"/>
-              <w:rPr>
-                <w:rFonts w:hint="eastAsia"/>
-              </w:rPr>
             </w:pPr>
             <w:r>
               <w:rPr>
@@ -928,7 +712,6 @@
               <w:pStyle w:val="a6"/>
               <w:ind w:left="0"/>
               <w:rPr>
-                <w:rFonts w:hint="eastAsia"/>
                 <w:b/>
                 <w:bCs/>
               </w:rPr>
@@ -951,9 +734,6 @@
             <w:pPr>
               <w:pStyle w:val="a6"/>
               <w:ind w:left="0"/>
-              <w:rPr>
-                <w:rFonts w:hint="eastAsia"/>
-              </w:rPr>
             </w:pPr>
             <w:r>
               <w:rPr>
@@ -974,7 +754,6 @@
               <w:pStyle w:val="a6"/>
               <w:ind w:left="0"/>
               <w:rPr>
-                <w:rFonts w:hint="eastAsia"/>
                 <w:b/>
                 <w:bCs/>
               </w:rPr>
@@ -997,9 +776,6 @@
             <w:pPr>
               <w:pStyle w:val="a6"/>
               <w:ind w:left="0"/>
-              <w:rPr>
-                <w:rFonts w:hint="eastAsia"/>
-              </w:rPr>
             </w:pPr>
             <w:r>
               <w:rPr>
@@ -1020,7 +796,6 @@
               <w:pStyle w:val="a6"/>
               <w:ind w:left="0"/>
               <w:rPr>
-                <w:rFonts w:hint="eastAsia"/>
                 <w:b/>
                 <w:bCs/>
               </w:rPr>
@@ -1043,9 +818,6 @@
             <w:pPr>
               <w:pStyle w:val="a6"/>
               <w:ind w:left="0"/>
-              <w:rPr>
-                <w:rFonts w:hint="eastAsia"/>
-              </w:rPr>
             </w:pPr>
             <w:r>
               <w:rPr>
@@ -1080,7 +852,6 @@
               <w:pStyle w:val="a6"/>
               <w:ind w:left="0"/>
               <w:rPr>
-                <w:rFonts w:hint="eastAsia"/>
                 <w:b/>
                 <w:bCs/>
               </w:rPr>
@@ -1103,9 +874,6 @@
             <w:pPr>
               <w:pStyle w:val="a6"/>
               <w:ind w:left="0"/>
-              <w:rPr>
-                <w:rFonts w:hint="eastAsia"/>
-              </w:rPr>
             </w:pPr>
             <w:r>
               <w:rPr>
@@ -1121,9 +889,6 @@
       <w:pPr>
         <w:pStyle w:val="a6"/>
         <w:ind w:left="880"/>
-        <w:rPr>
-          <w:rFonts w:hint="eastAsia"/>
-        </w:rPr>
       </w:pPr>
       <w:r>
         <w:rPr>
@@ -1137,7 +902,6 @@
         <w:pStyle w:val="a6"/>
         <w:ind w:left="880"/>
         <w:rPr>
-          <w:rFonts w:hint="eastAsia"/>
           <w:b/>
           <w:bCs/>
         </w:rPr>
@@ -1182,6 +946,8 @@
       <w:r>
         <w:rPr>
           <w:rFonts w:hint="eastAsia"/>
+          <w:b/>
+          <w:bCs/>
           <w:szCs w:val="22"/>
         </w:rPr>
         <w:t>B+Tree</w:t>
@@ -1190,6 +956,8 @@
       <w:r>
         <w:rPr>
           <w:rFonts w:hint="eastAsia"/>
+          <w:b/>
+          <w:bCs/>
           <w:szCs w:val="22"/>
         </w:rPr>
         <w:t xml:space="preserve"> 관련 명령어 (</w:t>
@@ -1198,6 +966,8 @@
       <w:r>
         <w:rPr>
           <w:rFonts w:hint="eastAsia"/>
+          <w:b/>
+          <w:bCs/>
           <w:szCs w:val="22"/>
         </w:rPr>
         <w:t>LOAD /</w:t>
@@ -1206,6 +976,8 @@
       <w:r>
         <w:rPr>
           <w:rFonts w:hint="eastAsia"/>
+          <w:b/>
+          <w:bCs/>
           <w:szCs w:val="22"/>
         </w:rPr>
         <w:t xml:space="preserve"> ADD_</w:t>
@@ -1214,6 +986,8 @@
       <w:r>
         <w:rPr>
           <w:rFonts w:hint="eastAsia"/>
+          <w:b/>
+          <w:bCs/>
           <w:szCs w:val="22"/>
         </w:rPr>
         <w:t>BP /</w:t>
@@ -1222,6 +996,8 @@
       <w:r>
         <w:rPr>
           <w:rFonts w:hint="eastAsia"/>
+          <w:b/>
+          <w:bCs/>
           <w:szCs w:val="22"/>
         </w:rPr>
         <w:t xml:space="preserve"> SEARCH_</w:t>
@@ -1230,6 +1006,8 @@
       <w:r>
         <w:rPr>
           <w:rFonts w:hint="eastAsia"/>
+          <w:b/>
+          <w:bCs/>
           <w:szCs w:val="22"/>
         </w:rPr>
         <w:t>BP /</w:t>
@@ -1238,6 +1016,8 @@
       <w:r>
         <w:rPr>
           <w:rFonts w:hint="eastAsia"/>
+          <w:b/>
+          <w:bCs/>
           <w:szCs w:val="22"/>
         </w:rPr>
         <w:t xml:space="preserve"> PRINT_BP)</w:t>
@@ -1248,15 +1028,15 @@
         <w:pStyle w:val="a6"/>
         <w:ind w:left="880"/>
         <w:rPr>
-          <w:rFonts w:hint="eastAsia"/>
-          <w:b/>
-          <w:bCs/>
-        </w:rPr>
-      </w:pPr>
-      <w:r>
-        <w:rPr>
-          <w:b/>
-          <w:bCs/>
+          <w:b/>
+          <w:bCs/>
+        </w:rPr>
+      </w:pPr>
+      <w:r>
+        <w:rPr>
+          <w:b/>
+          <w:bCs/>
+          <w:noProof/>
         </w:rPr>
         <w:drawing>
           <wp:inline distT="0" distB="0" distL="0" distR="0" wp14:anchorId="579F09DE" wp14:editId="3FFEC6C6">
@@ -1303,14 +1083,15 @@
           <w:numId w:val="2"/>
         </w:numPr>
         <w:rPr>
-          <w:rFonts w:hint="eastAsia"/>
-          <w:b/>
-          <w:bCs/>
-        </w:rPr>
-      </w:pPr>
-      <w:r>
-        <w:rPr>
-          <w:rFonts w:hint="eastAsia"/>
+          <w:b/>
+          <w:bCs/>
+        </w:rPr>
+      </w:pPr>
+      <w:r>
+        <w:rPr>
+          <w:rFonts w:hint="eastAsia"/>
+          <w:b/>
+          <w:bCs/>
           <w:szCs w:val="22"/>
         </w:rPr>
         <w:t>Selection Tree 관련 명령어(ADD_</w:t>
@@ -1319,6 +1100,8 @@
       <w:r>
         <w:rPr>
           <w:rFonts w:hint="eastAsia"/>
+          <w:b/>
+          <w:bCs/>
           <w:szCs w:val="22"/>
         </w:rPr>
         <w:t>ST /</w:t>
@@ -1327,6 +1110,8 @@
       <w:r>
         <w:rPr>
           <w:rFonts w:hint="eastAsia"/>
+          <w:b/>
+          <w:bCs/>
           <w:szCs w:val="22"/>
         </w:rPr>
         <w:t xml:space="preserve"> PRINT_ST</w:t>
@@ -1335,6 +1120,8 @@
       <w:r>
         <w:rPr>
           <w:rFonts w:hint="eastAsia"/>
+          <w:b/>
+          <w:bCs/>
           <w:szCs w:val="22"/>
         </w:rPr>
         <w:t>)</w:t>
@@ -1342,6 +1129,8 @@
       <w:r>
         <w:rPr>
           <w:rFonts w:hint="eastAsia"/>
+          <w:b/>
+          <w:bCs/>
           <w:szCs w:val="22"/>
         </w:rPr>
         <w:t xml:space="preserve"> /</w:t>
@@ -1350,12 +1139,16 @@
       <w:r>
         <w:rPr>
           <w:rFonts w:hint="eastAsia"/>
+          <w:b/>
+          <w:bCs/>
           <w:szCs w:val="22"/>
         </w:rPr>
         <w:t xml:space="preserve"> 삭제 및 종료 </w:t>
       </w:r>
       <w:r>
         <w:rPr>
+          <w:b/>
+          <w:bCs/>
           <w:szCs w:val="22"/>
         </w:rPr>
         <w:t>(</w:t>
@@ -1363,6 +1156,8 @@
       <w:proofErr w:type="gramStart"/>
       <w:r>
         <w:rPr>
+          <w:b/>
+          <w:bCs/>
           <w:szCs w:val="22"/>
         </w:rPr>
         <w:t>DELETE /</w:t>
@@ -1370,6 +1165,8 @@
       <w:proofErr w:type="gramEnd"/>
       <w:r>
         <w:rPr>
+          <w:b/>
+          <w:bCs/>
           <w:szCs w:val="22"/>
         </w:rPr>
         <w:t xml:space="preserve"> EXIT)</w:t>
@@ -1384,6 +1181,9 @@
         </w:rPr>
       </w:pPr>
       <w:r>
+        <w:rPr>
+          <w:noProof/>
+        </w:rPr>
         <w:drawing>
           <wp:inline distT="0" distB="0" distL="0" distR="0" wp14:anchorId="398B7F70" wp14:editId="5856BB75">
             <wp:extent cx="3002280" cy="3396774"/>
@@ -1432,6 +1232,7 @@
         <w:rPr>
           <w:b/>
           <w:bCs/>
+          <w:noProof/>
         </w:rPr>
         <w:drawing>
           <wp:inline distT="0" distB="0" distL="0" distR="0" wp14:anchorId="429F213E" wp14:editId="11782B99">
@@ -1474,7 +1275,6 @@
       <w:pPr>
         <w:ind w:left="440"/>
         <w:rPr>
-          <w:rFonts w:hint="eastAsia"/>
           <w:b/>
           <w:bCs/>
         </w:rPr>
@@ -1485,7 +1285,6 @@
         <w:pStyle w:val="a6"/>
         <w:ind w:left="880"/>
         <w:rPr>
-          <w:rFonts w:hint="eastAsia"/>
           <w:b/>
           <w:bCs/>
         </w:rPr>
@@ -1511,7 +1310,6 @@
           <w:sz w:val="28"/>
           <w:szCs w:val="28"/>
         </w:rPr>
-        <w:lastRenderedPageBreak/>
         <w:t>Algorithm</w:t>
       </w:r>
     </w:p>
@@ -1520,7 +1318,6 @@
         <w:pStyle w:val="a6"/>
         <w:ind w:left="360"/>
         <w:rPr>
-          <w:rFonts w:hint="eastAsia"/>
           <w:szCs w:val="22"/>
         </w:rPr>
       </w:pPr>
@@ -1581,33 +1378,21 @@
         <w:pStyle w:val="a6"/>
         <w:ind w:left="1320"/>
         <w:rPr>
-          <w:rFonts w:hint="eastAsia"/>
-          <w:b/>
-          <w:bCs/>
-        </w:rPr>
-      </w:pPr>
-      <w:r>
-        <w:rPr>
-          <w:rFonts w:hint="eastAsia"/>
-          <w:szCs w:val="22"/>
-        </w:rPr>
-        <w:t xml:space="preserve">B+ Tree는 직원의 이름(name)을 기준으로 데이터를 오름차순 정렬하여 저장한다. 각 데이터 노드는 </w:t>
-      </w:r>
-      <w:r>
-        <w:rPr>
-          <w:rFonts w:hint="eastAsia"/>
-          <w:i/>
-          <w:iCs/>
-          <w:szCs w:val="22"/>
-        </w:rPr>
-        <w:t xml:space="preserve">map&lt;string, </w:t>
+          <w:b/>
+          <w:bCs/>
+        </w:rPr>
+      </w:pPr>
+      <w:r>
+        <w:rPr>
+          <w:rFonts w:hint="eastAsia"/>
+          <w:szCs w:val="22"/>
+        </w:rPr>
+        <w:t xml:space="preserve">B+ Tree는 직원의 이름(name)을 기준으로 데이터를 오름차순 정렬하여 저장한다. 각 데이터 노드는 map&lt;string, </w:t>
       </w:r>
       <w:proofErr w:type="spellStart"/>
       <w:r>
         <w:rPr>
           <w:rFonts w:hint="eastAsia"/>
-          <w:i/>
-          <w:iCs/>
           <w:szCs w:val="22"/>
         </w:rPr>
         <w:t>EmployeeData</w:t>
@@ -1616,8 +1401,6 @@
       <w:r>
         <w:rPr>
           <w:rFonts w:hint="eastAsia"/>
-          <w:i/>
-          <w:iCs/>
           <w:szCs w:val="22"/>
         </w:rPr>
         <w:t>*&gt;</w:t>
@@ -1672,34 +1455,9 @@
       <w:r>
         <w:rPr>
           <w:rFonts w:hint="eastAsia"/>
-          <w:i/>
-          <w:iCs/>
-          <w:szCs w:val="22"/>
-        </w:rPr>
-        <w:t>LOAD</w:t>
-      </w:r>
-      <w:r>
-        <w:rPr>
-          <w:rFonts w:hint="eastAsia"/>
-          <w:szCs w:val="22"/>
-        </w:rPr>
-        <w:t xml:space="preserve">나 </w:t>
-      </w:r>
-      <w:r>
-        <w:rPr>
-          <w:rFonts w:hint="eastAsia"/>
-          <w:i/>
-          <w:iCs/>
-          <w:szCs w:val="22"/>
-        </w:rPr>
-        <w:t>ADD_BP</w:t>
-      </w:r>
-      <w:r>
-        <w:rPr>
-          <w:rFonts w:hint="eastAsia"/>
-          <w:szCs w:val="22"/>
-        </w:rPr>
-        <w:t xml:space="preserve"> 명령어에서 호출되며 다음 단계에 따라 수행된다.</w:t>
+          <w:szCs w:val="22"/>
+        </w:rPr>
+        <w:t>LOAD나 ADD_BP 명령어에서 호출되며 다음 단계에 따라 수행된다.</w:t>
       </w:r>
     </w:p>
     <w:p>
@@ -1822,7 +1580,6 @@
           <w:numId w:val="2"/>
         </w:numPr>
         <w:rPr>
-          <w:rFonts w:hint="eastAsia"/>
           <w:b/>
           <w:bCs/>
         </w:rPr>
@@ -1903,9 +1660,6 @@
       <w:pPr>
         <w:pStyle w:val="a6"/>
         <w:ind w:left="1760"/>
-        <w:rPr>
-          <w:rFonts w:hint="eastAsia"/>
-        </w:rPr>
       </w:pPr>
       <w:r>
         <w:rPr>
@@ -1955,35 +1709,7 @@
           <w:rFonts w:hint="eastAsia"/>
           <w:szCs w:val="22"/>
         </w:rPr>
-        <w:t xml:space="preserve">tart </w:t>
-      </w:r>
-      <w:r>
-        <w:rPr>
-          <w:rFonts w:hint="eastAsia"/>
-          <w:szCs w:val="22"/>
-        </w:rPr>
-        <w:t>≤</w:t>
-      </w:r>
-      <w:r>
-        <w:rPr>
-          <w:rFonts w:hint="eastAsia"/>
-          <w:szCs w:val="22"/>
-        </w:rPr>
-        <w:t xml:space="preserve"> name </w:t>
-      </w:r>
-      <w:r>
-        <w:rPr>
-          <w:rFonts w:hint="eastAsia"/>
-          <w:szCs w:val="22"/>
-        </w:rPr>
-        <w:t>≤</w:t>
-      </w:r>
-      <w:r>
-        <w:rPr>
-          <w:rFonts w:hint="eastAsia"/>
-          <w:szCs w:val="22"/>
-        </w:rPr>
-        <w:t xml:space="preserve"> end 범위 내의 모든 이름을 순차 탐색한다. 데이터 노드 간 연결 리스트(</w:t>
+        <w:t>tart ≤ name ≤ end 범위 내의 모든 이름을 순차 탐색한다. 데이터 노드 간 연결 리스트(</w:t>
       </w:r>
       <w:proofErr w:type="spellStart"/>
       <w:r>
@@ -2059,9 +1785,6 @@
       <w:pPr>
         <w:pStyle w:val="a6"/>
         <w:ind w:left="1320"/>
-        <w:rPr>
-          <w:rFonts w:hint="eastAsia"/>
-        </w:rPr>
       </w:pPr>
       <w:r>
         <w:rPr>
@@ -2091,6 +1814,8 @@
       <w:r>
         <w:rPr>
           <w:rFonts w:hint="eastAsia"/>
+          <w:b/>
+          <w:bCs/>
           <w:szCs w:val="22"/>
         </w:rPr>
         <w:t>Selection Tree</w:t>
@@ -2111,8 +1836,11 @@
       <w:r>
         <w:rPr>
           <w:rFonts w:hint="eastAsia"/>
-          <w:szCs w:val="22"/>
-        </w:rPr>
+          <w:b/>
+          <w:bCs/>
+          <w:szCs w:val="22"/>
+        </w:rPr>
+        <w:lastRenderedPageBreak/>
         <w:t>구조 및 역할</w:t>
       </w:r>
     </w:p>
@@ -2121,17 +1849,15 @@
         <w:pStyle w:val="a6"/>
         <w:ind w:left="1320"/>
         <w:rPr>
-          <w:rFonts w:hint="eastAsia"/>
-          <w:b/>
-          <w:bCs/>
-        </w:rPr>
-      </w:pPr>
-      <w:r>
-        <w:rPr>
-          <w:rFonts w:hint="eastAsia"/>
-          <w:szCs w:val="22"/>
-        </w:rPr>
-        <w:lastRenderedPageBreak/>
+          <w:b/>
+          <w:bCs/>
+        </w:rPr>
+      </w:pPr>
+      <w:r>
+        <w:rPr>
+          <w:rFonts w:hint="eastAsia"/>
+          <w:szCs w:val="22"/>
+        </w:rPr>
         <w:t xml:space="preserve">Selection Tree는 부서별 연봉 순위를 관리하기 위한 Max Winner Tree 구조로 구현되었다. 각 부서(100~800)는 Leaf 노드(run)로 대응되며, 각 run 내부에 </w:t>
       </w:r>
       <w:proofErr w:type="spellStart"/>
@@ -2166,6 +1892,8 @@
       <w:r>
         <w:rPr>
           <w:rFonts w:hint="eastAsia"/>
+          <w:b/>
+          <w:bCs/>
           <w:szCs w:val="22"/>
         </w:rPr>
         <w:t>삽입 (Insert)</w:t>
@@ -2196,12 +1924,16 @@
           <w:numId w:val="2"/>
         </w:numPr>
         <w:rPr>
+          <w:b/>
+          <w:bCs/>
           <w:color w:val="000000" w:themeColor="text1"/>
         </w:rPr>
       </w:pPr>
       <w:r>
         <w:rPr>
           <w:rFonts w:hint="eastAsia"/>
+          <w:b/>
+          <w:bCs/>
           <w:szCs w:val="22"/>
         </w:rPr>
         <w:t xml:space="preserve">부서 코드 입력 (ADD_ST </w:t>
@@ -2210,6 +1942,8 @@
       <w:r>
         <w:rPr>
           <w:rFonts w:hint="eastAsia"/>
+          <w:b/>
+          <w:bCs/>
           <w:szCs w:val="22"/>
         </w:rPr>
         <w:t>dept_no</w:t>
@@ -2218,6 +1952,8 @@
       <w:r>
         <w:rPr>
           <w:rFonts w:hint="eastAsia"/>
+          <w:b/>
+          <w:bCs/>
           <w:szCs w:val="22"/>
         </w:rPr>
         <w:t xml:space="preserve"> 100)</w:t>
@@ -2260,7 +1996,6 @@
         <w:pStyle w:val="a6"/>
         <w:ind w:left="1760"/>
         <w:rPr>
-          <w:rFonts w:hint="eastAsia"/>
           <w:color w:val="000000" w:themeColor="text1"/>
         </w:rPr>
       </w:pPr>
@@ -2287,6 +2022,8 @@
       <w:r>
         <w:rPr>
           <w:rFonts w:hint="eastAsia"/>
+          <w:b/>
+          <w:bCs/>
           <w:szCs w:val="22"/>
         </w:rPr>
         <w:t xml:space="preserve">이름 입력 (ADD_ST name </w:t>
@@ -2295,6 +2032,8 @@
       <w:r>
         <w:rPr>
           <w:rFonts w:hint="eastAsia"/>
+          <w:b/>
+          <w:bCs/>
           <w:szCs w:val="22"/>
         </w:rPr>
         <w:t>alex</w:t>
@@ -2303,6 +2042,8 @@
       <w:r>
         <w:rPr>
           <w:rFonts w:hint="eastAsia"/>
+          <w:b/>
+          <w:bCs/>
           <w:szCs w:val="22"/>
         </w:rPr>
         <w:t>)</w:t>
@@ -2345,7 +2086,6 @@
         <w:pStyle w:val="a6"/>
         <w:ind w:left="1760"/>
         <w:rPr>
-          <w:rFonts w:hint="eastAsia"/>
           <w:b/>
           <w:bCs/>
         </w:rPr>
@@ -2373,6 +2113,8 @@
       <w:r>
         <w:rPr>
           <w:rFonts w:hint="eastAsia"/>
+          <w:b/>
+          <w:bCs/>
           <w:szCs w:val="22"/>
         </w:rPr>
         <w:t>삭제 (Delete)</w:t>
@@ -2383,7 +2125,6 @@
         <w:pStyle w:val="a6"/>
         <w:ind w:left="1320"/>
         <w:rPr>
-          <w:rFonts w:hint="eastAsia"/>
           <w:b/>
           <w:bCs/>
         </w:rPr>
@@ -2523,6 +2264,8 @@
       <w:r>
         <w:rPr>
           <w:rFonts w:hint="eastAsia"/>
+          <w:b/>
+          <w:bCs/>
           <w:szCs w:val="22"/>
         </w:rPr>
         <w:t>출력 (PRINT_ST)</w:t>
@@ -2533,7 +2276,6 @@
         <w:pStyle w:val="a6"/>
         <w:ind w:left="1320"/>
         <w:rPr>
-          <w:rFonts w:hint="eastAsia"/>
           <w:szCs w:val="22"/>
         </w:rPr>
       </w:pPr>
@@ -2560,6 +2302,8 @@
       <w:r>
         <w:rPr>
           <w:rFonts w:hint="eastAsia"/>
+          <w:b/>
+          <w:bCs/>
           <w:szCs w:val="22"/>
         </w:rPr>
         <w:t>Heap (</w:t>
@@ -2568,6 +2312,8 @@
       <w:r>
         <w:rPr>
           <w:rFonts w:hint="eastAsia"/>
+          <w:b/>
+          <w:bCs/>
           <w:szCs w:val="22"/>
         </w:rPr>
         <w:t>EmployeeHeap</w:t>
@@ -2576,6 +2322,8 @@
       <w:r>
         <w:rPr>
           <w:rFonts w:hint="eastAsia"/>
+          <w:b/>
+          <w:bCs/>
           <w:szCs w:val="22"/>
         </w:rPr>
         <w:t>)</w:t>
@@ -2596,6 +2344,8 @@
       <w:r>
         <w:rPr>
           <w:rFonts w:hint="eastAsia"/>
+          <w:b/>
+          <w:bCs/>
           <w:szCs w:val="22"/>
         </w:rPr>
         <w:t>구조 및 역할</w:t>
@@ -2606,17 +2356,16 @@
         <w:pStyle w:val="a6"/>
         <w:ind w:left="1320"/>
         <w:rPr>
-          <w:rFonts w:hint="eastAsia"/>
-          <w:b/>
-          <w:bCs/>
-        </w:rPr>
-      </w:pPr>
-      <w:r>
-        <w:rPr>
-          <w:rFonts w:hint="eastAsia"/>
-          <w:szCs w:val="22"/>
-        </w:rPr>
-        <w:t>각 부서별 run은 내부적으로 Max Heap 구조를 사용하여 직원의 연봉을 기준으로 정렬한다. 배열 기반으로 구현되며, index 1을 루트로 하여 자식 노</w:t>
+          <w:b/>
+          <w:bCs/>
+        </w:rPr>
+      </w:pPr>
+      <w:r>
+        <w:rPr>
+          <w:rFonts w:hint="eastAsia"/>
+          <w:szCs w:val="22"/>
+        </w:rPr>
+        <w:t>각 부서별 run은 내부적으로 Max Heap 구조를 사용하여 직원의 연봉을 기</w:t>
       </w:r>
       <w:r>
         <w:rPr>
@@ -2624,7 +2373,7 @@
           <w:szCs w:val="22"/>
         </w:rPr>
         <w:lastRenderedPageBreak/>
-        <w:t>드는 2*</w:t>
+        <w:t>준으로 정렬한다. 배열 기반으로 구현되며, index 1을 루트로 하여 자식 노드는 2*</w:t>
       </w:r>
       <w:proofErr w:type="spellStart"/>
       <w:r>
@@ -2674,6 +2423,8 @@
       <w:r>
         <w:rPr>
           <w:rFonts w:hint="eastAsia"/>
+          <w:b/>
+          <w:bCs/>
           <w:szCs w:val="22"/>
         </w:rPr>
         <w:t>삽입 (Insert)</w:t>
@@ -2744,7 +2495,6 @@
         <w:pStyle w:val="a6"/>
         <w:ind w:left="1760"/>
         <w:rPr>
-          <w:rFonts w:hint="eastAsia"/>
           <w:b/>
           <w:bCs/>
         </w:rPr>
@@ -2788,6 +2538,8 @@
       <w:r>
         <w:rPr>
           <w:rFonts w:hint="eastAsia"/>
+          <w:b/>
+          <w:bCs/>
           <w:szCs w:val="22"/>
         </w:rPr>
         <w:t>삭제 (Delete)</w:t>
@@ -2858,7 +2610,6 @@
         <w:pStyle w:val="a6"/>
         <w:ind w:left="1760"/>
         <w:rPr>
-          <w:rFonts w:hint="eastAsia"/>
           <w:b/>
           <w:bCs/>
         </w:rPr>
@@ -2902,6 +2653,8 @@
       <w:r>
         <w:rPr>
           <w:rFonts w:hint="eastAsia"/>
+          <w:b/>
+          <w:bCs/>
           <w:szCs w:val="22"/>
         </w:rPr>
         <w:t>정렬의 유지</w:t>
@@ -2912,7 +2665,6 @@
         <w:pStyle w:val="a6"/>
         <w:ind w:left="1320"/>
         <w:rPr>
-          <w:rFonts w:hint="eastAsia"/>
           <w:b/>
           <w:bCs/>
         </w:rPr>
@@ -2965,12 +2717,30 @@
       <w:pPr>
         <w:pStyle w:val="a6"/>
         <w:ind w:left="360"/>
+        <w:rPr>
+          <w:rFonts w:hint="eastAsia"/>
+        </w:rPr>
       </w:pPr>
       <w:r>
         <w:rPr>
           <w:rFonts w:hint="eastAsia"/>
         </w:rPr>
         <w:t>다음은 실제 실행 후 생성된 log.txt의 주요 내용과 각 명령어의 동작을 분석한 결과이다. 모든 명령어는 지정된 출력 포맷에 따라 정상적으로 기록되었으며, 프로그램은 요구된 기능을 순차적으로 수행하였다.</w:t>
+      </w:r>
+      <w:r>
+        <w:rPr>
+          <w:rFonts w:hint="eastAsia"/>
+        </w:rPr>
+        <w:t xml:space="preserve"> 아래는 실행한 command와 </w:t>
+      </w:r>
+      <w:r>
+        <w:t>그</w:t>
+      </w:r>
+      <w:r>
+        <w:rPr>
+          <w:rFonts w:hint="eastAsia"/>
+        </w:rPr>
+        <w:t>에 따른 실행 결과 log.txt이다.</w:t>
       </w:r>
     </w:p>
     <w:tbl>
@@ -2989,24 +2759,38 @@
           <w:tcPr>
             <w:tcW w:w="8656" w:type="dxa"/>
             <w:gridSpan w:val="2"/>
+            <w:shd w:val="clear" w:color="auto" w:fill="D9D9D9" w:themeFill="background1" w:themeFillShade="D9"/>
           </w:tcPr>
           <w:p>
             <w:pPr>
               <w:pStyle w:val="a6"/>
               <w:ind w:left="0"/>
               <w:rPr>
-                <w:rFonts w:hint="eastAsia"/>
+                <w:b/>
+                <w:bCs/>
               </w:rPr>
             </w:pPr>
             <w:r>
               <w:rPr>
                 <w:rFonts w:hint="eastAsia"/>
+                <w:b/>
+                <w:bCs/>
               </w:rPr>
               <w:t>LOAD</w:t>
             </w:r>
             <w:r>
               <w:rPr>
                 <w:rFonts w:hint="eastAsia"/>
+                <w:b/>
+                <w:bCs/>
+              </w:rPr>
+              <w:t xml:space="preserve"> -</w:t>
+            </w:r>
+            <w:r>
+              <w:rPr>
+                <w:rFonts w:hint="eastAsia"/>
+                <w:b/>
+                <w:bCs/>
               </w:rPr>
               <w:t xml:space="preserve"> employee.txt 로드</w:t>
             </w:r>
@@ -3025,11 +2809,11 @@
             <w:pPr>
               <w:pStyle w:val="a6"/>
               <w:ind w:left="0"/>
-              <w:rPr>
-                <w:rFonts w:hint="eastAsia"/>
-              </w:rPr>
             </w:pPr>
             <w:r>
+              <w:rPr>
+                <w:noProof/>
+              </w:rPr>
               <w:drawing>
                 <wp:inline distT="0" distB="0" distL="0" distR="0" wp14:anchorId="79D6DC16" wp14:editId="42C62922">
                   <wp:extent cx="2105319" cy="638264"/>
@@ -3076,39 +2860,74 @@
             <w:pPr>
               <w:pStyle w:val="a6"/>
               <w:ind w:left="0"/>
+              <w:rPr>
+                <w:rFonts w:hint="eastAsia"/>
+              </w:rPr>
             </w:pPr>
             <w:r>
-              <w:rPr>
-                <w:rFonts w:hint="eastAsia"/>
-              </w:rPr>
-              <w:t xml:space="preserve">프로그램 시작 후 LOAD 명령어가 실행되어 employee.txt 파일의 데이터를 </w:t>
+              <w:drawing>
+                <wp:inline distT="0" distB="0" distL="0" distR="0" wp14:anchorId="6C19EABA" wp14:editId="394ECE97">
+                  <wp:extent cx="2590374" cy="213360"/>
+                  <wp:effectExtent l="0" t="0" r="635" b="0"/>
+                  <wp:docPr id="1015784052" name="그림 1"/>
+                  <wp:cNvGraphicFramePr>
+                    <a:graphicFrameLocks xmlns:a="http://schemas.openxmlformats.org/drawingml/2006/main" noChangeAspect="1"/>
+                  </wp:cNvGraphicFramePr>
+                  <a:graphic xmlns:a="http://schemas.openxmlformats.org/drawingml/2006/main">
+                    <a:graphicData uri="http://schemas.openxmlformats.org/drawingml/2006/picture">
+                      <pic:pic xmlns:pic="http://schemas.openxmlformats.org/drawingml/2006/picture">
+                        <pic:nvPicPr>
+                          <pic:cNvPr id="1015784052" name=""/>
+                          <pic:cNvPicPr/>
+                        </pic:nvPicPr>
+                        <pic:blipFill rotWithShape="1">
+                          <a:blip r:embed="rId9"/>
+                          <a:srcRect b="92993"/>
+                          <a:stretch>
+                            <a:fillRect/>
+                          </a:stretch>
+                        </pic:blipFill>
+                        <pic:spPr bwMode="auto">
+                          <a:xfrm>
+                            <a:off x="0" y="0"/>
+                            <a:ext cx="2610357" cy="215006"/>
+                          </a:xfrm>
+                          <a:prstGeom prst="rect">
+                            <a:avLst/>
+                          </a:prstGeom>
+                          <a:ln>
+                            <a:noFill/>
+                          </a:ln>
+                          <a:extLst>
+                            <a:ext uri="{53640926-AAD7-44D8-BBD7-CCE9431645EC}">
+                              <a14:shadowObscured xmlns:a14="http://schemas.microsoft.com/office/drawing/2010/main"/>
+                            </a:ext>
+                          </a:extLst>
+                        </pic:spPr>
+                      </pic:pic>
+                    </a:graphicData>
+                  </a:graphic>
+                </wp:inline>
+              </w:drawing>
+            </w:r>
+            <w:r>
+              <w:rPr>
+                <w:rFonts w:hint="eastAsia"/>
+              </w:rPr>
+              <w:t xml:space="preserve">총 7명의 직원 데이터가 </w:t>
             </w:r>
             <w:proofErr w:type="spellStart"/>
             <w:r>
               <w:rPr>
                 <w:rFonts w:hint="eastAsia"/>
               </w:rPr>
-              <w:t>읽어들였다</w:t>
+              <w:t>EmployeeData</w:t>
             </w:r>
             <w:proofErr w:type="spellEnd"/>
             <w:r>
               <w:rPr>
                 <w:rFonts w:hint="eastAsia"/>
               </w:rPr>
-              <w:t xml:space="preserve">. 총 7명의 직원 데이터가 </w:t>
-            </w:r>
-            <w:proofErr w:type="spellStart"/>
-            <w:r>
-              <w:rPr>
-                <w:rFonts w:hint="eastAsia"/>
-              </w:rPr>
-              <w:t>EmployeeData</w:t>
-            </w:r>
-            <w:proofErr w:type="spellEnd"/>
-            <w:r>
-              <w:rPr>
-                <w:rFonts w:hint="eastAsia"/>
-              </w:rPr>
               <w:t xml:space="preserve"> 객체로 생성되어 B+ Tree에 삽입되었다. Tree가 비어 있는 상태에서만 LOAD가 가능하므로, 정상 로딩 시 </w:t>
             </w:r>
             <w:r>
@@ -3128,21 +2947,6 @@
                 <w:rFonts w:hint="eastAsia"/>
               </w:rPr>
               <w:t xml:space="preserve"> 메시지를 출력한다.</w:t>
-            </w:r>
-          </w:p>
-          <w:p>
-            <w:pPr>
-              <w:pStyle w:val="a6"/>
-              <w:ind w:left="0"/>
-              <w:rPr>
-                <w:rFonts w:hint="eastAsia"/>
-              </w:rPr>
-            </w:pPr>
-            <w:r>
-              <w:rPr>
-                <w:rFonts w:hint="eastAsia"/>
-              </w:rPr>
-              <w:t>이 시점에서 B+ Tree 내부에서는 이름 기준으로 정렬된 7명의 직원이 저장되었다.</w:t>
             </w:r>
           </w:p>
         </w:tc>
@@ -3152,24 +2956,38 @@
           <w:tcPr>
             <w:tcW w:w="8656" w:type="dxa"/>
             <w:gridSpan w:val="2"/>
+            <w:shd w:val="clear" w:color="auto" w:fill="D9D9D9" w:themeFill="background1" w:themeFillShade="D9"/>
           </w:tcPr>
           <w:p>
             <w:pPr>
               <w:pStyle w:val="a6"/>
               <w:ind w:left="0"/>
               <w:rPr>
-                <w:rFonts w:hint="eastAsia"/>
+                <w:b/>
+                <w:bCs/>
               </w:rPr>
             </w:pPr>
             <w:r>
               <w:rPr>
                 <w:rFonts w:hint="eastAsia"/>
+                <w:b/>
+                <w:bCs/>
               </w:rPr>
               <w:t>ADD_BP</w:t>
             </w:r>
             <w:r>
               <w:rPr>
                 <w:rFonts w:hint="eastAsia"/>
+                <w:b/>
+                <w:bCs/>
+              </w:rPr>
+              <w:t xml:space="preserve"> -</w:t>
+            </w:r>
+            <w:r>
+              <w:rPr>
+                <w:rFonts w:hint="eastAsia"/>
+                <w:b/>
+                <w:bCs/>
               </w:rPr>
               <w:t xml:space="preserve"> 신규 직원 4명 추가</w:t>
             </w:r>
@@ -3185,11 +3003,11 @@
             <w:pPr>
               <w:pStyle w:val="a6"/>
               <w:ind w:left="0"/>
-              <w:rPr>
-                <w:rFonts w:hint="eastAsia"/>
-              </w:rPr>
             </w:pPr>
             <w:r>
+              <w:rPr>
+                <w:noProof/>
+              </w:rPr>
               <w:lastRenderedPageBreak/>
               <w:drawing>
                 <wp:inline distT="0" distB="0" distL="0" distR="0" wp14:anchorId="46A8DE74" wp14:editId="576AD6D0">
@@ -3207,7 +3025,7 @@
                           <pic:cNvPicPr/>
                         </pic:nvPicPr>
                         <pic:blipFill>
-                          <a:blip r:embed="rId9"/>
+                          <a:blip r:embed="rId10"/>
                           <a:stretch>
                             <a:fillRect/>
                           </a:stretch>
@@ -3239,6 +3057,52 @@
               <w:ind w:left="0"/>
             </w:pPr>
             <w:r>
+              <w:drawing>
+                <wp:inline distT="0" distB="0" distL="0" distR="0" wp14:anchorId="0DF786AF" wp14:editId="6BF6A95C">
+                  <wp:extent cx="2590165" cy="769620"/>
+                  <wp:effectExtent l="0" t="0" r="635" b="0"/>
+                  <wp:docPr id="444446396" name="그림 1"/>
+                  <wp:cNvGraphicFramePr>
+                    <a:graphicFrameLocks xmlns:a="http://schemas.openxmlformats.org/drawingml/2006/main" noChangeAspect="1"/>
+                  </wp:cNvGraphicFramePr>
+                  <a:graphic xmlns:a="http://schemas.openxmlformats.org/drawingml/2006/main">
+                    <a:graphicData uri="http://schemas.openxmlformats.org/drawingml/2006/picture">
+                      <pic:pic xmlns:pic="http://schemas.openxmlformats.org/drawingml/2006/picture">
+                        <pic:nvPicPr>
+                          <pic:cNvPr id="1015784052" name=""/>
+                          <pic:cNvPicPr/>
+                        </pic:nvPicPr>
+                        <pic:blipFill rotWithShape="1">
+                          <a:blip r:embed="rId9"/>
+                          <a:srcRect t="6507" b="68214"/>
+                          <a:stretch>
+                            <a:fillRect/>
+                          </a:stretch>
+                        </pic:blipFill>
+                        <pic:spPr bwMode="auto">
+                          <a:xfrm>
+                            <a:off x="0" y="0"/>
+                            <a:ext cx="2610357" cy="775620"/>
+                          </a:xfrm>
+                          <a:prstGeom prst="rect">
+                            <a:avLst/>
+                          </a:prstGeom>
+                          <a:ln>
+                            <a:noFill/>
+                          </a:ln>
+                          <a:extLst>
+                            <a:ext uri="{53640926-AAD7-44D8-BBD7-CCE9431645EC}">
+                              <a14:shadowObscured xmlns:a14="http://schemas.microsoft.com/office/drawing/2010/main"/>
+                            </a:ext>
+                          </a:extLst>
+                        </pic:spPr>
+                      </pic:pic>
+                    </a:graphicData>
+                  </a:graphic>
+                </wp:inline>
+              </w:drawing>
+            </w:r>
+            <w:r>
               <w:rPr>
                 <w:rFonts w:hint="eastAsia"/>
               </w:rPr>
@@ -3272,9 +3136,14 @@
               </w:rPr>
               <w:t xml:space="preserve">, </w:t>
             </w:r>
-            <w:r>
-              <w:t>교무</w:t>
-            </w:r>
+            <w:proofErr w:type="spellStart"/>
+            <w:r>
+              <w:rPr>
+                <w:rFonts w:hint="eastAsia"/>
+              </w:rPr>
+              <w:t>ryan</w:t>
+            </w:r>
+            <w:proofErr w:type="spellEnd"/>
             <w:r>
               <w:rPr>
                 <w:rFonts w:hint="eastAsia"/>
@@ -3286,9 +3155,6 @@
             <w:pPr>
               <w:pStyle w:val="a6"/>
               <w:ind w:left="0"/>
-              <w:rPr>
-                <w:rFonts w:hint="eastAsia"/>
-              </w:rPr>
             </w:pPr>
             <w:r>
               <w:rPr>
@@ -3318,26 +3184,48 @@
           <w:tcPr>
             <w:tcW w:w="8656" w:type="dxa"/>
             <w:gridSpan w:val="2"/>
+            <w:shd w:val="clear" w:color="auto" w:fill="D9D9D9" w:themeFill="background1" w:themeFillShade="D9"/>
           </w:tcPr>
           <w:p>
             <w:pPr>
               <w:pStyle w:val="a6"/>
               <w:ind w:left="0"/>
               <w:rPr>
-                <w:rFonts w:hint="eastAsia"/>
+                <w:b/>
+                <w:bCs/>
               </w:rPr>
             </w:pPr>
             <w:r>
               <w:rPr>
                 <w:rFonts w:hint="eastAsia"/>
+                <w:b/>
+                <w:bCs/>
               </w:rPr>
               <w:t>SEARCH_BP</w:t>
             </w:r>
             <w:r>
               <w:rPr>
                 <w:rFonts w:hint="eastAsia"/>
-              </w:rPr>
-              <w:t xml:space="preserve"> 단일/범위 검색</w:t>
+                <w:b/>
+                <w:bCs/>
+              </w:rPr>
+              <w:t xml:space="preserve"> </w:t>
+            </w:r>
+            <w:r>
+              <w:rPr>
+                <w:rFonts w:hint="eastAsia"/>
+                <w:b/>
+                <w:bCs/>
+              </w:rPr>
+              <w:t xml:space="preserve">- </w:t>
+            </w:r>
+            <w:r>
+              <w:rPr>
+                <w:rFonts w:hint="eastAsia"/>
+                <w:b/>
+                <w:bCs/>
+              </w:rPr>
+              <w:t>단일/범위 검색</w:t>
             </w:r>
           </w:p>
         </w:tc>
@@ -3351,16 +3239,13 @@
             <w:pPr>
               <w:pStyle w:val="a6"/>
               <w:ind w:left="0"/>
-              <w:rPr>
-                <w:rFonts w:hint="eastAsia"/>
-              </w:rPr>
             </w:pPr>
             <w:r>
               <w:drawing>
-                <wp:inline distT="0" distB="0" distL="0" distR="0" wp14:anchorId="2297AE9C" wp14:editId="30126114">
-                  <wp:extent cx="2600688" cy="1914792"/>
-                  <wp:effectExtent l="0" t="0" r="9525" b="9525"/>
-                  <wp:docPr id="1992000978" name="그림 1"/>
+                <wp:inline distT="0" distB="0" distL="0" distR="0" wp14:anchorId="3361AFD0" wp14:editId="45A27BEE">
+                  <wp:extent cx="2591162" cy="1867161"/>
+                  <wp:effectExtent l="0" t="0" r="0" b="0"/>
+                  <wp:docPr id="1111296528" name="그림 1"/>
                   <wp:cNvGraphicFramePr>
                     <a:graphicFrameLocks xmlns:a="http://schemas.openxmlformats.org/drawingml/2006/main" noChangeAspect="1"/>
                   </wp:cNvGraphicFramePr>
@@ -3368,11 +3253,11 @@
                     <a:graphicData uri="http://schemas.openxmlformats.org/drawingml/2006/picture">
                       <pic:pic xmlns:pic="http://schemas.openxmlformats.org/drawingml/2006/picture">
                         <pic:nvPicPr>
-                          <pic:cNvPr id="1992000978" name=""/>
+                          <pic:cNvPr id="1111296528" name=""/>
                           <pic:cNvPicPr/>
                         </pic:nvPicPr>
                         <pic:blipFill>
-                          <a:blip r:embed="rId10"/>
+                          <a:blip r:embed="rId11"/>
                           <a:stretch>
                             <a:fillRect/>
                           </a:stretch>
@@ -3380,7 +3265,7 @@
                         <pic:spPr>
                           <a:xfrm>
                             <a:off x="0" y="0"/>
-                            <a:ext cx="2600688" cy="1914792"/>
+                            <a:ext cx="2591162" cy="1867161"/>
                           </a:xfrm>
                           <a:prstGeom prst="rect">
                             <a:avLst/>
@@ -3400,6 +3285,52 @@
           </w:tcPr>
           <w:p>
             <w:r>
+              <w:drawing>
+                <wp:inline distT="0" distB="0" distL="0" distR="0" wp14:anchorId="1F70C1C0" wp14:editId="43C5A8CF">
+                  <wp:extent cx="2590165" cy="388620"/>
+                  <wp:effectExtent l="0" t="0" r="635" b="0"/>
+                  <wp:docPr id="1889793454" name="그림 1"/>
+                  <wp:cNvGraphicFramePr>
+                    <a:graphicFrameLocks xmlns:a="http://schemas.openxmlformats.org/drawingml/2006/main" noChangeAspect="1"/>
+                  </wp:cNvGraphicFramePr>
+                  <a:graphic xmlns:a="http://schemas.openxmlformats.org/drawingml/2006/main">
+                    <a:graphicData uri="http://schemas.openxmlformats.org/drawingml/2006/picture">
+                      <pic:pic xmlns:pic="http://schemas.openxmlformats.org/drawingml/2006/picture">
+                        <pic:nvPicPr>
+                          <pic:cNvPr id="1015784052" name=""/>
+                          <pic:cNvPicPr/>
+                        </pic:nvPicPr>
+                        <pic:blipFill rotWithShape="1">
+                          <a:blip r:embed="rId9"/>
+                          <a:srcRect t="31032" b="56204"/>
+                          <a:stretch>
+                            <a:fillRect/>
+                          </a:stretch>
+                        </pic:blipFill>
+                        <pic:spPr bwMode="auto">
+                          <a:xfrm>
+                            <a:off x="0" y="0"/>
+                            <a:ext cx="2610357" cy="391650"/>
+                          </a:xfrm>
+                          <a:prstGeom prst="rect">
+                            <a:avLst/>
+                          </a:prstGeom>
+                          <a:ln>
+                            <a:noFill/>
+                          </a:ln>
+                          <a:extLst>
+                            <a:ext uri="{53640926-AAD7-44D8-BBD7-CCE9431645EC}">
+                              <a14:shadowObscured xmlns:a14="http://schemas.microsoft.com/office/drawing/2010/main"/>
+                            </a:ext>
+                          </a:extLst>
+                        </pic:spPr>
+                      </pic:pic>
+                    </a:graphicData>
+                  </a:graphic>
+                </wp:inline>
+              </w:drawing>
+            </w:r>
+            <w:r>
               <w:rPr>
                 <w:rFonts w:hint="eastAsia"/>
               </w:rPr>
@@ -3443,16 +3374,11 @@
             </w:r>
           </w:p>
           <w:p>
-            <w:pPr>
-              <w:rPr>
-                <w:rFonts w:hint="eastAsia"/>
-              </w:rPr>
-            </w:pPr>
-            <w:r>
-              <w:rPr>
-                <w:rFonts w:hint="eastAsia"/>
-              </w:rPr>
-              <w:t>탐색 결과는 올바르게 한 명의 직원 정보만 출력되었다.</w:t>
+            <w:r>
+              <w:rPr>
+                <w:rFonts w:hint="eastAsia"/>
+              </w:rPr>
+              <w:t>2. 범위 검색</w:t>
             </w:r>
           </w:p>
           <w:p>
@@ -3460,38 +3386,72 @@
               <w:rPr>
                 <w:rFonts w:hint="eastAsia"/>
               </w:rPr>
-              <w:t>2. 범위 검색</w:t>
-            </w:r>
-          </w:p>
-          <w:p>
-            <w:pPr>
-              <w:rPr>
-                <w:rFonts w:hint="eastAsia"/>
-              </w:rPr>
-            </w:pPr>
-            <w:r>
-              <w:rPr>
-                <w:rFonts w:hint="eastAsia"/>
-              </w:rPr>
-              <w:t xml:space="preserve"> SEARCH_BP c g 명령은 이름이 c 이상 g 이하인 모든 직원을 범위 검색한다. 출력 결과 </w:t>
-            </w:r>
-            <w:r>
-              <w:t>Cristiano</w:t>
-            </w:r>
-            <w:r>
-              <w:rPr>
-                <w:rFonts w:hint="eastAsia"/>
-              </w:rPr>
-              <w:t xml:space="preserve">, eric, </w:t>
+              <w:t xml:space="preserve"> SEARCH_BP </w:t>
+            </w:r>
+            <w:r>
+              <w:rPr>
+                <w:rFonts w:hint="eastAsia"/>
+              </w:rPr>
+              <w:t>a c</w:t>
+            </w:r>
+            <w:r>
+              <w:rPr>
+                <w:rFonts w:hint="eastAsia"/>
+              </w:rPr>
+              <w:t xml:space="preserve"> 명령은 이름이 </w:t>
+            </w:r>
+            <w:r>
+              <w:rPr>
+                <w:rFonts w:hint="eastAsia"/>
+              </w:rPr>
+              <w:t>a</w:t>
+            </w:r>
+            <w:r>
+              <w:rPr>
+                <w:rFonts w:hint="eastAsia"/>
+              </w:rPr>
+              <w:t xml:space="preserve"> 이상 </w:t>
+            </w:r>
+            <w:r>
+              <w:rPr>
+                <w:rFonts w:hint="eastAsia"/>
+              </w:rPr>
+              <w:t>c</w:t>
+            </w:r>
+            <w:r>
+              <w:rPr>
+                <w:rFonts w:hint="eastAsia"/>
+              </w:rPr>
+              <w:t xml:space="preserve"> 이하인 모든 직원을 범위 검색한다. 출력 결과 </w:t>
             </w:r>
             <w:proofErr w:type="spellStart"/>
             <w:r>
               <w:rPr>
                 <w:rFonts w:hint="eastAsia"/>
               </w:rPr>
-              <w:t>florian</w:t>
+              <w:t>alex</w:t>
             </w:r>
             <w:proofErr w:type="spellEnd"/>
+            <w:r>
+              <w:rPr>
+                <w:rFonts w:hint="eastAsia"/>
+              </w:rPr>
+              <w:t xml:space="preserve">, </w:t>
+            </w:r>
+            <w:proofErr w:type="spellStart"/>
+            <w:r>
+              <w:rPr>
+                <w:rFonts w:hint="eastAsia"/>
+              </w:rPr>
+              <w:t>alice</w:t>
+            </w:r>
+            <w:proofErr w:type="spellEnd"/>
+            <w:r>
+              <w:rPr>
+                <w:rFonts w:hint="eastAsia"/>
+              </w:rPr>
+              <w:t>, bob</w:t>
+            </w:r>
             <w:r>
               <w:rPr>
                 <w:rFonts w:hint="eastAsia"/>
@@ -3520,26 +3480,48 @@
           <w:tcPr>
             <w:tcW w:w="8656" w:type="dxa"/>
             <w:gridSpan w:val="2"/>
+            <w:shd w:val="clear" w:color="auto" w:fill="D9D9D9" w:themeFill="background1" w:themeFillShade="D9"/>
           </w:tcPr>
           <w:p>
             <w:pPr>
               <w:pStyle w:val="a6"/>
               <w:ind w:left="0"/>
               <w:rPr>
-                <w:rFonts w:hint="eastAsia"/>
+                <w:b/>
+                <w:bCs/>
               </w:rPr>
             </w:pPr>
             <w:r>
               <w:rPr>
                 <w:rFonts w:hint="eastAsia"/>
+                <w:b/>
+                <w:bCs/>
               </w:rPr>
               <w:t>PRINT_BP</w:t>
             </w:r>
             <w:r>
               <w:rPr>
                 <w:rFonts w:hint="eastAsia"/>
-              </w:rPr>
-              <w:t xml:space="preserve"> 이름 오름차순 전체 출력</w:t>
+                <w:b/>
+                <w:bCs/>
+              </w:rPr>
+              <w:t xml:space="preserve"> </w:t>
+            </w:r>
+            <w:r>
+              <w:rPr>
+                <w:rFonts w:hint="eastAsia"/>
+                <w:b/>
+                <w:bCs/>
+              </w:rPr>
+              <w:t xml:space="preserve">- </w:t>
+            </w:r>
+            <w:r>
+              <w:rPr>
+                <w:rFonts w:hint="eastAsia"/>
+                <w:b/>
+                <w:bCs/>
+              </w:rPr>
+              <w:t>이름 오름차순 전체 출력</w:t>
             </w:r>
           </w:p>
         </w:tc>
@@ -3553,11 +3535,11 @@
             <w:pPr>
               <w:pStyle w:val="a6"/>
               <w:ind w:left="0"/>
-              <w:rPr>
-                <w:rFonts w:hint="eastAsia"/>
-              </w:rPr>
             </w:pPr>
             <w:r>
+              <w:rPr>
+                <w:noProof/>
+              </w:rPr>
               <w:lastRenderedPageBreak/>
               <w:drawing>
                 <wp:inline distT="0" distB="0" distL="0" distR="0" wp14:anchorId="32BC1F86" wp14:editId="789D741A">
@@ -3575,7 +3557,7 @@
                           <pic:cNvPicPr/>
                         </pic:nvPicPr>
                         <pic:blipFill>
-                          <a:blip r:embed="rId11"/>
+                          <a:blip r:embed="rId12"/>
                           <a:stretch>
                             <a:fillRect/>
                           </a:stretch>
@@ -3605,10 +3587,53 @@
             <w:pPr>
               <w:pStyle w:val="a6"/>
               <w:ind w:left="0"/>
-              <w:rPr>
-                <w:rFonts w:hint="eastAsia"/>
-              </w:rPr>
             </w:pPr>
+            <w:r>
+              <w:drawing>
+                <wp:inline distT="0" distB="0" distL="0" distR="0" wp14:anchorId="51D6C997" wp14:editId="38009460">
+                  <wp:extent cx="2590165" cy="213360"/>
+                  <wp:effectExtent l="0" t="0" r="635" b="0"/>
+                  <wp:docPr id="1928750363" name="그림 1"/>
+                  <wp:cNvGraphicFramePr>
+                    <a:graphicFrameLocks xmlns:a="http://schemas.openxmlformats.org/drawingml/2006/main" noChangeAspect="1"/>
+                  </wp:cNvGraphicFramePr>
+                  <a:graphic xmlns:a="http://schemas.openxmlformats.org/drawingml/2006/main">
+                    <a:graphicData uri="http://schemas.openxmlformats.org/drawingml/2006/picture">
+                      <pic:pic xmlns:pic="http://schemas.openxmlformats.org/drawingml/2006/picture">
+                        <pic:nvPicPr>
+                          <pic:cNvPr id="1015784052" name=""/>
+                          <pic:cNvPicPr/>
+                        </pic:nvPicPr>
+                        <pic:blipFill rotWithShape="1">
+                          <a:blip r:embed="rId9"/>
+                          <a:srcRect t="43546" b="49446"/>
+                          <a:stretch>
+                            <a:fillRect/>
+                          </a:stretch>
+                        </pic:blipFill>
+                        <pic:spPr bwMode="auto">
+                          <a:xfrm>
+                            <a:off x="0" y="0"/>
+                            <a:ext cx="2590800" cy="213412"/>
+                          </a:xfrm>
+                          <a:prstGeom prst="rect">
+                            <a:avLst/>
+                          </a:prstGeom>
+                          <a:ln>
+                            <a:noFill/>
+                          </a:ln>
+                          <a:extLst>
+                            <a:ext uri="{53640926-AAD7-44D8-BBD7-CCE9431645EC}">
+                              <a14:shadowObscured xmlns:a14="http://schemas.microsoft.com/office/drawing/2010/main"/>
+                            </a:ext>
+                          </a:extLst>
+                        </pic:spPr>
+                      </pic:pic>
+                    </a:graphicData>
+                  </a:graphic>
+                </wp:inline>
+              </w:drawing>
+            </w:r>
             <w:r>
               <w:rPr>
                 <w:rFonts w:hint="eastAsia"/>
@@ -3637,26 +3662,48 @@
           <w:tcPr>
             <w:tcW w:w="8656" w:type="dxa"/>
             <w:gridSpan w:val="2"/>
+            <w:shd w:val="clear" w:color="auto" w:fill="D9D9D9" w:themeFill="background1" w:themeFillShade="D9"/>
           </w:tcPr>
           <w:p>
             <w:pPr>
               <w:pStyle w:val="a6"/>
               <w:ind w:left="0"/>
               <w:rPr>
-                <w:rFonts w:hint="eastAsia"/>
+                <w:b/>
+                <w:bCs/>
               </w:rPr>
             </w:pPr>
             <w:r>
               <w:rPr>
                 <w:rFonts w:hint="eastAsia"/>
+                <w:b/>
+                <w:bCs/>
               </w:rPr>
               <w:t>ADD_ST</w:t>
             </w:r>
             <w:r>
               <w:rPr>
                 <w:rFonts w:hint="eastAsia"/>
-              </w:rPr>
-              <w:t xml:space="preserve"> 부서 및 이름 삽입</w:t>
+                <w:b/>
+                <w:bCs/>
+              </w:rPr>
+              <w:t xml:space="preserve"> </w:t>
+            </w:r>
+            <w:r>
+              <w:rPr>
+                <w:rFonts w:hint="eastAsia"/>
+                <w:b/>
+                <w:bCs/>
+              </w:rPr>
+              <w:t xml:space="preserve">- </w:t>
+            </w:r>
+            <w:r>
+              <w:rPr>
+                <w:rFonts w:hint="eastAsia"/>
+                <w:b/>
+                <w:bCs/>
+              </w:rPr>
+              <w:t>부서 및 이름 삽입</w:t>
             </w:r>
           </w:p>
         </w:tc>
@@ -3670,11 +3717,11 @@
             <w:pPr>
               <w:pStyle w:val="a6"/>
               <w:ind w:left="0"/>
-              <w:rPr>
-                <w:rFonts w:hint="eastAsia"/>
-              </w:rPr>
             </w:pPr>
             <w:r>
+              <w:rPr>
+                <w:noProof/>
+              </w:rPr>
               <w:drawing>
                 <wp:inline distT="0" distB="0" distL="0" distR="0" wp14:anchorId="6B96CA40" wp14:editId="12D9F735">
                   <wp:extent cx="2343477" cy="2867425"/>
@@ -3691,7 +3738,7 @@
                           <pic:cNvPicPr/>
                         </pic:nvPicPr>
                         <pic:blipFill>
-                          <a:blip r:embed="rId12"/>
+                          <a:blip r:embed="rId13"/>
                           <a:stretch>
                             <a:fillRect/>
                           </a:stretch>
@@ -3723,6 +3770,52 @@
               <w:ind w:left="0"/>
             </w:pPr>
             <w:r>
+              <w:drawing>
+                <wp:inline distT="0" distB="0" distL="0" distR="0" wp14:anchorId="446C29FC" wp14:editId="04936F82">
+                  <wp:extent cx="2590165" cy="777055"/>
+                  <wp:effectExtent l="0" t="0" r="635" b="4445"/>
+                  <wp:docPr id="202709985" name="그림 1"/>
+                  <wp:cNvGraphicFramePr>
+                    <a:graphicFrameLocks xmlns:a="http://schemas.openxmlformats.org/drawingml/2006/main" noChangeAspect="1"/>
+                  </wp:cNvGraphicFramePr>
+                  <a:graphic xmlns:a="http://schemas.openxmlformats.org/drawingml/2006/main">
+                    <a:graphicData uri="http://schemas.openxmlformats.org/drawingml/2006/picture">
+                      <pic:pic xmlns:pic="http://schemas.openxmlformats.org/drawingml/2006/picture">
+                        <pic:nvPicPr>
+                          <pic:cNvPr id="1015784052" name=""/>
+                          <pic:cNvPicPr/>
+                        </pic:nvPicPr>
+                        <pic:blipFill rotWithShape="1">
+                          <a:blip r:embed="rId9"/>
+                          <a:srcRect t="49806" b="24672"/>
+                          <a:stretch>
+                            <a:fillRect/>
+                          </a:stretch>
+                        </pic:blipFill>
+                        <pic:spPr bwMode="auto">
+                          <a:xfrm>
+                            <a:off x="0" y="0"/>
+                            <a:ext cx="2590800" cy="777246"/>
+                          </a:xfrm>
+                          <a:prstGeom prst="rect">
+                            <a:avLst/>
+                          </a:prstGeom>
+                          <a:ln>
+                            <a:noFill/>
+                          </a:ln>
+                          <a:extLst>
+                            <a:ext uri="{53640926-AAD7-44D8-BBD7-CCE9431645EC}">
+                              <a14:shadowObscured xmlns:a14="http://schemas.microsoft.com/office/drawing/2010/main"/>
+                            </a:ext>
+                          </a:extLst>
+                        </pic:spPr>
+                      </pic:pic>
+                    </a:graphicData>
+                  </a:graphic>
+                </wp:inline>
+              </w:drawing>
+            </w:r>
+            <w:r>
               <w:rPr>
                 <w:rFonts w:hint="eastAsia"/>
               </w:rPr>
@@ -3759,9 +3852,6 @@
             <w:pPr>
               <w:pStyle w:val="a6"/>
               <w:ind w:left="800"/>
-              <w:rPr>
-                <w:rFonts w:hint="eastAsia"/>
-              </w:rPr>
             </w:pPr>
             <w:r>
               <w:rPr>
@@ -3860,11 +3950,6 @@
             </w:r>
           </w:p>
           <w:p>
-            <w:pPr>
-              <w:rPr>
-                <w:rFonts w:hint="eastAsia"/>
-              </w:rPr>
-            </w:pPr>
             <w:r>
               <w:rPr>
                 <w:rFonts w:hint="eastAsia"/>
@@ -3897,26 +3982,48 @@
           <w:tcPr>
             <w:tcW w:w="8656" w:type="dxa"/>
             <w:gridSpan w:val="2"/>
+            <w:shd w:val="clear" w:color="auto" w:fill="D9D9D9" w:themeFill="background1" w:themeFillShade="D9"/>
           </w:tcPr>
           <w:p>
             <w:pPr>
               <w:pStyle w:val="a6"/>
               <w:ind w:left="0"/>
               <w:rPr>
-                <w:rFonts w:hint="eastAsia"/>
+                <w:b/>
+                <w:bCs/>
               </w:rPr>
             </w:pPr>
             <w:r>
               <w:rPr>
                 <w:rFonts w:hint="eastAsia"/>
+                <w:b/>
+                <w:bCs/>
               </w:rPr>
               <w:t>PRINT_ST</w:t>
             </w:r>
             <w:r>
               <w:rPr>
                 <w:rFonts w:hint="eastAsia"/>
-              </w:rPr>
-              <w:t xml:space="preserve"> 연봉 내림차순 정렬 출력</w:t>
+                <w:b/>
+                <w:bCs/>
+              </w:rPr>
+              <w:t xml:space="preserve"> </w:t>
+            </w:r>
+            <w:r>
+              <w:rPr>
+                <w:rFonts w:hint="eastAsia"/>
+                <w:b/>
+                <w:bCs/>
+              </w:rPr>
+              <w:t xml:space="preserve">- </w:t>
+            </w:r>
+            <w:r>
+              <w:rPr>
+                <w:rFonts w:hint="eastAsia"/>
+                <w:b/>
+                <w:bCs/>
+              </w:rPr>
+              <w:t>연봉 내림차순 정렬 출력</w:t>
             </w:r>
           </w:p>
         </w:tc>
@@ -3930,11 +4037,12 @@
             <w:pPr>
               <w:pStyle w:val="a6"/>
               <w:ind w:left="0"/>
-              <w:rPr>
-                <w:rFonts w:hint="eastAsia"/>
-              </w:rPr>
             </w:pPr>
             <w:r>
+              <w:rPr>
+                <w:noProof/>
+              </w:rPr>
+              <w:lastRenderedPageBreak/>
               <w:drawing>
                 <wp:inline distT="0" distB="0" distL="0" distR="0" wp14:anchorId="691B455E" wp14:editId="564108DB">
                   <wp:extent cx="2629267" cy="1638529"/>
@@ -3951,7 +4059,7 @@
                           <pic:cNvPicPr/>
                         </pic:nvPicPr>
                         <pic:blipFill>
-                          <a:blip r:embed="rId13"/>
+                          <a:blip r:embed="rId14"/>
                           <a:stretch>
                             <a:fillRect/>
                           </a:stretch>
@@ -3983,6 +4091,52 @@
               <w:ind w:left="0"/>
             </w:pPr>
             <w:r>
+              <w:drawing>
+                <wp:inline distT="0" distB="0" distL="0" distR="0" wp14:anchorId="1F34C891" wp14:editId="46FF292F">
+                  <wp:extent cx="2590165" cy="228398"/>
+                  <wp:effectExtent l="0" t="0" r="635" b="635"/>
+                  <wp:docPr id="1258952249" name="그림 1"/>
+                  <wp:cNvGraphicFramePr>
+                    <a:graphicFrameLocks xmlns:a="http://schemas.openxmlformats.org/drawingml/2006/main" noChangeAspect="1"/>
+                  </wp:cNvGraphicFramePr>
+                  <a:graphic xmlns:a="http://schemas.openxmlformats.org/drawingml/2006/main">
+                    <a:graphicData uri="http://schemas.openxmlformats.org/drawingml/2006/picture">
+                      <pic:pic xmlns:pic="http://schemas.openxmlformats.org/drawingml/2006/picture">
+                        <pic:nvPicPr>
+                          <pic:cNvPr id="1015784052" name=""/>
+                          <pic:cNvPicPr/>
+                        </pic:nvPicPr>
+                        <pic:blipFill rotWithShape="1">
+                          <a:blip r:embed="rId9"/>
+                          <a:srcRect t="74584" b="17914"/>
+                          <a:stretch>
+                            <a:fillRect/>
+                          </a:stretch>
+                        </pic:blipFill>
+                        <pic:spPr bwMode="auto">
+                          <a:xfrm>
+                            <a:off x="0" y="0"/>
+                            <a:ext cx="2590800" cy="228454"/>
+                          </a:xfrm>
+                          <a:prstGeom prst="rect">
+                            <a:avLst/>
+                          </a:prstGeom>
+                          <a:ln>
+                            <a:noFill/>
+                          </a:ln>
+                          <a:extLst>
+                            <a:ext uri="{53640926-AAD7-44D8-BBD7-CCE9431645EC}">
+                              <a14:shadowObscured xmlns:a14="http://schemas.microsoft.com/office/drawing/2010/main"/>
+                            </a:ext>
+                          </a:extLst>
+                        </pic:spPr>
+                      </pic:pic>
+                    </a:graphicData>
+                  </a:graphic>
+                </wp:inline>
+              </w:drawing>
+            </w:r>
+            <w:r>
               <w:rPr>
                 <w:rFonts w:hint="eastAsia"/>
               </w:rPr>
@@ -4032,9 +4186,6 @@
             <w:pPr>
               <w:pStyle w:val="a6"/>
               <w:ind w:left="0"/>
-              <w:rPr>
-                <w:rFonts w:hint="eastAsia"/>
-              </w:rPr>
             </w:pPr>
             <w:r>
               <w:rPr>
@@ -4050,31 +4201,55 @@
           <w:tcPr>
             <w:tcW w:w="8656" w:type="dxa"/>
             <w:gridSpan w:val="2"/>
+            <w:shd w:val="clear" w:color="auto" w:fill="D9D9D9" w:themeFill="background1" w:themeFillShade="D9"/>
           </w:tcPr>
           <w:p>
             <w:pPr>
               <w:pStyle w:val="a6"/>
               <w:ind w:left="0"/>
               <w:rPr>
-                <w:rFonts w:hint="eastAsia"/>
+                <w:b/>
+                <w:bCs/>
               </w:rPr>
             </w:pPr>
             <w:r>
               <w:rPr>
                 <w:rFonts w:hint="eastAsia"/>
+                <w:b/>
+                <w:bCs/>
               </w:rPr>
               <w:t>DELETE</w:t>
             </w:r>
             <w:r>
               <w:rPr>
                 <w:rFonts w:hint="eastAsia"/>
-              </w:rPr>
-              <w:t xml:space="preserve"> 최고 </w:t>
+                <w:b/>
+                <w:bCs/>
+              </w:rPr>
+              <w:t xml:space="preserve"> </w:t>
+            </w:r>
+            <w:r>
+              <w:rPr>
+                <w:rFonts w:hint="eastAsia"/>
+                <w:b/>
+                <w:bCs/>
+              </w:rPr>
+              <w:t xml:space="preserve">- </w:t>
+            </w:r>
+            <w:r>
+              <w:rPr>
+                <w:rFonts w:hint="eastAsia"/>
+                <w:b/>
+                <w:bCs/>
+              </w:rPr>
+              <w:t xml:space="preserve">최고 </w:t>
             </w:r>
             <w:proofErr w:type="spellStart"/>
             <w:r>
               <w:rPr>
                 <w:rFonts w:hint="eastAsia"/>
+                <w:b/>
+                <w:bCs/>
               </w:rPr>
               <w:t>연봉자</w:t>
             </w:r>
@@ -4082,6 +4257,8 @@
             <w:r>
               <w:rPr>
                 <w:rFonts w:hint="eastAsia"/>
+                <w:b/>
+                <w:bCs/>
               </w:rPr>
               <w:t xml:space="preserve"> 제거 및 Heap 재정렬</w:t>
             </w:r>
@@ -4097,12 +4274,11 @@
             <w:pPr>
               <w:pStyle w:val="a6"/>
               <w:ind w:left="0"/>
-              <w:rPr>
-                <w:rFonts w:hint="eastAsia"/>
-              </w:rPr>
             </w:pPr>
             <w:r>
-              <w:lastRenderedPageBreak/>
+              <w:rPr>
+                <w:noProof/>
+              </w:rPr>
               <w:drawing>
                 <wp:inline distT="0" distB="0" distL="0" distR="0" wp14:anchorId="53955003" wp14:editId="222B530A">
                   <wp:extent cx="2505425" cy="2124371"/>
@@ -4119,7 +4295,7 @@
                           <pic:cNvPicPr/>
                         </pic:nvPicPr>
                         <pic:blipFill>
-                          <a:blip r:embed="rId14"/>
+                          <a:blip r:embed="rId15"/>
                           <a:stretch>
                             <a:fillRect/>
                           </a:stretch>
@@ -4151,6 +4327,52 @@
               <w:ind w:left="0"/>
             </w:pPr>
             <w:r>
+              <w:drawing>
+                <wp:inline distT="0" distB="0" distL="0" distR="0" wp14:anchorId="0FD8A2A4" wp14:editId="04E438A9">
+                  <wp:extent cx="2590165" cy="381000"/>
+                  <wp:effectExtent l="0" t="0" r="635" b="0"/>
+                  <wp:docPr id="1636960399" name="그림 1"/>
+                  <wp:cNvGraphicFramePr>
+                    <a:graphicFrameLocks xmlns:a="http://schemas.openxmlformats.org/drawingml/2006/main" noChangeAspect="1"/>
+                  </wp:cNvGraphicFramePr>
+                  <a:graphic xmlns:a="http://schemas.openxmlformats.org/drawingml/2006/main">
+                    <a:graphicData uri="http://schemas.openxmlformats.org/drawingml/2006/picture">
+                      <pic:pic xmlns:pic="http://schemas.openxmlformats.org/drawingml/2006/picture">
+                        <pic:nvPicPr>
+                          <pic:cNvPr id="1015784052" name=""/>
+                          <pic:cNvPicPr/>
+                        </pic:nvPicPr>
+                        <pic:blipFill rotWithShape="1">
+                          <a:blip r:embed="rId9"/>
+                          <a:srcRect t="80834" b="6651"/>
+                          <a:stretch>
+                            <a:fillRect/>
+                          </a:stretch>
+                        </pic:blipFill>
+                        <pic:spPr bwMode="auto">
+                          <a:xfrm>
+                            <a:off x="0" y="0"/>
+                            <a:ext cx="2590800" cy="381093"/>
+                          </a:xfrm>
+                          <a:prstGeom prst="rect">
+                            <a:avLst/>
+                          </a:prstGeom>
+                          <a:ln>
+                            <a:noFill/>
+                          </a:ln>
+                          <a:extLst>
+                            <a:ext uri="{53640926-AAD7-44D8-BBD7-CCE9431645EC}">
+                              <a14:shadowObscured xmlns:a14="http://schemas.microsoft.com/office/drawing/2010/main"/>
+                            </a:ext>
+                          </a:extLst>
+                        </pic:spPr>
+                      </pic:pic>
+                    </a:graphicData>
+                  </a:graphic>
+                </wp:inline>
+              </w:drawing>
+            </w:r>
+            <w:r>
               <w:rPr>
                 <w:rFonts w:hint="eastAsia"/>
               </w:rPr>
@@ -4198,9 +4420,6 @@
             <w:pPr>
               <w:pStyle w:val="a6"/>
               <w:ind w:left="0"/>
-              <w:rPr>
-                <w:rFonts w:hint="eastAsia"/>
-              </w:rPr>
             </w:pPr>
             <w:r>
               <w:rPr>
@@ -4244,26 +4463,48 @@
           <w:tcPr>
             <w:tcW w:w="8656" w:type="dxa"/>
             <w:gridSpan w:val="2"/>
+            <w:shd w:val="clear" w:color="auto" w:fill="D9D9D9" w:themeFill="background1" w:themeFillShade="D9"/>
           </w:tcPr>
           <w:p>
             <w:pPr>
               <w:pStyle w:val="a6"/>
               <w:ind w:left="0"/>
               <w:rPr>
-                <w:rFonts w:hint="eastAsia"/>
+                <w:b/>
+                <w:bCs/>
               </w:rPr>
             </w:pPr>
             <w:r>
               <w:rPr>
                 <w:rFonts w:hint="eastAsia"/>
+                <w:b/>
+                <w:bCs/>
               </w:rPr>
               <w:t>EXIT</w:t>
             </w:r>
             <w:r>
               <w:rPr>
                 <w:rFonts w:hint="eastAsia"/>
-              </w:rPr>
-              <w:t xml:space="preserve"> 프로그램 정상 종료</w:t>
+                <w:b/>
+                <w:bCs/>
+              </w:rPr>
+              <w:t xml:space="preserve"> </w:t>
+            </w:r>
+            <w:r>
+              <w:rPr>
+                <w:rFonts w:hint="eastAsia"/>
+                <w:b/>
+                <w:bCs/>
+              </w:rPr>
+              <w:t xml:space="preserve">- </w:t>
+            </w:r>
+            <w:r>
+              <w:rPr>
+                <w:rFonts w:hint="eastAsia"/>
+                <w:b/>
+                <w:bCs/>
+              </w:rPr>
+              <w:t>프로그램 정상 종료</w:t>
             </w:r>
           </w:p>
         </w:tc>
@@ -4277,11 +4518,11 @@
             <w:pPr>
               <w:pStyle w:val="a6"/>
               <w:ind w:left="0"/>
-              <w:rPr>
-                <w:rFonts w:hint="eastAsia"/>
-              </w:rPr>
             </w:pPr>
             <w:r>
+              <w:rPr>
+                <w:noProof/>
+              </w:rPr>
               <w:drawing>
                 <wp:inline distT="0" distB="0" distL="0" distR="0" wp14:anchorId="493D3596" wp14:editId="4C3DA690">
                   <wp:extent cx="2114845" cy="704948"/>
@@ -4298,7 +4539,7 @@
                           <pic:cNvPicPr/>
                         </pic:nvPicPr>
                         <pic:blipFill>
-                          <a:blip r:embed="rId15"/>
+                          <a:blip r:embed="rId16"/>
                           <a:stretch>
                             <a:fillRect/>
                           </a:stretch>
@@ -4328,10 +4569,53 @@
             <w:pPr>
               <w:pStyle w:val="a6"/>
               <w:ind w:left="0"/>
-              <w:rPr>
-                <w:rFonts w:hint="eastAsia"/>
-              </w:rPr>
             </w:pPr>
+            <w:r>
+              <w:drawing>
+                <wp:inline distT="0" distB="0" distL="0" distR="0" wp14:anchorId="77B60438" wp14:editId="1CCCE151">
+                  <wp:extent cx="2590374" cy="194945"/>
+                  <wp:effectExtent l="0" t="0" r="635" b="0"/>
+                  <wp:docPr id="1123876379" name="그림 1"/>
+                  <wp:cNvGraphicFramePr>
+                    <a:graphicFrameLocks xmlns:a="http://schemas.openxmlformats.org/drawingml/2006/main" noChangeAspect="1"/>
+                  </wp:cNvGraphicFramePr>
+                  <a:graphic xmlns:a="http://schemas.openxmlformats.org/drawingml/2006/main">
+                    <a:graphicData uri="http://schemas.openxmlformats.org/drawingml/2006/picture">
+                      <pic:pic xmlns:pic="http://schemas.openxmlformats.org/drawingml/2006/picture">
+                        <pic:nvPicPr>
+                          <pic:cNvPr id="1015784052" name=""/>
+                          <pic:cNvPicPr/>
+                        </pic:nvPicPr>
+                        <pic:blipFill rotWithShape="1">
+                          <a:blip r:embed="rId9"/>
+                          <a:srcRect t="93598"/>
+                          <a:stretch>
+                            <a:fillRect/>
+                          </a:stretch>
+                        </pic:blipFill>
+                        <pic:spPr bwMode="auto">
+                          <a:xfrm>
+                            <a:off x="0" y="0"/>
+                            <a:ext cx="2590800" cy="194977"/>
+                          </a:xfrm>
+                          <a:prstGeom prst="rect">
+                            <a:avLst/>
+                          </a:prstGeom>
+                          <a:ln>
+                            <a:noFill/>
+                          </a:ln>
+                          <a:extLst>
+                            <a:ext uri="{53640926-AAD7-44D8-BBD7-CCE9431645EC}">
+                              <a14:shadowObscured xmlns:a14="http://schemas.microsoft.com/office/drawing/2010/main"/>
+                            </a:ext>
+                          </a:extLst>
+                        </pic:spPr>
+                      </pic:pic>
+                    </a:graphicData>
+                  </a:graphic>
+                </wp:inline>
+              </w:drawing>
+            </w:r>
             <w:r>
               <w:rPr>
                 <w:rFonts w:hint="eastAsia"/>
@@ -4346,9 +4630,6 @@
       <w:pPr>
         <w:pStyle w:val="a6"/>
         <w:ind w:left="360"/>
-        <w:rPr>
-          <w:rFonts w:hint="eastAsia"/>
-        </w:rPr>
       </w:pPr>
     </w:p>
     <w:p>
@@ -4379,7 +4660,6 @@
         <w:pStyle w:val="a6"/>
         <w:ind w:left="360"/>
         <w:rPr>
-          <w:rFonts w:hint="eastAsia"/>
           <w:szCs w:val="22"/>
         </w:rPr>
       </w:pPr>
@@ -4429,7 +4709,6 @@
         <w:pStyle w:val="a6"/>
         <w:ind w:left="360"/>
         <w:rPr>
-          <w:rFonts w:hint="eastAsia"/>
           <w:szCs w:val="22"/>
         </w:rPr>
       </w:pPr>
@@ -4444,7 +4723,14 @@
         <w:rPr>
           <w:szCs w:val="22"/>
         </w:rPr>
-        <w:t xml:space="preserve"> 과제를 통해 단일 자료구조의 구현보다 여러 구조를 유기적으로 연결하는 설계가 훨씬 더 복잡하고 중요하다는 점을 체감했다. 각 자료구조의 역할과 소유권을 명확히 구분해야 전체 시스템이 안정적으로 동작할 수 있었다. 특히 B+ Tree의 검색 효율성과 Heap의 정렬 속도를 실제 프로그램 성능 향상으로 연결할 수 있었던 점이 의미 있었다.</w:t>
+        <w:t xml:space="preserve"> 과제를 통해 단일 자료구조의 구현보다 여러 구조를 유기적으로 연결하는 설계</w:t>
+      </w:r>
+      <w:r>
+        <w:rPr>
+          <w:szCs w:val="22"/>
+        </w:rPr>
+        <w:lastRenderedPageBreak/>
+        <w:t>가 훨씬 더 복잡하고 중요하다는 점을 체감했다. 각 자료구조의 역할과 소유권을 명확히 구분해야 전체 시스템이 안정적으로 동작할 수 있었다. 특히 B+ Tree의 검색 효율성과 Heap의 정렬 속도를 실제 프로그램 성능 향상으로 연결할 수 있었던 점이 의미 있었다.</w:t>
       </w:r>
     </w:p>
     <w:sectPr>
@@ -5877,6 +6163,22 @@
       </w:tblBorders>
     </w:tblPr>
   </w:style>
+  <w:style w:type="paragraph" w:styleId="ac">
+    <w:name w:val="caption"/>
+    <w:basedOn w:val="a"/>
+    <w:next w:val="a"/>
+    <w:uiPriority w:val="35"/>
+    <w:semiHidden/>
+    <w:unhideWhenUsed/>
+    <w:qFormat/>
+    <w:rsid w:val="00753AA0"/>
+    <w:rPr>
+      <w:b/>
+      <w:bCs/>
+      <w:sz w:val="20"/>
+      <w:szCs w:val="20"/>
+    </w:rPr>
+  </w:style>
 </w:styles>
 </file>
 

</xml_diff>